<commit_message>
Change instructions for unzipping the CHARMe file.
</commit_message>
<xml_diff>
--- a/CHARMe_plugin/dist/CHARMe Integration Guide.docx
+++ b/CHARMe_plugin/dist/CHARMe Integration Guide.docx
@@ -33,13 +33,8 @@
             <w:pPr>
               <w:pStyle w:val="Title"/>
             </w:pPr>
-            <w:proofErr w:type="spellStart"/>
             <w:r>
-              <w:t>CHARMe</w:t>
-            </w:r>
-            <w:proofErr w:type="spellEnd"/>
-            <w:r>
-              <w:t xml:space="preserve"> Plugin</w:t>
+              <w:t>CHARMe Plugin</w:t>
             </w:r>
           </w:p>
         </w:tc>
@@ -1120,63 +1115,7 @@
         <w:pStyle w:val="BodyText"/>
       </w:pPr>
       <w:r>
-        <w:t xml:space="preserve">The </w:t>
-      </w:r>
-      <w:proofErr w:type="spellStart"/>
-      <w:r>
-        <w:t>CHARMe</w:t>
-      </w:r>
-      <w:proofErr w:type="spellEnd"/>
-      <w:r>
-        <w:t xml:space="preserve"> system consists of several components, including the </w:t>
-      </w:r>
-      <w:proofErr w:type="spellStart"/>
-      <w:r>
-        <w:t>CHARMe</w:t>
-      </w:r>
-      <w:proofErr w:type="spellEnd"/>
-      <w:r>
-        <w:t xml:space="preserve"> Plugin </w:t>
-      </w:r>
-      <w:proofErr w:type="gramStart"/>
-      <w:r>
-        <w:t>and  the</w:t>
-      </w:r>
-      <w:proofErr w:type="gramEnd"/>
-      <w:r>
-        <w:t xml:space="preserve"> </w:t>
-      </w:r>
-      <w:proofErr w:type="spellStart"/>
-      <w:r>
-        <w:t>CHARMe</w:t>
-      </w:r>
-      <w:proofErr w:type="spellEnd"/>
-      <w:r>
-        <w:t xml:space="preserve"> Node.  This document focuses on the </w:t>
-      </w:r>
-      <w:proofErr w:type="spellStart"/>
-      <w:r>
-        <w:t>CHARMe</w:t>
-      </w:r>
-      <w:proofErr w:type="spellEnd"/>
-      <w:r>
-        <w:t xml:space="preserve"> plugin and the means for integrating it with an existing site. The </w:t>
-      </w:r>
-      <w:proofErr w:type="spellStart"/>
-      <w:r>
-        <w:t>CHARMe</w:t>
-      </w:r>
-      <w:proofErr w:type="spellEnd"/>
-      <w:r>
-        <w:t xml:space="preserve"> Plugin provides a user interface to allow in-situ viewing and creation of </w:t>
-      </w:r>
-      <w:proofErr w:type="spellStart"/>
-      <w:r>
-        <w:t>CHARMe</w:t>
-      </w:r>
-      <w:proofErr w:type="spellEnd"/>
-      <w:r>
-        <w:t xml:space="preserve"> annotations, and is intended to be used alongside datasets hosted by a data provider. </w:t>
+        <w:t xml:space="preserve">The CHARMe system consists of several components, including the CHARMe Plugin and  the CHARMe Node.  This document focuses on the CHARMe plugin and the means for integrating it with an existing site. The CHARMe Plugin provides a user interface to allow in-situ viewing and creation of CHARMe annotations, and is intended to be used alongside datasets hosted by a data provider. </w:t>
       </w:r>
     </w:p>
     <w:p>
@@ -1187,64 +1126,16 @@
         <w:t xml:space="preserve">As it is intended to be integrated with existing sites with minimal effort, </w:t>
       </w:r>
       <w:r>
-        <w:t xml:space="preserve">the </w:t>
-      </w:r>
-      <w:proofErr w:type="spellStart"/>
-      <w:r>
-        <w:t>CHARMe</w:t>
-      </w:r>
-      <w:proofErr w:type="spellEnd"/>
-      <w:r>
-        <w:t xml:space="preserve"> </w:t>
-      </w:r>
-      <w:proofErr w:type="gramStart"/>
-      <w:r>
-        <w:t xml:space="preserve">Plugin </w:t>
-      </w:r>
-      <w:r>
-        <w:t xml:space="preserve"> is</w:t>
-      </w:r>
-      <w:proofErr w:type="gramEnd"/>
-      <w:r>
-        <w:t xml:space="preserve"> designed to be as agnostic as possible of the hosting environment. As such it is implemented purely in </w:t>
-      </w:r>
-      <w:proofErr w:type="spellStart"/>
-      <w:r>
-        <w:t>javascript</w:t>
-      </w:r>
-      <w:proofErr w:type="spellEnd"/>
-      <w:r>
-        <w:t>, CSS, and HTML.</w:t>
+        <w:t xml:space="preserve">the CHARMe Plugin </w:t>
+      </w:r>
+      <w:r>
+        <w:t xml:space="preserve"> is designed to be as agnostic as possible of the hosting environment. As such it is implemented purely in javascript, CSS, and HTML.</w:t>
       </w:r>
       <w:r>
         <w:t xml:space="preserve"> It imposes no additional requirements on the data provider, and has no external dependencies.</w:t>
       </w:r>
       <w:r>
-        <w:t xml:space="preserve"> All that is required to integrate the </w:t>
-      </w:r>
-      <w:proofErr w:type="spellStart"/>
-      <w:r>
-        <w:t>CHARMe</w:t>
-      </w:r>
-      <w:proofErr w:type="spellEnd"/>
-      <w:r>
-        <w:t xml:space="preserve"> plugin into an existing web page is to include one </w:t>
-      </w:r>
-      <w:proofErr w:type="spellStart"/>
-      <w:r>
-        <w:t>javascript</w:t>
-      </w:r>
-      <w:proofErr w:type="spellEnd"/>
-      <w:r>
-        <w:t xml:space="preserve"> file, and then markup the sections of HTML where the </w:t>
-      </w:r>
-      <w:proofErr w:type="spellStart"/>
-      <w:r>
-        <w:t>CHARMe</w:t>
-      </w:r>
-      <w:proofErr w:type="spellEnd"/>
-      <w:r>
-        <w:t xml:space="preserve"> plugin should be inserted. This process is detailed in the </w:t>
+        <w:t xml:space="preserve"> All that is required to integrate the CHARMe plugin into an existing web page is to include one javascript file, and then markup the sections of HTML where the CHARMe plugin should be inserted. This process is detailed in the </w:t>
       </w:r>
       <w:r>
         <w:fldChar w:fldCharType="begin"/>
@@ -1329,48 +1220,16 @@
         <w:pStyle w:val="BodyText"/>
       </w:pPr>
       <w:r>
-        <w:t xml:space="preserve">The </w:t>
-      </w:r>
-      <w:proofErr w:type="spellStart"/>
-      <w:r>
-        <w:t>CHARMe</w:t>
-      </w:r>
-      <w:proofErr w:type="spellEnd"/>
-      <w:r>
-        <w:t xml:space="preserve"> plugin has a number of dependencies on common libraries such as JQuery and </w:t>
-      </w:r>
-      <w:proofErr w:type="gramStart"/>
-      <w:r>
-        <w:t>Angular.js,</w:t>
-      </w:r>
-      <w:proofErr w:type="gramEnd"/>
-      <w:r>
-        <w:t xml:space="preserve"> however these are all distributed with the plugin, and resolved internal</w:t>
-      </w:r>
-      <w:r>
-        <w:t xml:space="preserve">ly. The plugin runs within an </w:t>
-      </w:r>
-      <w:proofErr w:type="spellStart"/>
-      <w:r>
-        <w:t>if</w:t>
-      </w:r>
-      <w:r>
-        <w:t>rame</w:t>
-      </w:r>
-      <w:proofErr w:type="spellEnd"/>
-      <w:r>
-        <w:t xml:space="preserve"> which means that it is completely isolated from the hosting site, avoiding </w:t>
-      </w:r>
-      <w:r>
-        <w:t xml:space="preserve">conflicts with existing </w:t>
-      </w:r>
-      <w:proofErr w:type="spellStart"/>
-      <w:r>
-        <w:t>javascript</w:t>
-      </w:r>
-      <w:proofErr w:type="spellEnd"/>
-      <w:r>
-        <w:t xml:space="preserve"> frameworks, and global namespace pollution. </w:t>
+        <w:t>The CHARMe plugin has a number of dependencies on common libraries such as JQuery and Angular.js, however these are all distributed with the plugin, and resolved internal</w:t>
+      </w:r>
+      <w:r>
+        <w:t>ly. The plugin runs within an if</w:t>
+      </w:r>
+      <w:r>
+        <w:t xml:space="preserve">rame which means that it is completely isolated from the hosting site, avoiding </w:t>
+      </w:r>
+      <w:r>
+        <w:t xml:space="preserve">conflicts with existing javascript frameworks, and global namespace pollution. </w:t>
       </w:r>
     </w:p>
     <w:p>
@@ -1405,15 +1264,7 @@
         <w:fldChar w:fldCharType="end"/>
       </w:r>
       <w:r>
-        <w:t xml:space="preserve">: The </w:t>
-      </w:r>
-      <w:proofErr w:type="spellStart"/>
-      <w:r>
-        <w:t>CHARMe</w:t>
-      </w:r>
-      <w:proofErr w:type="spellEnd"/>
-      <w:r>
-        <w:t xml:space="preserve"> plugin scripts. Only charme.js needs to be included, the rest are included automatically</w:t>
+        <w:t>: The CHARMe plugin scripts. Only charme.js needs to be included, the rest are included automatically</w:t>
       </w:r>
     </w:p>
     <w:p>
@@ -1421,21 +1272,8 @@
         <w:pStyle w:val="Heading3"/>
       </w:pPr>
       <w:bookmarkStart w:id="1" w:name="_Toc382230002"/>
-      <w:proofErr w:type="spellStart"/>
-      <w:r>
-        <w:t>CHARMe</w:t>
-      </w:r>
-      <w:proofErr w:type="spellEnd"/>
-      <w:r>
-        <w:t xml:space="preserve"> Plugin </w:t>
-      </w:r>
-      <w:proofErr w:type="spellStart"/>
-      <w:r>
-        <w:t>Bootstrapper</w:t>
-      </w:r>
-      <w:proofErr w:type="spellEnd"/>
-      <w:r>
-        <w:t xml:space="preserve"> (charme.js)</w:t>
+      <w:r>
+        <w:t>CHARMe Plugin Bootstrapper (charme.js)</w:t>
       </w:r>
       <w:bookmarkEnd w:id="1"/>
     </w:p>
@@ -1444,55 +1282,7 @@
         <w:pStyle w:val="BodyText"/>
       </w:pPr>
       <w:r>
-        <w:t xml:space="preserve">This is a lightweight </w:t>
-      </w:r>
-      <w:proofErr w:type="spellStart"/>
-      <w:r>
-        <w:t>javascript</w:t>
-      </w:r>
-      <w:proofErr w:type="spellEnd"/>
-      <w:r>
-        <w:t xml:space="preserve"> component that is the sole include required on the integrators site. This script bootstraps the rest of the plugin, which is loaded in a sandboxed </w:t>
-      </w:r>
-      <w:proofErr w:type="spellStart"/>
-      <w:r>
-        <w:t>iFrame</w:t>
-      </w:r>
-      <w:proofErr w:type="spellEnd"/>
-      <w:r>
-        <w:t xml:space="preserve"> environment. The </w:t>
-      </w:r>
-      <w:proofErr w:type="spellStart"/>
-      <w:r>
-        <w:t>CHARMe</w:t>
-      </w:r>
-      <w:proofErr w:type="spellEnd"/>
-      <w:r>
-        <w:t xml:space="preserve"> </w:t>
-      </w:r>
-      <w:proofErr w:type="spellStart"/>
-      <w:r>
-        <w:t>bootstrapper</w:t>
-      </w:r>
-      <w:proofErr w:type="spellEnd"/>
-      <w:r>
-        <w:t xml:space="preserve"> has no dependencies on </w:t>
-      </w:r>
-      <w:proofErr w:type="spellStart"/>
-      <w:r>
-        <w:t>javascript</w:t>
-      </w:r>
-      <w:proofErr w:type="spellEnd"/>
-      <w:r>
-        <w:t xml:space="preserve"> libraries, and all dependencies required by the plugin are isolated inside the </w:t>
-      </w:r>
-      <w:proofErr w:type="spellStart"/>
-      <w:r>
-        <w:t>iframe</w:t>
-      </w:r>
-      <w:proofErr w:type="spellEnd"/>
-      <w:r>
-        <w:t>.</w:t>
+        <w:t>This is a lightweight javascript component that is the sole include required on the integrators site. This script bootstraps the rest of the plugin, which is loaded in a sandboxed iFrame environment. The CHARMe bootstrapper has no dependencies on javascript libraries, and all dependencies required by the plugin are isolated inside the iframe.</w:t>
       </w:r>
     </w:p>
     <w:p>
@@ -1500,13 +1290,8 @@
         <w:pStyle w:val="Heading3"/>
       </w:pPr>
       <w:bookmarkStart w:id="2" w:name="_Toc382230003"/>
-      <w:proofErr w:type="spellStart"/>
-      <w:r>
-        <w:t>CHARMe</w:t>
-      </w:r>
-      <w:proofErr w:type="spellEnd"/>
-      <w:r>
-        <w:t xml:space="preserve"> Plugin</w:t>
+      <w:r>
+        <w:t>CHARMe Plugin</w:t>
       </w:r>
       <w:bookmarkEnd w:id="2"/>
     </w:p>
@@ -1515,83 +1300,11 @@
         <w:pStyle w:val="BodyText"/>
       </w:pPr>
       <w:r>
-        <w:t xml:space="preserve">Due to the necessary complexity of the </w:t>
-      </w:r>
-      <w:proofErr w:type="spellStart"/>
-      <w:r>
-        <w:t>javascript</w:t>
-      </w:r>
-      <w:proofErr w:type="spellEnd"/>
-      <w:r>
-        <w:t xml:space="preserve"> behind the </w:t>
-      </w:r>
-      <w:proofErr w:type="spellStart"/>
-      <w:r>
-        <w:t>CHARMe</w:t>
-      </w:r>
-      <w:proofErr w:type="spellEnd"/>
-      <w:r>
-        <w:t xml:space="preserve"> plugin, it is organized into many sub-components.  External libraries have been used where possible to minimize the amount of boilerplate code </w:t>
+        <w:t xml:space="preserve">Due to the necessary complexity of the javascript behind the CHARMe plugin, it is organized into many sub-components.  External libraries have been used where possible to minimize the amount of boilerplate code </w:t>
       </w:r>
       <w:r>
         <w:lastRenderedPageBreak/>
-        <w:t xml:space="preserve">required, and to ensure cross-browser support. The most notable examples of this are the use of JQuery, which provides many convenience functions not natively provided by the </w:t>
-      </w:r>
-      <w:proofErr w:type="spellStart"/>
-      <w:r>
-        <w:t>javascript</w:t>
-      </w:r>
-      <w:proofErr w:type="spellEnd"/>
-      <w:r>
-        <w:t xml:space="preserve"> language, Angular which provides a framework for building rich </w:t>
-      </w:r>
-      <w:proofErr w:type="spellStart"/>
-      <w:r>
-        <w:t>Javascript</w:t>
-      </w:r>
-      <w:proofErr w:type="spellEnd"/>
-      <w:r>
-        <w:t xml:space="preserve"> applications, and </w:t>
-      </w:r>
-      <w:proofErr w:type="spellStart"/>
-      <w:r>
-        <w:t>json-ld</w:t>
-      </w:r>
-      <w:proofErr w:type="spellEnd"/>
-      <w:r>
-        <w:t xml:space="preserve"> which provides basic but essential JSON linked-data support. All required libraries are packaged and distributed with the </w:t>
-      </w:r>
-      <w:proofErr w:type="spellStart"/>
-      <w:r>
-        <w:t>CHARMe</w:t>
-      </w:r>
-      <w:proofErr w:type="spellEnd"/>
-      <w:r>
-        <w:t xml:space="preserve"> plugin. When deployed, the required libraries will reside in a </w:t>
-      </w:r>
-      <w:proofErr w:type="spellStart"/>
-      <w:r>
-        <w:t>CHARMe</w:t>
-      </w:r>
-      <w:proofErr w:type="spellEnd"/>
-      <w:r>
-        <w:t xml:space="preserve"> directory to avoid conflict with other existing libraries that the integrator might already be using. This is especially important in the case of JQuery which is used extensively. Because the </w:t>
-      </w:r>
-      <w:proofErr w:type="spellStart"/>
-      <w:r>
-        <w:t>CHARMe</w:t>
-      </w:r>
-      <w:proofErr w:type="spellEnd"/>
-      <w:r>
-        <w:t xml:space="preserve"> plugin operates within a completely isolated </w:t>
-      </w:r>
-      <w:proofErr w:type="spellStart"/>
-      <w:r>
-        <w:t>iFrame</w:t>
-      </w:r>
-      <w:proofErr w:type="spellEnd"/>
-      <w:r>
-        <w:t>, there is no conflict with existing versions of the libraries on the integrator’s site.</w:t>
+        <w:t>required, and to ensure cross-browser support. The most notable examples of this are the use of JQuery, which provides many convenience functions not natively provided by the javascript language, Angular which provides a framework for building rich Javascript applications, and json-ld which provides basic but essential JSON linked-data support. All required libraries are packaged and distributed with the CHARMe plugin. When deployed, the required libraries will reside in a CHARMe directory to avoid conflict with other existing libraries that the integrator might already be using. This is especially important in the case of JQuery which is used extensively. Because the CHARMe plugin operates within a completely isolated iFrame, there is no conflict with existing versions of the libraries on the integrator’s site.</w:t>
       </w:r>
     </w:p>
     <w:p>
@@ -1639,31 +1352,7 @@
               <w:cnfStyle w:val="000000000000" w:firstRow="0" w:lastRow="0" w:firstColumn="0" w:lastColumn="0" w:oddVBand="0" w:evenVBand="0" w:oddHBand="0" w:evenHBand="0" w:firstRowFirstColumn="0" w:firstRowLastColumn="0" w:lastRowFirstColumn="0" w:lastRowLastColumn="0"/>
             </w:pPr>
             <w:r>
-              <w:t xml:space="preserve">Angular is a </w:t>
-            </w:r>
-            <w:proofErr w:type="spellStart"/>
-            <w:r>
-              <w:t>javascript</w:t>
-            </w:r>
-            <w:proofErr w:type="spellEnd"/>
-            <w:r>
-              <w:t xml:space="preserve"> library provided by Google. It is a framework within which rich </w:t>
-            </w:r>
-            <w:proofErr w:type="spellStart"/>
-            <w:r>
-              <w:t>javascript</w:t>
-            </w:r>
-            <w:proofErr w:type="spellEnd"/>
-            <w:r>
-              <w:t xml:space="preserve"> applications can be developed following a prescriptive Model View Controller style approach. This results in cleaner, more modular </w:t>
-            </w:r>
-            <w:proofErr w:type="spellStart"/>
-            <w:r>
-              <w:t>javascript</w:t>
-            </w:r>
-            <w:proofErr w:type="spellEnd"/>
-            <w:r>
-              <w:t xml:space="preserve"> and HTML, with enforced separation of concerns.</w:t>
+              <w:t>Angular is a javascript library provided by Google. It is a framework within which rich javascript applications can be developed following a prescriptive Model View Controller style approach. This results in cleaner, more modular javascript and HTML, with enforced separation of concerns.</w:t>
             </w:r>
           </w:p>
         </w:tc>
@@ -1693,23 +1382,7 @@
               <w:cnfStyle w:val="000000000000" w:firstRow="0" w:lastRow="0" w:firstColumn="0" w:lastColumn="0" w:oddVBand="0" w:evenVBand="0" w:oddHBand="0" w:evenHBand="0" w:firstRowFirstColumn="0" w:firstRowLastColumn="0" w:lastRowFirstColumn="0" w:lastRowLastColumn="0"/>
             </w:pPr>
             <w:r>
-              <w:t xml:space="preserve">Bootstrap provides a number of commonly used user interface elements via CSS and </w:t>
-            </w:r>
-            <w:proofErr w:type="spellStart"/>
-            <w:r>
-              <w:t>javascript</w:t>
-            </w:r>
-            <w:proofErr w:type="spellEnd"/>
-            <w:r>
-              <w:t xml:space="preserve">. This allows for a simple, clean, and attractive interface without having to define boilerplate CSS styles and </w:t>
-            </w:r>
-            <w:proofErr w:type="spellStart"/>
-            <w:r>
-              <w:t>javascript</w:t>
-            </w:r>
-            <w:proofErr w:type="spellEnd"/>
-            <w:r>
-              <w:t xml:space="preserve"> behavior for common use cases. The Bootstrap framework was developed by Twitter and is the foundation of that site’s user interface.</w:t>
+              <w:t>Bootstrap provides a number of commonly used user interface elements via CSS and javascript. This allows for a simple, clean, and attractive interface without having to define boilerplate CSS styles and javascript behavior for common use cases. The Bootstrap framework was developed by Twitter and is the foundation of that site’s user interface.</w:t>
             </w:r>
           </w:p>
         </w:tc>
@@ -1739,15 +1412,7 @@
               <w:cnfStyle w:val="000000000000" w:firstRow="0" w:lastRow="0" w:firstColumn="0" w:lastColumn="0" w:oddVBand="0" w:evenVBand="0" w:oddHBand="0" w:evenHBand="0" w:firstRowFirstColumn="0" w:firstRowLastColumn="0" w:lastRowFirstColumn="0" w:lastRowLastColumn="0"/>
             </w:pPr>
             <w:r>
-              <w:t xml:space="preserve">JQuery provides convenience methods that extend the default functionality of the </w:t>
-            </w:r>
-            <w:proofErr w:type="spellStart"/>
-            <w:r>
-              <w:t>javascript</w:t>
-            </w:r>
-            <w:proofErr w:type="spellEnd"/>
-            <w:r>
-              <w:t xml:space="preserve"> language. In particular it allows for powerful querying of the DOM in a cross-browser way, making progressive enhancement much simpler.</w:t>
+              <w:t>JQuery provides convenience methods that extend the default functionality of the javascript language. In particular it allows for powerful querying of the DOM in a cross-browser way, making progressive enhancement much simpler.</w:t>
             </w:r>
           </w:p>
         </w:tc>
@@ -1777,15 +1442,7 @@
               <w:cnfStyle w:val="000000000000" w:firstRow="0" w:lastRow="0" w:firstColumn="0" w:lastColumn="0" w:oddVBand="0" w:evenVBand="0" w:oddHBand="0" w:evenHBand="0" w:firstRowFirstColumn="0" w:firstRowLastColumn="0" w:lastRowFirstColumn="0" w:lastRowLastColumn="0"/>
             </w:pPr>
             <w:r>
-              <w:t xml:space="preserve">The JSON-LD library provides functions for simple manipulation of linked data graphs. In particular, it allows for normalization of graphs into a flattened form, which makes processing graphs easier and more </w:t>
-            </w:r>
-            <w:proofErr w:type="spellStart"/>
-            <w:r>
-              <w:t>performant</w:t>
-            </w:r>
-            <w:proofErr w:type="spellEnd"/>
-            <w:r>
-              <w:t>.</w:t>
+              <w:t>The JSON-LD library provides functions for simple manipulation of linked data graphs. In particular, it allows for normalization of graphs into a flattened form, which makes processing graphs easier and more performant.</w:t>
             </w:r>
           </w:p>
         </w:tc>
@@ -1888,39 +1545,7 @@
         <w:pStyle w:val="BodyText"/>
       </w:pPr>
       <w:r>
-        <w:t xml:space="preserve">The </w:t>
-      </w:r>
-      <w:proofErr w:type="spellStart"/>
-      <w:r>
-        <w:t>CHARMe</w:t>
-      </w:r>
-      <w:proofErr w:type="spellEnd"/>
-      <w:r>
-        <w:t xml:space="preserve"> plugin is distributed as a zip file, or can be built from source. Currently the source is available on the </w:t>
-      </w:r>
-      <w:proofErr w:type="spellStart"/>
-      <w:r>
-        <w:t>CHARMe</w:t>
-      </w:r>
-      <w:proofErr w:type="spellEnd"/>
-      <w:r>
-        <w:t xml:space="preserve"> Plugin </w:t>
-      </w:r>
-      <w:proofErr w:type="spellStart"/>
-      <w:r>
-        <w:t>github</w:t>
-      </w:r>
-      <w:proofErr w:type="spellEnd"/>
-      <w:r>
-        <w:t xml:space="preserve"> repository. The distributable zip file will also be made available from </w:t>
-      </w:r>
-      <w:proofErr w:type="spellStart"/>
-      <w:r>
-        <w:t>github</w:t>
-      </w:r>
-      <w:proofErr w:type="spellEnd"/>
-      <w:r>
-        <w:t xml:space="preserve"> in the future. The instructions below assume that you have the distributable zip file already via other means.</w:t>
+        <w:t>The CHARMe plugin is distributed as a zip file, or can be built from source. Currently the source is available on the CHARMe Plugin github repository. The distributable zip file will also be made available from github in the future. The instructions below assume that you have the distributable zip file already via other means.</w:t>
       </w:r>
     </w:p>
     <w:p>
@@ -1945,24 +1570,15 @@
         <w:t>Unzip charme.plugin.zip to a temporary directory.</w:t>
       </w:r>
       <w:r>
-        <w:t xml:space="preserve"> This should produce a single directory called </w:t>
-      </w:r>
-      <w:proofErr w:type="spellStart"/>
-      <w:r>
-        <w:rPr>
-          <w:b/>
-        </w:rPr>
-        <w:t>charme</w:t>
-      </w:r>
-      <w:proofErr w:type="spellEnd"/>
-      <w:r>
-        <w:rPr>
-          <w:b/>
-        </w:rPr>
         <w:t xml:space="preserve"> </w:t>
       </w:r>
       <w:r>
-        <w:t>with multiple subdirectories</w:t>
+        <w:t xml:space="preserve">All of the files will be unzipped into this base </w:t>
+      </w:r>
+      <w:bookmarkStart w:id="8" w:name="_GoBack"/>
+      <w:bookmarkEnd w:id="8"/>
+      <w:r>
+        <w:t>directory.</w:t>
       </w:r>
     </w:p>
     <w:p>
@@ -1974,47 +1590,10 @@
         </w:numPr>
       </w:pPr>
       <w:r>
-        <w:t xml:space="preserve">The </w:t>
-      </w:r>
-      <w:proofErr w:type="spellStart"/>
-      <w:r>
-        <w:t>CHARMe</w:t>
-      </w:r>
-      <w:proofErr w:type="spellEnd"/>
-      <w:r>
-        <w:t xml:space="preserve"> plugin code now needs to be copied into the web application with which it will be integrated. This directory can be anywhere that is publicly accessible from the web server. For example, if your </w:t>
-      </w:r>
-      <w:proofErr w:type="spellStart"/>
-      <w:r>
-        <w:t>javascript</w:t>
-      </w:r>
-      <w:proofErr w:type="spellEnd"/>
-      <w:r>
-        <w:t xml:space="preserve"> is in a directory called ‘</w:t>
-      </w:r>
-      <w:proofErr w:type="spellStart"/>
-      <w:r>
-        <w:t>js</w:t>
-      </w:r>
-      <w:proofErr w:type="spellEnd"/>
-      <w:r>
-        <w:t xml:space="preserve">’, then you might copy the </w:t>
-      </w:r>
-      <w:proofErr w:type="spellStart"/>
-      <w:r>
-        <w:t>charme</w:t>
-      </w:r>
-      <w:proofErr w:type="spellEnd"/>
-      <w:r>
-        <w:t xml:space="preserve"> directory underneath it, </w:t>
-      </w:r>
-      <w:proofErr w:type="spellStart"/>
-      <w:r>
-        <w:t>eg</w:t>
-      </w:r>
-      <w:proofErr w:type="spellEnd"/>
-      <w:r>
-        <w:t>.</w:t>
+        <w:t xml:space="preserve">The CHARMe plugin code now needs to be copied into the web application with which it will be integrated. This directory can be anywhere that is publicly accessible from the web server. For example, if your </w:t>
+      </w:r>
+      <w:r>
+        <w:t>javascript is in a directory called ‘js’, then you might copy the charme directory underneath it, eg.</w:t>
       </w:r>
     </w:p>
     <w:p>
@@ -2070,21 +1649,12 @@
           <w:rFonts w:ascii="Courier New" w:hAnsi="Courier New" w:cs="Courier New"/>
         </w:rPr>
       </w:pPr>
-      <w:proofErr w:type="spellStart"/>
       <w:r>
         <w:rPr>
           <w:rFonts w:ascii="Courier New" w:hAnsi="Courier New" w:cs="Courier New"/>
         </w:rPr>
-        <w:t>js</w:t>
-      </w:r>
-      <w:proofErr w:type="spellEnd"/>
-      <w:r>
-        <w:rPr>
-          <w:rFonts w:ascii="Courier New" w:hAnsi="Courier New" w:cs="Courier New"/>
-        </w:rPr>
-        <w:t>/</w:t>
-      </w:r>
-      <w:proofErr w:type="spellStart"/>
+        <w:t>js/</w:t>
+      </w:r>
       <w:r>
         <w:rPr>
           <w:rFonts w:ascii="Courier New" w:hAnsi="Courier New" w:cs="Courier New"/>
@@ -2092,7 +1662,6 @@
         </w:rPr>
         <w:t>charme</w:t>
       </w:r>
-      <w:proofErr w:type="spellEnd"/>
     </w:p>
     <w:p>
       <w:pPr>
@@ -2118,15 +1687,7 @@
         <w:ind w:left="720"/>
       </w:pPr>
       <w:r>
-        <w:t xml:space="preserve">Alternatively, you might give it its own top level directory, </w:t>
-      </w:r>
-      <w:proofErr w:type="spellStart"/>
-      <w:r>
-        <w:t>eg</w:t>
-      </w:r>
-      <w:proofErr w:type="spellEnd"/>
-      <w:r>
-        <w:t>:</w:t>
+        <w:t>Alternatively, you might give it its own top level directory, eg:</w:t>
       </w:r>
     </w:p>
     <w:p>
@@ -2176,19 +1737,11 @@
           <w:rFonts w:ascii="Courier New" w:hAnsi="Courier New" w:cs="Courier New"/>
         </w:rPr>
       </w:pPr>
-      <w:proofErr w:type="spellStart"/>
       <w:r>
         <w:rPr>
           <w:rFonts w:ascii="Courier New" w:hAnsi="Courier New" w:cs="Courier New"/>
         </w:rPr>
-        <w:t>js</w:t>
-      </w:r>
-      <w:proofErr w:type="spellEnd"/>
-      <w:r>
-        <w:rPr>
-          <w:rFonts w:ascii="Courier New" w:hAnsi="Courier New" w:cs="Courier New"/>
-        </w:rPr>
-        <w:t>/</w:t>
+        <w:t>js/</w:t>
       </w:r>
     </w:p>
     <w:p>
@@ -2221,21 +1774,12 @@
           <w:b/>
         </w:rPr>
       </w:pPr>
-      <w:proofErr w:type="spellStart"/>
       <w:r>
         <w:rPr>
           <w:rFonts w:ascii="Courier New" w:hAnsi="Courier New" w:cs="Courier New"/>
           <w:b/>
         </w:rPr>
-        <w:t>charme</w:t>
-      </w:r>
-      <w:proofErr w:type="spellEnd"/>
-      <w:r>
-        <w:rPr>
-          <w:rFonts w:ascii="Courier New" w:hAnsi="Courier New" w:cs="Courier New"/>
-          <w:b/>
-        </w:rPr>
-        <w:t>/</w:t>
+        <w:t>charme/</w:t>
       </w:r>
     </w:p>
     <w:p>
@@ -2251,15 +1795,7 @@
         </w:rPr>
       </w:pPr>
       <w:r>
-        <w:t xml:space="preserve">The </w:t>
-      </w:r>
-      <w:proofErr w:type="spellStart"/>
-      <w:r>
-        <w:t>CHARMe</w:t>
-      </w:r>
-      <w:proofErr w:type="spellEnd"/>
-      <w:r>
-        <w:t xml:space="preserve"> plugin uses </w:t>
+        <w:t xml:space="preserve">The CHARMe plugin uses </w:t>
       </w:r>
       <w:r>
         <w:rPr>
@@ -2268,23 +1804,7 @@
         <w:t>OAUTH 2.0</w:t>
       </w:r>
       <w:r>
-        <w:t xml:space="preserve"> for authenticating with the </w:t>
-      </w:r>
-      <w:proofErr w:type="spellStart"/>
-      <w:r>
-        <w:t>CHARMe</w:t>
-      </w:r>
-      <w:proofErr w:type="spellEnd"/>
-      <w:r>
-        <w:t xml:space="preserve"> Node. This requires that each installation of the </w:t>
-      </w:r>
-      <w:proofErr w:type="spellStart"/>
-      <w:r>
-        <w:t>CHARMe</w:t>
-      </w:r>
-      <w:proofErr w:type="spellEnd"/>
-      <w:r>
-        <w:t xml:space="preserve"> plugin has a unique </w:t>
+        <w:t xml:space="preserve"> for authenticating with the CHARMe Node. This requires that each installation of the CHARMe plugin has a unique </w:t>
       </w:r>
       <w:r>
         <w:rPr>
@@ -2329,15 +1849,7 @@
         <w:t xml:space="preserve"> </w:t>
       </w:r>
       <w:r>
-        <w:t xml:space="preserve">directory. </w:t>
-      </w:r>
-      <w:proofErr w:type="spellStart"/>
-      <w:r>
-        <w:t>Eg</w:t>
-      </w:r>
-      <w:proofErr w:type="spellEnd"/>
-      <w:r>
-        <w:t>.</w:t>
+        <w:t>directory. Eg.</w:t>
       </w:r>
     </w:p>
     <w:p>
@@ -2353,35 +1865,7 @@
         <w:rPr>
           <w:rFonts w:ascii="Courier New" w:hAnsi="Courier New" w:cs="Courier New"/>
         </w:rPr>
-        <w:t>http://&lt;host name&gt;/</w:t>
-      </w:r>
-      <w:proofErr w:type="spellStart"/>
-      <w:r>
-        <w:rPr>
-          <w:rFonts w:ascii="Courier New" w:hAnsi="Courier New" w:cs="Courier New"/>
-        </w:rPr>
-        <w:t>js</w:t>
-      </w:r>
-      <w:proofErr w:type="spellEnd"/>
-      <w:r>
-        <w:rPr>
-          <w:rFonts w:ascii="Courier New" w:hAnsi="Courier New" w:cs="Courier New"/>
-        </w:rPr>
-        <w:t>/</w:t>
-      </w:r>
-      <w:proofErr w:type="spellStart"/>
-      <w:r>
-        <w:rPr>
-          <w:rFonts w:ascii="Courier New" w:hAnsi="Courier New" w:cs="Courier New"/>
-        </w:rPr>
-        <w:t>charme</w:t>
-      </w:r>
-      <w:proofErr w:type="spellEnd"/>
-      <w:r>
-        <w:rPr>
-          <w:rFonts w:ascii="Courier New" w:hAnsi="Courier New" w:cs="Courier New"/>
-        </w:rPr>
-        <w:t>/plugin/redirect.html</w:t>
+        <w:t>http://&lt;host name&gt;/js/charme/plugin/redirect.html</w:t>
       </w:r>
     </w:p>
     <w:p>
@@ -2411,125 +1895,70 @@
         <w:rPr>
           <w:rFonts w:cstheme="minorHAnsi"/>
         </w:rPr>
-        <w:t xml:space="preserve"> </w:t>
-      </w:r>
-      <w:proofErr w:type="spellStart"/>
+        <w:t xml:space="preserve"> CHARMe plugin</w:t>
+      </w:r>
       <w:r>
         <w:rPr>
           <w:rFonts w:cstheme="minorHAnsi"/>
         </w:rPr>
-        <w:t>CHARMe</w:t>
-      </w:r>
-      <w:proofErr w:type="spellEnd"/>
+        <w:t>, to customize it to the deployment environment</w:t>
+      </w:r>
       <w:r>
         <w:rPr>
           <w:rFonts w:cstheme="minorHAnsi"/>
         </w:rPr>
-        <w:t xml:space="preserve"> plugin</w:t>
+        <w:t>.</w:t>
       </w:r>
       <w:r>
         <w:rPr>
           <w:rFonts w:cstheme="minorHAnsi"/>
         </w:rPr>
-        <w:t>, to customize it to the deployment environment</w:t>
-      </w:r>
-      <w:r>
-        <w:rPr>
-          <w:rFonts w:cstheme="minorHAnsi"/>
-        </w:rPr>
-        <w:t>.</w:t>
-      </w:r>
-      <w:r>
-        <w:rPr>
-          <w:rFonts w:cstheme="minorHAnsi"/>
-        </w:rPr>
         <w:t xml:space="preserve"> Under the root </w:t>
       </w:r>
-      <w:proofErr w:type="spellStart"/>
       <w:r>
         <w:rPr>
           <w:rFonts w:cstheme="minorHAnsi"/>
           <w:b/>
         </w:rPr>
-        <w:t>charme</w:t>
-      </w:r>
-      <w:proofErr w:type="spellEnd"/>
+        <w:t xml:space="preserve">charme/ </w:t>
+      </w:r>
+      <w:r>
+        <w:rPr>
+          <w:rFonts w:cstheme="minorHAnsi"/>
+        </w:rPr>
+        <w:t xml:space="preserve">directory, there is a javascript source file called </w:t>
+      </w:r>
       <w:r>
         <w:rPr>
           <w:rFonts w:cstheme="minorHAnsi"/>
           <w:b/>
         </w:rPr>
-        <w:t xml:space="preserve">/ </w:t>
+        <w:t>charme.settings.js</w:t>
       </w:r>
       <w:r>
         <w:rPr>
           <w:rFonts w:cstheme="minorHAnsi"/>
         </w:rPr>
-        <w:t xml:space="preserve">directory, there is a </w:t>
-      </w:r>
-      <w:proofErr w:type="spellStart"/>
+        <w:t xml:space="preserve">. Open this file, and located the setting </w:t>
+      </w:r>
+      <w:r>
+        <w:rPr>
+          <w:rFonts w:ascii="Courier New" w:hAnsi="Courier New" w:cs="Courier New"/>
+        </w:rPr>
+        <w:t>charme.settings.REMOTE_BASE_URL</w:t>
+      </w:r>
       <w:r>
         <w:rPr>
           <w:rFonts w:cstheme="minorHAnsi"/>
         </w:rPr>
-        <w:t>javascript</w:t>
-      </w:r>
-      <w:proofErr w:type="spellEnd"/>
-      <w:r>
-        <w:rPr>
-          <w:rFonts w:cstheme="minorHAnsi"/>
-        </w:rPr>
-        <w:t xml:space="preserve"> source file called </w:t>
-      </w:r>
-      <w:r>
-        <w:rPr>
-          <w:rFonts w:cstheme="minorHAnsi"/>
-          <w:b/>
-        </w:rPr>
-        <w:t>charme.settings.js</w:t>
-      </w:r>
-      <w:r>
-        <w:rPr>
-          <w:rFonts w:cstheme="minorHAnsi"/>
-        </w:rPr>
-        <w:t xml:space="preserve">. Open this file, and located the setting </w:t>
-      </w:r>
-      <w:proofErr w:type="spellStart"/>
+        <w:t xml:space="preserve">. Set the value of this to the URL at the root of the CHARMe node web services. Next, locate </w:t>
+      </w:r>
       <w:r>
         <w:rPr>
           <w:rFonts w:ascii="Courier New" w:hAnsi="Courier New" w:cs="Courier New"/>
         </w:rPr>
-        <w:t>charme.settings.REMOTE_BASE_URL</w:t>
-      </w:r>
-      <w:proofErr w:type="spellEnd"/>
-      <w:r>
-        <w:rPr>
-          <w:rFonts w:cstheme="minorHAnsi"/>
-        </w:rPr>
-        <w:t xml:space="preserve">. Set the value of this to the URL at the root of the </w:t>
-      </w:r>
-      <w:proofErr w:type="spellStart"/>
-      <w:r>
-        <w:rPr>
-          <w:rFonts w:cstheme="minorHAnsi"/>
-        </w:rPr>
-        <w:t>CHARMe</w:t>
-      </w:r>
-      <w:proofErr w:type="spellEnd"/>
-      <w:r>
-        <w:rPr>
-          <w:rFonts w:cstheme="minorHAnsi"/>
-        </w:rPr>
-        <w:t xml:space="preserve"> node web services. Next, locate </w:t>
-      </w:r>
-      <w:proofErr w:type="spellStart"/>
-      <w:r>
-        <w:rPr>
-          <w:rFonts w:ascii="Courier New" w:hAnsi="Courier New" w:cs="Courier New"/>
-        </w:rPr>
         <w:t>charme.settings.AUTH_CLIENT_ID</w:t>
       </w:r>
-      <w:proofErr w:type="spellEnd"/>
       <w:r>
         <w:rPr>
           <w:rFonts w:asciiTheme="majorHAnsi" w:hAnsiTheme="majorHAnsi" w:cstheme="majorHAnsi"/>
@@ -2540,21 +1969,7 @@
         <w:rPr>
           <w:rFonts w:asciiTheme="majorHAnsi" w:hAnsiTheme="majorHAnsi" w:cstheme="majorHAnsi"/>
         </w:rPr>
-        <w:t xml:space="preserve"> </w:t>
-      </w:r>
-      <w:proofErr w:type="spellStart"/>
-      <w:r>
-        <w:rPr>
-          <w:rFonts w:asciiTheme="majorHAnsi" w:hAnsiTheme="majorHAnsi" w:cstheme="majorHAnsi"/>
-        </w:rPr>
-        <w:t>Eg</w:t>
-      </w:r>
-      <w:proofErr w:type="spellEnd"/>
-      <w:r>
-        <w:rPr>
-          <w:rFonts w:asciiTheme="majorHAnsi" w:hAnsiTheme="majorHAnsi" w:cstheme="majorHAnsi"/>
-        </w:rPr>
-        <w:t>.</w:t>
+        <w:t xml:space="preserve"> Eg.</w:t>
       </w:r>
     </w:p>
     <w:p>
@@ -2591,9 +2006,38 @@
           <w:szCs w:val="20"/>
           <w:lang w:val="en-GB" w:eastAsia="fr-CA"/>
         </w:rPr>
-        <w:t>'http</w:t>
-      </w:r>
-      <w:proofErr w:type="gramStart"/>
+        <w:t>'http://charme-dev.cems.rl.ac.uk:8027/'</w:t>
+      </w:r>
+      <w:r>
+        <w:rPr>
+          <w:rFonts w:ascii="Courier New" w:hAnsi="Courier New" w:cs="Courier New"/>
+          <w:color w:val="000000"/>
+          <w:szCs w:val="20"/>
+          <w:lang w:val="en-GB" w:eastAsia="fr-CA"/>
+        </w:rPr>
+        <w:t>;</w:t>
+      </w:r>
+    </w:p>
+    <w:p>
+      <w:pPr>
+        <w:pStyle w:val="BodyText"/>
+        <w:ind w:left="720"/>
+        <w:rPr>
+          <w:rFonts w:ascii="Courier New" w:hAnsi="Courier New" w:cs="Courier New"/>
+          <w:color w:val="000000"/>
+          <w:szCs w:val="20"/>
+          <w:lang w:val="en-GB" w:eastAsia="fr-CA"/>
+        </w:rPr>
+      </w:pPr>
+      <w:r>
+        <w:rPr>
+          <w:rFonts w:ascii="Courier New" w:hAnsi="Courier New" w:cs="Courier New"/>
+          <w:color w:val="000000"/>
+          <w:szCs w:val="20"/>
+          <w:lang w:val="en-GB" w:eastAsia="fr-CA"/>
+        </w:rPr>
+        <w:t>charme.settings.AUTH_CLIENT_ID=</w:t>
+      </w:r>
       <w:r>
         <w:rPr>
           <w:rFonts w:ascii="Courier New" w:hAnsi="Courier New" w:cs="Courier New"/>
@@ -2601,17 +2045,7 @@
           <w:szCs w:val="20"/>
           <w:lang w:val="en-GB" w:eastAsia="fr-CA"/>
         </w:rPr>
-        <w:t>:/</w:t>
-      </w:r>
-      <w:proofErr w:type="gramEnd"/>
-      <w:r>
-        <w:rPr>
-          <w:rFonts w:ascii="Courier New" w:hAnsi="Courier New" w:cs="Courier New"/>
-          <w:color w:val="2A00FF"/>
-          <w:szCs w:val="20"/>
-          <w:lang w:val="en-GB" w:eastAsia="fr-CA"/>
-        </w:rPr>
-        <w:t>/charme-dev.cems.rl.ac.uk:8027/'</w:t>
+        <w:t>'12345'</w:t>
       </w:r>
       <w:r>
         <w:rPr>
@@ -2625,176 +2059,36 @@
     </w:p>
     <w:p>
       <w:pPr>
-        <w:pStyle w:val="BodyText"/>
-        <w:ind w:left="720"/>
-        <w:rPr>
-          <w:rFonts w:ascii="Courier New" w:hAnsi="Courier New" w:cs="Courier New"/>
-          <w:color w:val="000000"/>
-          <w:szCs w:val="20"/>
-          <w:lang w:val="en-GB" w:eastAsia="fr-CA"/>
-        </w:rPr>
-      </w:pPr>
-      <w:proofErr w:type="spellStart"/>
-      <w:r>
-        <w:rPr>
-          <w:rFonts w:ascii="Courier New" w:hAnsi="Courier New" w:cs="Courier New"/>
-          <w:color w:val="000000"/>
-          <w:szCs w:val="20"/>
-          <w:lang w:val="en-GB" w:eastAsia="fr-CA"/>
-        </w:rPr>
-        <w:t>charme.settings.AUTH_CLIENT_ID</w:t>
-      </w:r>
-      <w:proofErr w:type="spellEnd"/>
-      <w:r>
-        <w:rPr>
-          <w:rFonts w:ascii="Courier New" w:hAnsi="Courier New" w:cs="Courier New"/>
-          <w:color w:val="000000"/>
-          <w:szCs w:val="20"/>
-          <w:lang w:val="en-GB" w:eastAsia="fr-CA"/>
-        </w:rPr>
-        <w:t>=</w:t>
-      </w:r>
-      <w:r>
-        <w:rPr>
-          <w:rFonts w:ascii="Courier New" w:hAnsi="Courier New" w:cs="Courier New"/>
-          <w:color w:val="2A00FF"/>
-          <w:szCs w:val="20"/>
-          <w:lang w:val="en-GB" w:eastAsia="fr-CA"/>
-        </w:rPr>
-        <w:t>'12345'</w:t>
-      </w:r>
-      <w:r>
-        <w:rPr>
-          <w:rFonts w:ascii="Courier New" w:hAnsi="Courier New" w:cs="Courier New"/>
-          <w:color w:val="000000"/>
-          <w:szCs w:val="20"/>
-          <w:lang w:val="en-GB" w:eastAsia="fr-CA"/>
-        </w:rPr>
-        <w:t>;</w:t>
-      </w:r>
-    </w:p>
-    <w:p>
-      <w:pPr>
         <w:pStyle w:val="Heading1"/>
         <w:rPr>
           <w:lang w:val="en-GB" w:eastAsia="fr-CA"/>
         </w:rPr>
       </w:pPr>
-      <w:bookmarkStart w:id="8" w:name="_Toc382230008"/>
+      <w:bookmarkStart w:id="9" w:name="_Toc382230008"/>
       <w:r>
         <w:rPr>
           <w:lang w:val="en-GB" w:eastAsia="fr-CA"/>
         </w:rPr>
         <w:lastRenderedPageBreak/>
         <w:t>Integration</w:t>
-      </w:r>
-      <w:bookmarkEnd w:id="8"/>
-    </w:p>
-    <w:p>
-      <w:pPr>
-        <w:pStyle w:val="Heading2"/>
-        <w:rPr>
-          <w:lang w:val="en-GB" w:eastAsia="fr-CA"/>
-        </w:rPr>
-      </w:pPr>
-      <w:bookmarkStart w:id="9" w:name="_Toc382230009"/>
-      <w:r>
-        <w:rPr>
-          <w:lang w:val="en-GB" w:eastAsia="fr-CA"/>
-        </w:rPr>
-        <w:t>Including charme.js</w:t>
       </w:r>
       <w:bookmarkEnd w:id="9"/>
     </w:p>
     <w:p>
       <w:pPr>
-        <w:pStyle w:val="BodyText"/>
-        <w:rPr>
-          <w:lang w:val="en-GB" w:eastAsia="fr-CA"/>
-        </w:rPr>
-      </w:pPr>
-      <w:r>
-        <w:rPr>
-          <w:lang w:val="en-GB" w:eastAsia="fr-CA"/>
-        </w:rPr>
-        <w:t xml:space="preserve">Once installed, integration of the </w:t>
-      </w:r>
-      <w:proofErr w:type="spellStart"/>
-      <w:r>
-        <w:rPr>
-          <w:lang w:val="en-GB" w:eastAsia="fr-CA"/>
-        </w:rPr>
-        <w:t>CHARMe</w:t>
-      </w:r>
-      <w:proofErr w:type="spellEnd"/>
-      <w:r>
-        <w:rPr>
-          <w:lang w:val="en-GB" w:eastAsia="fr-CA"/>
-        </w:rPr>
-        <w:t xml:space="preserve"> Plugin with an existing site is relatively straightforward.</w:t>
-      </w:r>
-      <w:r>
-        <w:rPr>
-          <w:lang w:val="en-GB" w:eastAsia="fr-CA"/>
-        </w:rPr>
-        <w:t xml:space="preserve"> The </w:t>
-      </w:r>
-      <w:proofErr w:type="spellStart"/>
-      <w:r>
-        <w:rPr>
-          <w:lang w:val="en-GB" w:eastAsia="fr-CA"/>
-        </w:rPr>
-        <w:t>CHARMe</w:t>
-      </w:r>
-      <w:proofErr w:type="spellEnd"/>
-      <w:r>
-        <w:rPr>
-          <w:lang w:val="en-GB" w:eastAsia="fr-CA"/>
-        </w:rPr>
-        <w:t xml:space="preserve"> plugin bootstrap file will need to be included from any page from which the plugin will be available. This simply requires charme.js to be included wherever other </w:t>
-      </w:r>
-      <w:proofErr w:type="spellStart"/>
-      <w:r>
-        <w:rPr>
-          <w:lang w:val="en-GB" w:eastAsia="fr-CA"/>
-        </w:rPr>
-        <w:t>javascript</w:t>
-      </w:r>
-      <w:proofErr w:type="spellEnd"/>
-      <w:r>
-        <w:rPr>
-          <w:lang w:val="en-GB" w:eastAsia="fr-CA"/>
-        </w:rPr>
-        <w:t xml:space="preserve"> includes are in the HTML. This is typically in the &lt;head&gt; section of an HTML page, or toward the end of the &lt;body&gt; section. Although </w:t>
-      </w:r>
-      <w:proofErr w:type="spellStart"/>
-      <w:r>
-        <w:rPr>
-          <w:lang w:val="en-GB" w:eastAsia="fr-CA"/>
-        </w:rPr>
-        <w:t>CHARMe</w:t>
-      </w:r>
-      <w:proofErr w:type="spellEnd"/>
-      <w:r>
-        <w:rPr>
-          <w:lang w:val="en-GB" w:eastAsia="fr-CA"/>
-        </w:rPr>
-        <w:t xml:space="preserve"> is designed to be as efficient as possibly, it is recommended that in order to minimize the performance impact on the existing site that the </w:t>
-      </w:r>
-      <w:proofErr w:type="spellStart"/>
-      <w:r>
-        <w:rPr>
-          <w:lang w:val="en-GB" w:eastAsia="fr-CA"/>
-        </w:rPr>
-        <w:t>javascript</w:t>
-      </w:r>
-      <w:proofErr w:type="spellEnd"/>
-      <w:r>
-        <w:rPr>
-          <w:lang w:val="en-GB" w:eastAsia="fr-CA"/>
-        </w:rPr>
-        <w:t xml:space="preserve"> is included at the end of HTML pages.</w:t>
-      </w:r>
+        <w:pStyle w:val="Heading2"/>
+        <w:rPr>
+          <w:lang w:val="en-GB" w:eastAsia="fr-CA"/>
+        </w:rPr>
+      </w:pPr>
+      <w:bookmarkStart w:id="10" w:name="_Toc382230009"/>
+      <w:r>
+        <w:rPr>
+          <w:lang w:val="en-GB" w:eastAsia="fr-CA"/>
+        </w:rPr>
+        <w:t>Including charme.js</w:t>
+      </w:r>
+      <w:bookmarkEnd w:id="10"/>
     </w:p>
     <w:p>
       <w:pPr>
@@ -2803,22 +2097,32 @@
           <w:lang w:val="en-GB" w:eastAsia="fr-CA"/>
         </w:rPr>
       </w:pPr>
-      <w:proofErr w:type="spellStart"/>
-      <w:proofErr w:type="gramStart"/>
-      <w:r>
-        <w:rPr>
-          <w:lang w:val="en-GB" w:eastAsia="fr-CA"/>
-        </w:rPr>
-        <w:t>Eg</w:t>
-      </w:r>
-      <w:proofErr w:type="spellEnd"/>
-      <w:r>
-        <w:rPr>
-          <w:lang w:val="en-GB" w:eastAsia="fr-CA"/>
-        </w:rPr>
-        <w:t>.</w:t>
-      </w:r>
-      <w:proofErr w:type="gramEnd"/>
+      <w:r>
+        <w:rPr>
+          <w:lang w:val="en-GB" w:eastAsia="fr-CA"/>
+        </w:rPr>
+        <w:t>Once installed, integration of the CHARMe Plugin with an existing site is relatively straightforward.</w:t>
+      </w:r>
+      <w:r>
+        <w:rPr>
+          <w:lang w:val="en-GB" w:eastAsia="fr-CA"/>
+        </w:rPr>
+        <w:t xml:space="preserve"> The CHARMe plugin bootstrap file will need to be included from any page from which the plugin will be available. This simply requires charme.js to be included wherever other javascript includes are in the HTML. This is typically in the &lt;head&gt; section of an HTML page, or toward the end of the &lt;body&gt; section. Although CHARMe is designed to be as efficient as possibly, it is recommended that in order to minimize the performance impact on the existing site that the javascript is included at the end of HTML pages.</w:t>
+      </w:r>
+    </w:p>
+    <w:p>
+      <w:pPr>
+        <w:pStyle w:val="BodyText"/>
+        <w:rPr>
+          <w:lang w:val="en-GB" w:eastAsia="fr-CA"/>
+        </w:rPr>
+      </w:pPr>
+      <w:r>
+        <w:rPr>
+          <w:lang w:val="en-GB" w:eastAsia="fr-CA"/>
+        </w:rPr>
+        <w:t>Eg.</w:t>
+      </w:r>
     </w:p>
     <w:p>
       <w:pPr>
@@ -2840,7 +2144,6 @@
           <w:lang w:val="en-GB" w:eastAsia="fr-CA"/>
         </w:rPr>
       </w:pPr>
-      <w:proofErr w:type="gramStart"/>
       <w:r>
         <w:rPr>
           <w:rFonts w:ascii="Consolas" w:hAnsi="Consolas" w:cs="Consolas"/>
@@ -2859,7 +2162,6 @@
         </w:rPr>
         <w:t>DOCTYPE</w:t>
       </w:r>
-      <w:proofErr w:type="gramEnd"/>
       <w:r>
         <w:rPr>
           <w:rFonts w:ascii="Consolas" w:hAnsi="Consolas" w:cs="Consolas"/>
@@ -2899,7 +2201,6 @@
         </w:rPr>
         <w:t>&lt;</w:t>
       </w:r>
-      <w:proofErr w:type="gramStart"/>
       <w:r>
         <w:rPr>
           <w:rFonts w:ascii="Consolas" w:hAnsi="Consolas" w:cs="Consolas"/>
@@ -2909,7 +2210,6 @@
         </w:rPr>
         <w:t>html</w:t>
       </w:r>
-      <w:proofErr w:type="gramEnd"/>
       <w:r>
         <w:rPr>
           <w:rFonts w:ascii="Consolas" w:hAnsi="Consolas" w:cs="Consolas"/>
@@ -2950,7 +2250,6 @@
         </w:rPr>
         <w:t>&lt;</w:t>
       </w:r>
-      <w:proofErr w:type="gramStart"/>
       <w:r>
         <w:rPr>
           <w:rFonts w:ascii="Consolas" w:hAnsi="Consolas" w:cs="Consolas"/>
@@ -2960,7 +2259,6 @@
         </w:rPr>
         <w:t>head</w:t>
       </w:r>
-      <w:proofErr w:type="gramEnd"/>
       <w:r>
         <w:rPr>
           <w:rFonts w:ascii="Consolas" w:hAnsi="Consolas" w:cs="Consolas"/>
@@ -3010,7 +2308,6 @@
         </w:rPr>
         <w:t>&lt;</w:t>
       </w:r>
-      <w:proofErr w:type="gramStart"/>
       <w:r>
         <w:rPr>
           <w:rFonts w:ascii="Consolas" w:hAnsi="Consolas" w:cs="Consolas"/>
@@ -3029,7 +2326,6 @@
         </w:rPr>
         <w:t>&gt;</w:t>
       </w:r>
-      <w:proofErr w:type="gramEnd"/>
       <w:r>
         <w:rPr>
           <w:rFonts w:ascii="Consolas" w:hAnsi="Consolas" w:cs="Consolas"/>
@@ -3110,27 +2406,7 @@
           <w:szCs w:val="20"/>
           <w:lang w:val="en-GB" w:eastAsia="fr-CA"/>
         </w:rPr>
-        <w:t xml:space="preserve">Scripts, styles, </w:t>
-      </w:r>
-      <w:proofErr w:type="gramStart"/>
-      <w:r>
-        <w:rPr>
-          <w:rFonts w:ascii="Consolas" w:hAnsi="Consolas" w:cs="Consolas"/>
-          <w:color w:val="3F5FBF"/>
-          <w:szCs w:val="20"/>
-          <w:lang w:val="en-GB" w:eastAsia="fr-CA"/>
-        </w:rPr>
-        <w:t>meta</w:t>
-      </w:r>
-      <w:proofErr w:type="gramEnd"/>
-      <w:r>
-        <w:rPr>
-          <w:rFonts w:ascii="Consolas" w:hAnsi="Consolas" w:cs="Consolas"/>
-          <w:color w:val="3F5FBF"/>
-          <w:szCs w:val="20"/>
-          <w:lang w:val="en-GB" w:eastAsia="fr-CA"/>
-        </w:rPr>
-        <w:t xml:space="preserve"> tags etc.</w:t>
+        <w:t>Scripts, styles, meta tags etc.</w:t>
       </w:r>
     </w:p>
     <w:p>
@@ -3229,7 +2505,6 @@
         </w:rPr>
         <w:t>&lt;</w:t>
       </w:r>
-      <w:proofErr w:type="gramStart"/>
       <w:r>
         <w:rPr>
           <w:rFonts w:ascii="Consolas" w:hAnsi="Consolas" w:cs="Consolas"/>
@@ -3239,7 +2514,6 @@
         </w:rPr>
         <w:t>body</w:t>
       </w:r>
-      <w:proofErr w:type="gramEnd"/>
       <w:r>
         <w:rPr>
           <w:rFonts w:ascii="Consolas" w:hAnsi="Consolas" w:cs="Consolas"/>
@@ -3360,7 +2634,6 @@
         </w:rPr>
         <w:t>&lt;</w:t>
       </w:r>
-      <w:proofErr w:type="gramStart"/>
       <w:r>
         <w:rPr>
           <w:rFonts w:ascii="Consolas" w:hAnsi="Consolas" w:cs="Consolas"/>
@@ -3370,7 +2643,6 @@
         </w:rPr>
         <w:t>script</w:t>
       </w:r>
-      <w:proofErr w:type="gramEnd"/>
       <w:r>
         <w:rPr>
           <w:rFonts w:ascii="Consolas" w:hAnsi="Consolas" w:cs="Consolas"/>
@@ -3379,7 +2651,6 @@
         </w:rPr>
         <w:t xml:space="preserve"> </w:t>
       </w:r>
-      <w:proofErr w:type="spellStart"/>
       <w:r>
         <w:rPr>
           <w:rFonts w:ascii="Consolas" w:hAnsi="Consolas" w:cs="Consolas"/>
@@ -3389,7 +2660,6 @@
         </w:rPr>
         <w:t>src</w:t>
       </w:r>
-      <w:proofErr w:type="spellEnd"/>
       <w:r>
         <w:rPr>
           <w:rFonts w:ascii="Consolas" w:hAnsi="Consolas" w:cs="Consolas"/>
@@ -3406,47 +2676,7 @@
           <w:szCs w:val="20"/>
           <w:lang w:val="en-GB" w:eastAsia="fr-CA"/>
         </w:rPr>
-        <w:t>"/</w:t>
-      </w:r>
-      <w:proofErr w:type="spellStart"/>
-      <w:r>
-        <w:rPr>
-          <w:rFonts w:ascii="Consolas" w:hAnsi="Consolas" w:cs="Consolas"/>
-          <w:color w:val="2A00FF"/>
-          <w:szCs w:val="20"/>
-          <w:lang w:val="en-GB" w:eastAsia="fr-CA"/>
-        </w:rPr>
-        <w:t>js</w:t>
-      </w:r>
-      <w:proofErr w:type="spellEnd"/>
-      <w:r>
-        <w:rPr>
-          <w:rFonts w:ascii="Consolas" w:hAnsi="Consolas" w:cs="Consolas"/>
-          <w:color w:val="2A00FF"/>
-          <w:szCs w:val="20"/>
-          <w:lang w:val="en-GB" w:eastAsia="fr-CA"/>
-        </w:rPr>
-        <w:t>/</w:t>
-      </w:r>
-      <w:proofErr w:type="spellStart"/>
-      <w:r>
-        <w:rPr>
-          <w:rFonts w:ascii="Consolas" w:hAnsi="Consolas" w:cs="Consolas"/>
-          <w:color w:val="2A00FF"/>
-          <w:szCs w:val="20"/>
-          <w:lang w:val="en-GB" w:eastAsia="fr-CA"/>
-        </w:rPr>
-        <w:t>charme</w:t>
-      </w:r>
-      <w:proofErr w:type="spellEnd"/>
-      <w:r>
-        <w:rPr>
-          <w:rFonts w:ascii="Consolas" w:hAnsi="Consolas" w:cs="Consolas"/>
-          <w:color w:val="2A00FF"/>
-          <w:szCs w:val="20"/>
-          <w:lang w:val="en-GB" w:eastAsia="fr-CA"/>
-        </w:rPr>
-        <w:t>/charme.js"</w:t>
+        <w:t>"/js/charme/charme.js"</w:t>
       </w:r>
       <w:r>
         <w:rPr>
@@ -3662,13 +2892,8 @@
                       <wps:txbx>
                         <w:txbxContent>
                           <w:p>
-                            <w:proofErr w:type="gramStart"/>
                             <w:r>
-                              <w:t>charme.js</w:t>
-                            </w:r>
-                            <w:proofErr w:type="gramEnd"/>
-                            <w:r>
-                              <w:t xml:space="preserve"> included here</w:t>
+                              <w:t>charme.js included here</w:t>
                             </w:r>
                           </w:p>
                         </w:txbxContent>
@@ -3793,14 +3018,14 @@
           <w:lang w:val="en-GB" w:eastAsia="fr-CA"/>
         </w:rPr>
       </w:pPr>
-      <w:bookmarkStart w:id="10" w:name="_Toc382230010"/>
+      <w:bookmarkStart w:id="11" w:name="_Toc382230010"/>
       <w:r>
         <w:rPr>
           <w:lang w:val="en-GB" w:eastAsia="fr-CA"/>
         </w:rPr>
         <w:t>Marking up the datasets</w:t>
       </w:r>
-      <w:bookmarkEnd w:id="10"/>
+      <w:bookmarkEnd w:id="11"/>
     </w:p>
     <w:p>
       <w:pPr>
@@ -3813,21 +3038,7 @@
         <w:rPr>
           <w:lang w:val="en-GB" w:eastAsia="fr-CA"/>
         </w:rPr>
-        <w:t xml:space="preserve">The </w:t>
-      </w:r>
-      <w:proofErr w:type="spellStart"/>
-      <w:r>
-        <w:rPr>
-          <w:lang w:val="en-GB" w:eastAsia="fr-CA"/>
-        </w:rPr>
-        <w:t>CHARMe</w:t>
-      </w:r>
-      <w:proofErr w:type="spellEnd"/>
-      <w:r>
-        <w:rPr>
-          <w:lang w:val="en-GB" w:eastAsia="fr-CA"/>
-        </w:rPr>
-        <w:t xml:space="preserve"> plugin is used to view and create annotations associated with datasets.</w:t>
+        <w:t>The CHARMe plugin is used to view and create annotations associated with datasets.</w:t>
       </w:r>
       <w:r>
         <w:rPr>
@@ -3839,21 +3050,7 @@
         <w:rPr>
           <w:lang w:val="en-GB" w:eastAsia="fr-CA"/>
         </w:rPr>
-        <w:t xml:space="preserve">Typically, the way that this would work is that a small </w:t>
-      </w:r>
-      <w:proofErr w:type="spellStart"/>
-      <w:r>
-        <w:rPr>
-          <w:lang w:val="en-GB" w:eastAsia="fr-CA"/>
-        </w:rPr>
-        <w:t>charme</w:t>
-      </w:r>
-      <w:proofErr w:type="spellEnd"/>
-      <w:r>
-        <w:rPr>
-          <w:lang w:val="en-GB" w:eastAsia="fr-CA"/>
-        </w:rPr>
-        <w:t xml:space="preserve"> icon </w:t>
+        <w:t xml:space="preserve">Typically, the way that this would work is that a small charme icon </w:t>
       </w:r>
       <w:r>
         <w:rPr>
@@ -3913,35 +3110,7 @@
         <w:rPr>
           <w:lang w:val="en-GB" w:eastAsia="fr-CA"/>
         </w:rPr>
-        <w:t xml:space="preserve">appears next to the datasets where they are published on a data provider’s website. A clear icon indicates that the </w:t>
-      </w:r>
-      <w:proofErr w:type="spellStart"/>
-      <w:r>
-        <w:rPr>
-          <w:lang w:val="en-GB" w:eastAsia="fr-CA"/>
-        </w:rPr>
-        <w:t>charme</w:t>
-      </w:r>
-      <w:proofErr w:type="spellEnd"/>
-      <w:r>
-        <w:rPr>
-          <w:lang w:val="en-GB" w:eastAsia="fr-CA"/>
-        </w:rPr>
-        <w:t xml:space="preserve"> plugin is available to create annotations, but that none currently exist. A blue filled icon indicates that annotations already exist for the dataset. To integrate with an existing site, the </w:t>
-      </w:r>
-      <w:proofErr w:type="spellStart"/>
-      <w:r>
-        <w:rPr>
-          <w:lang w:val="en-GB" w:eastAsia="fr-CA"/>
-        </w:rPr>
-        <w:t>CHARMe</w:t>
-      </w:r>
-      <w:proofErr w:type="spellEnd"/>
-      <w:r>
-        <w:rPr>
-          <w:lang w:val="en-GB" w:eastAsia="fr-CA"/>
-        </w:rPr>
-        <w:t xml:space="preserve"> plugin needs to be told two things:</w:t>
+        <w:t>appears next to the datasets where they are published on a data provider’s website. A clear icon indicates that the charme plugin is available to create annotations, but that none currently exist. A blue filled icon indicates that annotations already exist for the dataset. To integrate with an existing site, the CHARMe plugin needs to be told two things:</w:t>
       </w:r>
     </w:p>
     <w:p>
@@ -3959,21 +3128,7 @@
         <w:rPr>
           <w:lang w:val="en-GB" w:eastAsia="fr-CA"/>
         </w:rPr>
-        <w:t xml:space="preserve">Where in the page to insert a </w:t>
-      </w:r>
-      <w:proofErr w:type="spellStart"/>
-      <w:r>
-        <w:rPr>
-          <w:lang w:val="en-GB" w:eastAsia="fr-CA"/>
-        </w:rPr>
-        <w:t>charme</w:t>
-      </w:r>
-      <w:proofErr w:type="spellEnd"/>
-      <w:r>
-        <w:rPr>
-          <w:lang w:val="en-GB" w:eastAsia="fr-CA"/>
-        </w:rPr>
-        <w:t xml:space="preserve"> button</w:t>
+        <w:t>Where in the page to insert a charme button</w:t>
       </w:r>
     </w:p>
     <w:p>
@@ -4013,35 +3168,13 @@
         <w:rPr>
           <w:lang w:val="en-GB" w:eastAsia="fr-CA"/>
         </w:rPr>
-        <w:t xml:space="preserve">This is achieved through the use of anchor tags. Wherever you wish a </w:t>
-      </w:r>
-      <w:proofErr w:type="spellStart"/>
-      <w:r>
-        <w:rPr>
-          <w:lang w:val="en-GB" w:eastAsia="fr-CA"/>
-        </w:rPr>
-        <w:t>CHARMe</w:t>
-      </w:r>
-      <w:proofErr w:type="spellEnd"/>
-      <w:r>
-        <w:rPr>
-          <w:lang w:val="en-GB" w:eastAsia="fr-CA"/>
-        </w:rPr>
-        <w:t xml:space="preserve"> icon to appear on the page, simply insert an anchor tag with a class attribute that includes the class “</w:t>
-      </w:r>
-      <w:proofErr w:type="spellStart"/>
-      <w:r>
-        <w:rPr>
-          <w:lang w:val="en-GB" w:eastAsia="fr-CA"/>
-        </w:rPr>
-        <w:t>charme</w:t>
-      </w:r>
-      <w:proofErr w:type="spellEnd"/>
-      <w:r>
-        <w:rPr>
-          <w:lang w:val="en-GB" w:eastAsia="fr-CA"/>
-        </w:rPr>
-        <w:t>-dataset</w:t>
+        <w:t>This is achieved through the use of anchor tags. Wherever you wish a CHARMe icon to appear on the page, simply insert an anchor tag with a class attribute that includes the class “</w:t>
+      </w:r>
+      <w:r>
+        <w:rPr>
+          <w:lang w:val="en-GB" w:eastAsia="fr-CA"/>
+        </w:rPr>
+        <w:t>charme-dataset</w:t>
       </w:r>
       <w:r>
         <w:rPr>
@@ -4053,38 +3186,8 @@
         <w:rPr>
           <w:lang w:val="en-GB" w:eastAsia="fr-CA"/>
         </w:rPr>
-        <w:t>. Set the “</w:t>
-      </w:r>
-      <w:proofErr w:type="spellStart"/>
-      <w:r>
-        <w:rPr>
-          <w:lang w:val="en-GB" w:eastAsia="fr-CA"/>
-        </w:rPr>
-        <w:t>href</w:t>
-      </w:r>
-      <w:proofErr w:type="spellEnd"/>
-      <w:r>
-        <w:rPr>
-          <w:lang w:val="en-GB" w:eastAsia="fr-CA"/>
-        </w:rPr>
-        <w:t xml:space="preserve">” attribute to be the URI of the dataset. </w:t>
-      </w:r>
-      <w:proofErr w:type="spellStart"/>
-      <w:proofErr w:type="gramStart"/>
-      <w:r>
-        <w:rPr>
-          <w:lang w:val="en-GB" w:eastAsia="fr-CA"/>
-        </w:rPr>
-        <w:t>Eg</w:t>
-      </w:r>
-      <w:proofErr w:type="spellEnd"/>
-      <w:r>
-        <w:rPr>
-          <w:lang w:val="en-GB" w:eastAsia="fr-CA"/>
-        </w:rPr>
-        <w:t>.</w:t>
-      </w:r>
-      <w:proofErr w:type="gramEnd"/>
+        <w:t>. Set the “href” attribute to be the URI of the dataset. Eg.</w:t>
+      </w:r>
     </w:p>
     <w:p>
       <w:pPr>
@@ -4181,27 +3284,7 @@
           <w:szCs w:val="20"/>
           <w:lang w:val="en-GB" w:eastAsia="fr-CA"/>
         </w:rPr>
-        <w:t>"</w:t>
-      </w:r>
-      <w:proofErr w:type="spellStart"/>
-      <w:r>
-        <w:rPr>
-          <w:rFonts w:ascii="Consolas" w:hAnsi="Consolas" w:cs="Consolas"/>
-          <w:color w:val="2A00FF"/>
-          <w:szCs w:val="20"/>
-          <w:lang w:val="en-GB" w:eastAsia="fr-CA"/>
-        </w:rPr>
-        <w:t>charme</w:t>
-      </w:r>
-      <w:proofErr w:type="spellEnd"/>
-      <w:r>
-        <w:rPr>
-          <w:rFonts w:ascii="Consolas" w:hAnsi="Consolas" w:cs="Consolas"/>
-          <w:color w:val="2A00FF"/>
-          <w:szCs w:val="20"/>
-          <w:lang w:val="en-GB" w:eastAsia="fr-CA"/>
-        </w:rPr>
-        <w:t>-dataset"</w:t>
+        <w:t>"charme-dataset"</w:t>
       </w:r>
       <w:r>
         <w:rPr>
@@ -4236,15 +3319,7 @@
         <w:pStyle w:val="BodyText"/>
       </w:pPr>
       <w:r>
-        <w:t xml:space="preserve">These anchor tags can be inserted anywhere on the page that a </w:t>
-      </w:r>
-      <w:proofErr w:type="spellStart"/>
-      <w:r>
-        <w:t>CHARMe</w:t>
-      </w:r>
-      <w:proofErr w:type="spellEnd"/>
-      <w:r>
-        <w:t xml:space="preserve"> icon should appear. Ideally, this would be next to the dataset links themselves. </w:t>
+        <w:t xml:space="preserve">These anchor tags can be inserted anywhere on the page that a CHARMe icon should appear. Ideally, this would be next to the dataset links themselves. </w:t>
       </w:r>
     </w:p>
     <w:p>
@@ -4268,26 +3343,8 @@
       <w:pPr>
         <w:pStyle w:val="BodyText"/>
       </w:pPr>
-      <w:bookmarkStart w:id="11" w:name="_GoBack"/>
-      <w:bookmarkEnd w:id="11"/>
-      <w:r>
-        <w:t xml:space="preserve">In order for the </w:t>
-      </w:r>
-      <w:proofErr w:type="spellStart"/>
-      <w:r>
-        <w:t>CHARMe</w:t>
-      </w:r>
-      <w:proofErr w:type="spellEnd"/>
-      <w:r>
-        <w:t xml:space="preserve"> plugin to appear on top of the other contents of the screen it will need to have the </w:t>
-      </w:r>
-      <w:proofErr w:type="gramStart"/>
-      <w:r>
-        <w:t>highest  ‘z</w:t>
-      </w:r>
-      <w:proofErr w:type="gramEnd"/>
-      <w:r>
-        <w:t>-index’. This has been set to a very high value, however it’s possible that if the site that you are integrating with has elements with the same or higher z-index that these may overlap and partly obscure the plugin. The only workaround for this is to decrease the z-index of the other elements on the screen.</w:t>
+      <w:r>
+        <w:t>In order for the CHARMe plugin to appear on top of the other contents of the screen it will need to have the highest  ‘z-index’. This has been set to a very high value, however it’s possible that if the site that you are integrating with has elements with the same or higher z-index that these may overlap and partly obscure the plugin. The only workaround for this is to decrease the z-index of the other elements on the screen.</w:t>
       </w:r>
     </w:p>
     <w:sectPr>
@@ -4514,7 +3571,7 @@
             <w:rPr>
               <w:noProof/>
             </w:rPr>
-            <w:t>6</w:t>
+            <w:t>3</w:t>
           </w:r>
           <w:r>
             <w:rPr>
@@ -12025,15 +11082,6 @@
 
 <file path=customXml/item2.xml><?xml version="1.0" encoding="utf-8"?>
 <?mso-contentType ?>
-<FormTemplates xmlns="http://schemas.microsoft.com/sharepoint/v3/contenttype/forms">
-  <Display>DocumentLibraryForm</Display>
-  <Edit>DocumentLibraryForm</Edit>
-  <New>DocumentLibraryForm</New>
-</FormTemplates>
-</file>
-
-<file path=customXml/item3.xml><?xml version="1.0" encoding="utf-8"?>
-<?mso-contentType ?>
 <spe:Receivers xmlns:spe="http://schemas.microsoft.com/sharepoint/events">
   <Receiver>
     <Name>ItemUpdatedEventHandlerForConceptSearch</Name>
@@ -12158,60 +11206,16 @@
 </spe:Receivers>
 </file>
 
-<file path=customXml/item4.xml><?xml version="1.0" encoding="utf-8"?>
-<p:properties xmlns:p="http://schemas.microsoft.com/office/2006/metadata/properties" xmlns:xsi="http://www.w3.org/2001/XMLSchema-instance" xmlns:pc="http://schemas.microsoft.com/office/infopath/2007/PartnerControls">
-  <documentManagement>
-    <c5aebc35b3e840e5912c276ffe755dcf xmlns="d95a5b16-1b8d-4c7c-9ebf-89c0983b6970">
-      <Terms xmlns="http://schemas.microsoft.com/office/infopath/2007/PartnerControls"/>
-    </c5aebc35b3e840e5912c276ffe755dcf>
-    <Subjects_x0020_and_x0020_Keywords xmlns="d95a5b16-1b8d-4c7c-9ebf-89c0983b6970" xsi:nil="true"/>
-    <Abstract xmlns="d95a5b16-1b8d-4c7c-9ebf-89c0983b6970">Internal-document_long_EN_A4</Abstract>
-    <Published_x0020_By xmlns="d95a5b16-1b8d-4c7c-9ebf-89c0983b6970">
-      <UserInfo>
-        <DisplayName>Stiller, Regina C</DisplayName>
-        <AccountId>55167</AccountId>
-        <AccountType/>
-      </UserInfo>
-    </Published_x0020_By>
-    <Language xmlns="http://schemas.microsoft.com/sharepoint/v3">EN</Language>
-    <Geographic_x0020_Region xmlns="d95a5b16-1b8d-4c7c-9ebf-89c0983b6970"/>
-    <Owner_x0020_Organisation xmlns="d95a5b16-1b8d-4c7c-9ebf-89c0983b6970">Group</Owner_x0020_Organisation>
-    <Market xmlns="d95a5b16-1b8d-4c7c-9ebf-89c0983b6970"/>
-    <c79d12643ffc4d60ab657aaa1718cc32 xmlns="d95a5b16-1b8d-4c7c-9ebf-89c0983b6970">
-      <Terms xmlns="http://schemas.microsoft.com/office/infopath/2007/PartnerControls">
-        <TermInfo xmlns="http://schemas.microsoft.com/office/infopath/2007/PartnerControls">
-          <TermName xmlns="http://schemas.microsoft.com/office/infopath/2007/PartnerControls">Group</TermName>
-          <TermId xmlns="http://schemas.microsoft.com/office/infopath/2007/PartnerControls">43ac7042-3752-4f1b-8a93-43b36e65d3e5</TermId>
-        </TermInfo>
-      </Terms>
-    </c79d12643ffc4d60ab657aaa1718cc32>
-    <h4c66fbf292e4125b0e390af25f11c04 xmlns="d95a5b16-1b8d-4c7c-9ebf-89c0983b6970">
-      <Terms xmlns="http://schemas.microsoft.com/office/infopath/2007/PartnerControls"/>
-    </h4c66fbf292e4125b0e390af25f11c04>
-    <eafb632c3f5c40ba98242be6bbd6bb17 xmlns="d95a5b16-1b8d-4c7c-9ebf-89c0983b6970">
-      <Terms xmlns="http://schemas.microsoft.com/office/infopath/2007/PartnerControls"/>
-    </eafb632c3f5c40ba98242be6bbd6bb17>
-    <p43f7bb208e443c9b50eb304fe6606a3 xmlns="d95a5b16-1b8d-4c7c-9ebf-89c0983b6970">
-      <Terms xmlns="http://schemas.microsoft.com/office/infopath/2007/PartnerControls"/>
-    </p43f7bb208e443c9b50eb304fe6606a3>
-    <TaxCatchAll xmlns="d95a5b16-1b8d-4c7c-9ebf-89c0983b6970">
-      <Value>260</Value>
-    </TaxCatchAll>
-    <Creator xmlns="d95a5b16-1b8d-4c7c-9ebf-89c0983b6970" xsi:nil="true"/>
-    <Proposition xmlns="d95a5b16-1b8d-4c7c-9ebf-89c0983b6970"/>
-    <Publication_x0020_Date xmlns="d95a5b16-1b8d-4c7c-9ebf-89c0983b6970">2013-04-02T23:00:00+00:00</Publication_x0020_Date>
-    <Best_x0020_Before_x0020_Date xmlns="d95a5b16-1b8d-4c7c-9ebf-89c0983b6970">2018-04-02T23:00:00+00:00</Best_x0020_Before_x0020_Date>
-    <BS_x0020_Document_x0020_Sub_x0020_Type xmlns="d95a5b16-1b8d-4c7c-9ebf-89c0983b6970">Pro Forma</BS_x0020_Document_x0020_Sub_x0020_Type>
-    <CSMeta2010Field xmlns="http://schemas.microsoft.com/sharepoint/v3">fdc8395f-2756-4794-bd18-1f08ff1ac77a;2013-12-07 22:45:33;AUTOCLASSIFIED;Business theme:2013-12-07 22:45:33|False||AUTOCLASSIFIED|2013-12-07 22:45:33|UNDEFINED;Organization:2013-12-07 22:45:33|False||AUTOCLASSIFIED|2013-12-07 22:45:33|UNDEFINED;Sector:2013-12-07 22:45:33|False||AUTOCLASSIFIED|2013-12-07 22:45:33|UNDEFINED;Proposition:2013-12-07 22:45:33|False||AUTOCLASSIFIED|2013-12-07 22:45:33|UNDEFINED;Service line:2013-12-07 22:45:33|False||AUTOCLASSIFIED|2013-12-07 22:45:33|UNDEFINED;False</CSMeta2010Field>
-    <External_x0020_Use xmlns="d95a5b16-1b8d-4c7c-9ebf-89c0983b6970">No</External_x0020_Use>
-    <TaxKeywordTaxHTField xmlns="d95a5b16-1b8d-4c7c-9ebf-89c0983b6970">
-      <Terms xmlns="http://schemas.microsoft.com/office/infopath/2007/PartnerControls"/>
-    </TaxKeywordTaxHTField>
-  </documentManagement>
-</p:properties>
+<file path=customXml/item3.xml><?xml version="1.0" encoding="utf-8"?>
+<?mso-contentType ?>
+<FormTemplates xmlns="http://schemas.microsoft.com/sharepoint/v3/contenttype/forms">
+  <Display>DocumentLibraryForm</Display>
+  <Edit>DocumentLibraryForm</Edit>
+  <New>DocumentLibraryForm</New>
+</FormTemplates>
 </file>
 
-<file path=customXml/item5.xml><?xml version="1.0" encoding="utf-8"?>
+<file path=customXml/item4.xml><?xml version="1.0" encoding="utf-8"?>
 <ct:contentTypeSchema xmlns:ct="http://schemas.microsoft.com/office/2006/metadata/contentType" xmlns:ma="http://schemas.microsoft.com/office/2006/metadata/properties/metaAttributes" ct:_="" ma:_="" ma:contentTypeName="Business Support" ma:contentTypeID="0x010100DCE5D5DBCBA6844C95AAA11EB3A32719002FF8385B8572694FA7ACC1CC37F60277" ma:contentTypeVersion="26" ma:contentTypeDescription="" ma:contentTypeScope="" ma:versionID="91b5eb1b268958bd1313f81a1430a1c3">
   <xsd:schema xmlns:xsd="http://www.w3.org/2001/XMLSchema" xmlns:xs="http://www.w3.org/2001/XMLSchema" xmlns:p="http://schemas.microsoft.com/office/2006/metadata/properties" xmlns:ns1="http://schemas.microsoft.com/sharepoint/v3" xmlns:ns2="d95a5b16-1b8d-4c7c-9ebf-89c0983b6970" targetNamespace="http://schemas.microsoft.com/office/2006/metadata/properties" ma:root="true" ma:fieldsID="00317ffa23b5acf12d407bd04191a777" ns1:_="" ns2:_="">
     <xsd:import namespace="http://schemas.microsoft.com/sharepoint/v3"/>
@@ -12649,6 +11653,59 @@
 </ct:contentTypeSchema>
 </file>
 
+<file path=customXml/item5.xml><?xml version="1.0" encoding="utf-8"?>
+<p:properties xmlns:p="http://schemas.microsoft.com/office/2006/metadata/properties" xmlns:xsi="http://www.w3.org/2001/XMLSchema-instance" xmlns:pc="http://schemas.microsoft.com/office/infopath/2007/PartnerControls">
+  <documentManagement>
+    <c5aebc35b3e840e5912c276ffe755dcf xmlns="d95a5b16-1b8d-4c7c-9ebf-89c0983b6970">
+      <Terms xmlns="http://schemas.microsoft.com/office/infopath/2007/PartnerControls"/>
+    </c5aebc35b3e840e5912c276ffe755dcf>
+    <Subjects_x0020_and_x0020_Keywords xmlns="d95a5b16-1b8d-4c7c-9ebf-89c0983b6970" xsi:nil="true"/>
+    <Abstract xmlns="d95a5b16-1b8d-4c7c-9ebf-89c0983b6970">Internal-document_long_EN_A4</Abstract>
+    <Published_x0020_By xmlns="d95a5b16-1b8d-4c7c-9ebf-89c0983b6970">
+      <UserInfo>
+        <DisplayName>Stiller, Regina C</DisplayName>
+        <AccountId>55167</AccountId>
+        <AccountType/>
+      </UserInfo>
+    </Published_x0020_By>
+    <Language xmlns="http://schemas.microsoft.com/sharepoint/v3">EN</Language>
+    <Geographic_x0020_Region xmlns="d95a5b16-1b8d-4c7c-9ebf-89c0983b6970"/>
+    <Owner_x0020_Organisation xmlns="d95a5b16-1b8d-4c7c-9ebf-89c0983b6970">Group</Owner_x0020_Organisation>
+    <Market xmlns="d95a5b16-1b8d-4c7c-9ebf-89c0983b6970"/>
+    <c79d12643ffc4d60ab657aaa1718cc32 xmlns="d95a5b16-1b8d-4c7c-9ebf-89c0983b6970">
+      <Terms xmlns="http://schemas.microsoft.com/office/infopath/2007/PartnerControls">
+        <TermInfo xmlns="http://schemas.microsoft.com/office/infopath/2007/PartnerControls">
+          <TermName xmlns="http://schemas.microsoft.com/office/infopath/2007/PartnerControls">Group</TermName>
+          <TermId xmlns="http://schemas.microsoft.com/office/infopath/2007/PartnerControls">43ac7042-3752-4f1b-8a93-43b36e65d3e5</TermId>
+        </TermInfo>
+      </Terms>
+    </c79d12643ffc4d60ab657aaa1718cc32>
+    <h4c66fbf292e4125b0e390af25f11c04 xmlns="d95a5b16-1b8d-4c7c-9ebf-89c0983b6970">
+      <Terms xmlns="http://schemas.microsoft.com/office/infopath/2007/PartnerControls"/>
+    </h4c66fbf292e4125b0e390af25f11c04>
+    <eafb632c3f5c40ba98242be6bbd6bb17 xmlns="d95a5b16-1b8d-4c7c-9ebf-89c0983b6970">
+      <Terms xmlns="http://schemas.microsoft.com/office/infopath/2007/PartnerControls"/>
+    </eafb632c3f5c40ba98242be6bbd6bb17>
+    <p43f7bb208e443c9b50eb304fe6606a3 xmlns="d95a5b16-1b8d-4c7c-9ebf-89c0983b6970">
+      <Terms xmlns="http://schemas.microsoft.com/office/infopath/2007/PartnerControls"/>
+    </p43f7bb208e443c9b50eb304fe6606a3>
+    <TaxCatchAll xmlns="d95a5b16-1b8d-4c7c-9ebf-89c0983b6970">
+      <Value>260</Value>
+    </TaxCatchAll>
+    <Creator xmlns="d95a5b16-1b8d-4c7c-9ebf-89c0983b6970" xsi:nil="true"/>
+    <Proposition xmlns="d95a5b16-1b8d-4c7c-9ebf-89c0983b6970"/>
+    <Publication_x0020_Date xmlns="d95a5b16-1b8d-4c7c-9ebf-89c0983b6970">2013-04-02T23:00:00+00:00</Publication_x0020_Date>
+    <Best_x0020_Before_x0020_Date xmlns="d95a5b16-1b8d-4c7c-9ebf-89c0983b6970">2018-04-02T23:00:00+00:00</Best_x0020_Before_x0020_Date>
+    <BS_x0020_Document_x0020_Sub_x0020_Type xmlns="d95a5b16-1b8d-4c7c-9ebf-89c0983b6970">Pro Forma</BS_x0020_Document_x0020_Sub_x0020_Type>
+    <CSMeta2010Field xmlns="http://schemas.microsoft.com/sharepoint/v3">fdc8395f-2756-4794-bd18-1f08ff1ac77a;2013-12-07 22:45:33;AUTOCLASSIFIED;Business theme:2013-12-07 22:45:33|False||AUTOCLASSIFIED|2013-12-07 22:45:33|UNDEFINED;Organization:2013-12-07 22:45:33|False||AUTOCLASSIFIED|2013-12-07 22:45:33|UNDEFINED;Sector:2013-12-07 22:45:33|False||AUTOCLASSIFIED|2013-12-07 22:45:33|UNDEFINED;Proposition:2013-12-07 22:45:33|False||AUTOCLASSIFIED|2013-12-07 22:45:33|UNDEFINED;Service line:2013-12-07 22:45:33|False||AUTOCLASSIFIED|2013-12-07 22:45:33|UNDEFINED;False</CSMeta2010Field>
+    <External_x0020_Use xmlns="d95a5b16-1b8d-4c7c-9ebf-89c0983b6970">No</External_x0020_Use>
+    <TaxKeywordTaxHTField xmlns="d95a5b16-1b8d-4c7c-9ebf-89c0983b6970">
+      <Terms xmlns="http://schemas.microsoft.com/office/infopath/2007/PartnerControls"/>
+    </TaxKeywordTaxHTField>
+  </documentManagement>
+</p:properties>
+</file>
+
 <file path=customXml/item6.xml><?xml version="1.0" encoding="utf-8"?>
 <b:Sources xmlns:b="http://schemas.openxmlformats.org/officeDocument/2006/bibliography" xmlns="http://schemas.openxmlformats.org/officeDocument/2006/bibliography" SelectedStyle="\APA.XSL" StyleName="APA"/>
 </file>
@@ -12662,6 +11719,14 @@
 </file>
 
 <file path=customXml/itemProps2.xml><?xml version="1.0" encoding="utf-8"?>
+<ds:datastoreItem xmlns:ds="http://schemas.openxmlformats.org/officeDocument/2006/customXml" ds:itemID="{63569F6C-5D2A-4B59-8BE3-E3DA65B4476C}">
+  <ds:schemaRefs>
+    <ds:schemaRef ds:uri="http://schemas.microsoft.com/sharepoint/events"/>
+  </ds:schemaRefs>
+</ds:datastoreItem>
+</file>
+
+<file path=customXml/itemProps3.xml><?xml version="1.0" encoding="utf-8"?>
 <ds:datastoreItem xmlns:ds="http://schemas.openxmlformats.org/officeDocument/2006/customXml" ds:itemID="{7F4AB933-3948-4391-9A73-7982C14DFAE2}">
   <ds:schemaRefs>
     <ds:schemaRef ds:uri="http://schemas.microsoft.com/sharepoint/v3/contenttype/forms"/>
@@ -12669,26 +11734,7 @@
 </ds:datastoreItem>
 </file>
 
-<file path=customXml/itemProps3.xml><?xml version="1.0" encoding="utf-8"?>
-<ds:datastoreItem xmlns:ds="http://schemas.openxmlformats.org/officeDocument/2006/customXml" ds:itemID="{63569F6C-5D2A-4B59-8BE3-E3DA65B4476C}">
-  <ds:schemaRefs>
-    <ds:schemaRef ds:uri="http://schemas.microsoft.com/sharepoint/events"/>
-  </ds:schemaRefs>
-</ds:datastoreItem>
-</file>
-
 <file path=customXml/itemProps4.xml><?xml version="1.0" encoding="utf-8"?>
-<ds:datastoreItem xmlns:ds="http://schemas.openxmlformats.org/officeDocument/2006/customXml" ds:itemID="{AB7384A0-DBFF-4BB9-B029-989781A0FF37}">
-  <ds:schemaRefs>
-    <ds:schemaRef ds:uri="http://schemas.microsoft.com/office/2006/metadata/properties"/>
-    <ds:schemaRef ds:uri="http://schemas.microsoft.com/office/infopath/2007/PartnerControls"/>
-    <ds:schemaRef ds:uri="d95a5b16-1b8d-4c7c-9ebf-89c0983b6970"/>
-    <ds:schemaRef ds:uri="http://schemas.microsoft.com/sharepoint/v3"/>
-  </ds:schemaRefs>
-</ds:datastoreItem>
-</file>
-
-<file path=customXml/itemProps5.xml><?xml version="1.0" encoding="utf-8"?>
 <ds:datastoreItem xmlns:ds="http://schemas.openxmlformats.org/officeDocument/2006/customXml" ds:itemID="{97B8BF52-D97F-4FEE-A13E-50FD38E16E3F}">
   <ds:schemaRefs>
     <ds:schemaRef ds:uri="http://schemas.microsoft.com/office/2006/metadata/contentType"/>
@@ -12707,8 +11753,19 @@
 </ds:datastoreItem>
 </file>
 
+<file path=customXml/itemProps5.xml><?xml version="1.0" encoding="utf-8"?>
+<ds:datastoreItem xmlns:ds="http://schemas.openxmlformats.org/officeDocument/2006/customXml" ds:itemID="{AB7384A0-DBFF-4BB9-B029-989781A0FF37}">
+  <ds:schemaRefs>
+    <ds:schemaRef ds:uri="http://schemas.microsoft.com/office/2006/metadata/properties"/>
+    <ds:schemaRef ds:uri="http://schemas.microsoft.com/office/infopath/2007/PartnerControls"/>
+    <ds:schemaRef ds:uri="d95a5b16-1b8d-4c7c-9ebf-89c0983b6970"/>
+    <ds:schemaRef ds:uri="http://schemas.microsoft.com/sharepoint/v3"/>
+  </ds:schemaRefs>
+</ds:datastoreItem>
+</file>
+
 <file path=customXml/itemProps6.xml><?xml version="1.0" encoding="utf-8"?>
-<ds:datastoreItem xmlns:ds="http://schemas.openxmlformats.org/officeDocument/2006/customXml" ds:itemID="{31F79246-F86D-4F24-9C13-6AD54F2C5D93}">
+<ds:datastoreItem xmlns:ds="http://schemas.openxmlformats.org/officeDocument/2006/customXml" ds:itemID="{4B8F3CC2-0104-4FD0-A26C-A3C5AFDB3E44}">
   <ds:schemaRefs>
     <ds:schemaRef ds:uri="http://schemas.openxmlformats.org/officeDocument/2006/bibliography"/>
   </ds:schemaRefs>

</xml_diff>

<commit_message>
Integration guide updates for Iteration 5
</commit_message>
<xml_diff>
--- a/CHARMe_plugin/dist/CHARMe Integration Guide.docx
+++ b/CHARMe_plugin/dist/CHARMe Integration Guide.docx
@@ -33,8 +33,13 @@
             <w:pPr>
               <w:pStyle w:val="Title"/>
             </w:pPr>
+            <w:proofErr w:type="spellStart"/>
             <w:r>
-              <w:t>CHARMe Plugin</w:t>
+              <w:t>CHARMe</w:t>
+            </w:r>
+            <w:proofErr w:type="spellEnd"/>
+            <w:r>
+              <w:t xml:space="preserve"> Plugin</w:t>
             </w:r>
           </w:p>
         </w:tc>
@@ -1115,7 +1120,63 @@
         <w:pStyle w:val="BodyText"/>
       </w:pPr>
       <w:r>
-        <w:t xml:space="preserve">The CHARMe system consists of several components, including the CHARMe Plugin and  the CHARMe Node.  This document focuses on the CHARMe plugin and the means for integrating it with an existing site. The CHARMe Plugin provides a user interface to allow in-situ viewing and creation of CHARMe annotations, and is intended to be used alongside datasets hosted by a data provider. </w:t>
+        <w:t xml:space="preserve">The </w:t>
+      </w:r>
+      <w:proofErr w:type="spellStart"/>
+      <w:r>
+        <w:t>CHARMe</w:t>
+      </w:r>
+      <w:proofErr w:type="spellEnd"/>
+      <w:r>
+        <w:t xml:space="preserve"> system consists of several components, including the </w:t>
+      </w:r>
+      <w:proofErr w:type="spellStart"/>
+      <w:r>
+        <w:t>CHARMe</w:t>
+      </w:r>
+      <w:proofErr w:type="spellEnd"/>
+      <w:r>
+        <w:t xml:space="preserve"> Plugin </w:t>
+      </w:r>
+      <w:proofErr w:type="gramStart"/>
+      <w:r>
+        <w:t>and  the</w:t>
+      </w:r>
+      <w:proofErr w:type="gramEnd"/>
+      <w:r>
+        <w:t xml:space="preserve"> </w:t>
+      </w:r>
+      <w:proofErr w:type="spellStart"/>
+      <w:r>
+        <w:t>CHARMe</w:t>
+      </w:r>
+      <w:proofErr w:type="spellEnd"/>
+      <w:r>
+        <w:t xml:space="preserve"> Node.  This document focuses on the </w:t>
+      </w:r>
+      <w:proofErr w:type="spellStart"/>
+      <w:r>
+        <w:t>CHARMe</w:t>
+      </w:r>
+      <w:proofErr w:type="spellEnd"/>
+      <w:r>
+        <w:t xml:space="preserve"> plugin and the means for integrating it with an existing site. The </w:t>
+      </w:r>
+      <w:proofErr w:type="spellStart"/>
+      <w:r>
+        <w:t>CHARMe</w:t>
+      </w:r>
+      <w:proofErr w:type="spellEnd"/>
+      <w:r>
+        <w:t xml:space="preserve"> Plugin provides a user interface to allow in-situ viewing and creation of </w:t>
+      </w:r>
+      <w:proofErr w:type="spellStart"/>
+      <w:r>
+        <w:t>CHARMe</w:t>
+      </w:r>
+      <w:proofErr w:type="spellEnd"/>
+      <w:r>
+        <w:t xml:space="preserve"> annotations, and is intended to be used alongside datasets hosted by a data provider. </w:t>
       </w:r>
     </w:p>
     <w:p>
@@ -1126,16 +1187,64 @@
         <w:t xml:space="preserve">As it is intended to be integrated with existing sites with minimal effort, </w:t>
       </w:r>
       <w:r>
-        <w:t xml:space="preserve">the CHARMe Plugin </w:t>
-      </w:r>
-      <w:r>
-        <w:t xml:space="preserve"> is designed to be as agnostic as possible of the hosting environment. As such it is implemented purely in javascript, CSS, and HTML.</w:t>
+        <w:t xml:space="preserve">the </w:t>
+      </w:r>
+      <w:proofErr w:type="spellStart"/>
+      <w:r>
+        <w:t>CHARMe</w:t>
+      </w:r>
+      <w:proofErr w:type="spellEnd"/>
+      <w:r>
+        <w:t xml:space="preserve"> </w:t>
+      </w:r>
+      <w:proofErr w:type="gramStart"/>
+      <w:r>
+        <w:t xml:space="preserve">Plugin </w:t>
+      </w:r>
+      <w:r>
+        <w:t xml:space="preserve"> is</w:t>
+      </w:r>
+      <w:proofErr w:type="gramEnd"/>
+      <w:r>
+        <w:t xml:space="preserve"> designed to be as agnostic as possible of the hosting environment. As such it is implemented purely in </w:t>
+      </w:r>
+      <w:proofErr w:type="spellStart"/>
+      <w:r>
+        <w:t>javascript</w:t>
+      </w:r>
+      <w:proofErr w:type="spellEnd"/>
+      <w:r>
+        <w:t>, CSS, and HTML.</w:t>
       </w:r>
       <w:r>
         <w:t xml:space="preserve"> It imposes no additional requirements on the data provider, and has no external dependencies.</w:t>
       </w:r>
       <w:r>
-        <w:t xml:space="preserve"> All that is required to integrate the CHARMe plugin into an existing web page is to include one javascript file, and then markup the sections of HTML where the CHARMe plugin should be inserted. This process is detailed in the </w:t>
+        <w:t xml:space="preserve"> All that is required to integrate the </w:t>
+      </w:r>
+      <w:proofErr w:type="spellStart"/>
+      <w:r>
+        <w:t>CHARMe</w:t>
+      </w:r>
+      <w:proofErr w:type="spellEnd"/>
+      <w:r>
+        <w:t xml:space="preserve"> plugin into an existing web page is to include one </w:t>
+      </w:r>
+      <w:proofErr w:type="spellStart"/>
+      <w:r>
+        <w:t>javascript</w:t>
+      </w:r>
+      <w:proofErr w:type="spellEnd"/>
+      <w:r>
+        <w:t xml:space="preserve"> file, and then markup the sections of HTML where the </w:t>
+      </w:r>
+      <w:proofErr w:type="spellStart"/>
+      <w:r>
+        <w:t>CHARMe</w:t>
+      </w:r>
+      <w:proofErr w:type="spellEnd"/>
+      <w:r>
+        <w:t xml:space="preserve"> plugin should be inserted. This process is detailed in the </w:t>
       </w:r>
       <w:r>
         <w:fldChar w:fldCharType="begin"/>
@@ -1220,16 +1329,48 @@
         <w:pStyle w:val="BodyText"/>
       </w:pPr>
       <w:r>
-        <w:t>The CHARMe plugin has a number of dependencies on common libraries such as JQuery and Angular.js, however these are all distributed with the plugin, and resolved internal</w:t>
-      </w:r>
-      <w:r>
-        <w:t>ly. The plugin runs within an if</w:t>
-      </w:r>
-      <w:r>
-        <w:t xml:space="preserve">rame which means that it is completely isolated from the hosting site, avoiding </w:t>
-      </w:r>
-      <w:r>
-        <w:t xml:space="preserve">conflicts with existing javascript frameworks, and global namespace pollution. </w:t>
+        <w:t xml:space="preserve">The </w:t>
+      </w:r>
+      <w:proofErr w:type="spellStart"/>
+      <w:r>
+        <w:t>CHARMe</w:t>
+      </w:r>
+      <w:proofErr w:type="spellEnd"/>
+      <w:r>
+        <w:t xml:space="preserve"> plugin has a number of dependencies on common libraries such as JQuery and </w:t>
+      </w:r>
+      <w:proofErr w:type="gramStart"/>
+      <w:r>
+        <w:t>Angular.js,</w:t>
+      </w:r>
+      <w:proofErr w:type="gramEnd"/>
+      <w:r>
+        <w:t xml:space="preserve"> however these are all distributed with the plugin, and resolved internal</w:t>
+      </w:r>
+      <w:r>
+        <w:t xml:space="preserve">ly. The plugin runs within an </w:t>
+      </w:r>
+      <w:proofErr w:type="spellStart"/>
+      <w:r>
+        <w:t>if</w:t>
+      </w:r>
+      <w:r>
+        <w:t>rame</w:t>
+      </w:r>
+      <w:proofErr w:type="spellEnd"/>
+      <w:r>
+        <w:t xml:space="preserve"> which means that it is completely isolated from the hosting site, avoiding </w:t>
+      </w:r>
+      <w:r>
+        <w:t xml:space="preserve">conflicts with existing </w:t>
+      </w:r>
+      <w:proofErr w:type="spellStart"/>
+      <w:r>
+        <w:t>javascript</w:t>
+      </w:r>
+      <w:proofErr w:type="spellEnd"/>
+      <w:r>
+        <w:t xml:space="preserve"> frameworks, and global namespace pollution. </w:t>
       </w:r>
     </w:p>
     <w:p>
@@ -1264,7 +1405,15 @@
         <w:fldChar w:fldCharType="end"/>
       </w:r>
       <w:r>
-        <w:t>: The CHARMe plugin scripts. Only charme.js needs to be included, the rest are included automatically</w:t>
+        <w:t xml:space="preserve">: The </w:t>
+      </w:r>
+      <w:proofErr w:type="spellStart"/>
+      <w:r>
+        <w:t>CHARMe</w:t>
+      </w:r>
+      <w:proofErr w:type="spellEnd"/>
+      <w:r>
+        <w:t xml:space="preserve"> plugin scripts. Only charme.js needs to be included, the rest are included automatically</w:t>
       </w:r>
     </w:p>
     <w:p>
@@ -1272,8 +1421,21 @@
         <w:pStyle w:val="Heading3"/>
       </w:pPr>
       <w:bookmarkStart w:id="1" w:name="_Toc382230002"/>
-      <w:r>
-        <w:t>CHARMe Plugin Bootstrapper (charme.js)</w:t>
+      <w:proofErr w:type="spellStart"/>
+      <w:r>
+        <w:t>CHARMe</w:t>
+      </w:r>
+      <w:proofErr w:type="spellEnd"/>
+      <w:r>
+        <w:t xml:space="preserve"> Plugin </w:t>
+      </w:r>
+      <w:proofErr w:type="spellStart"/>
+      <w:r>
+        <w:t>Bootstrapper</w:t>
+      </w:r>
+      <w:proofErr w:type="spellEnd"/>
+      <w:r>
+        <w:t xml:space="preserve"> (charme.js)</w:t>
       </w:r>
       <w:bookmarkEnd w:id="1"/>
     </w:p>
@@ -1282,7 +1444,55 @@
         <w:pStyle w:val="BodyText"/>
       </w:pPr>
       <w:r>
-        <w:t>This is a lightweight javascript component that is the sole include required on the integrators site. This script bootstraps the rest of the plugin, which is loaded in a sandboxed iFrame environment. The CHARMe bootstrapper has no dependencies on javascript libraries, and all dependencies required by the plugin are isolated inside the iframe.</w:t>
+        <w:t xml:space="preserve">This is a lightweight </w:t>
+      </w:r>
+      <w:proofErr w:type="spellStart"/>
+      <w:r>
+        <w:t>javascript</w:t>
+      </w:r>
+      <w:proofErr w:type="spellEnd"/>
+      <w:r>
+        <w:t xml:space="preserve"> component that is the sole include required on the integrators site. This script bootstraps the rest of the plugin, which is loaded in a sandboxed </w:t>
+      </w:r>
+      <w:proofErr w:type="spellStart"/>
+      <w:r>
+        <w:t>iFrame</w:t>
+      </w:r>
+      <w:proofErr w:type="spellEnd"/>
+      <w:r>
+        <w:t xml:space="preserve"> environment. The </w:t>
+      </w:r>
+      <w:proofErr w:type="spellStart"/>
+      <w:r>
+        <w:t>CHARMe</w:t>
+      </w:r>
+      <w:proofErr w:type="spellEnd"/>
+      <w:r>
+        <w:t xml:space="preserve"> </w:t>
+      </w:r>
+      <w:proofErr w:type="spellStart"/>
+      <w:r>
+        <w:t>bootstrapper</w:t>
+      </w:r>
+      <w:proofErr w:type="spellEnd"/>
+      <w:r>
+        <w:t xml:space="preserve"> has no dependencies on </w:t>
+      </w:r>
+      <w:proofErr w:type="spellStart"/>
+      <w:r>
+        <w:t>javascript</w:t>
+      </w:r>
+      <w:proofErr w:type="spellEnd"/>
+      <w:r>
+        <w:t xml:space="preserve"> libraries, and all dependencies required by the plugin are isolated inside the </w:t>
+      </w:r>
+      <w:proofErr w:type="spellStart"/>
+      <w:r>
+        <w:t>iframe</w:t>
+      </w:r>
+      <w:proofErr w:type="spellEnd"/>
+      <w:r>
+        <w:t>.</w:t>
       </w:r>
     </w:p>
     <w:p>
@@ -1290,8 +1500,13 @@
         <w:pStyle w:val="Heading3"/>
       </w:pPr>
       <w:bookmarkStart w:id="2" w:name="_Toc382230003"/>
-      <w:r>
-        <w:t>CHARMe Plugin</w:t>
+      <w:proofErr w:type="spellStart"/>
+      <w:r>
+        <w:t>CHARMe</w:t>
+      </w:r>
+      <w:proofErr w:type="spellEnd"/>
+      <w:r>
+        <w:t xml:space="preserve"> Plugin</w:t>
       </w:r>
       <w:bookmarkEnd w:id="2"/>
     </w:p>
@@ -1300,11 +1515,83 @@
         <w:pStyle w:val="BodyText"/>
       </w:pPr>
       <w:r>
-        <w:t xml:space="preserve">Due to the necessary complexity of the javascript behind the CHARMe plugin, it is organized into many sub-components.  External libraries have been used where possible to minimize the amount of boilerplate code </w:t>
+        <w:t xml:space="preserve">Due to the necessary complexity of the </w:t>
+      </w:r>
+      <w:proofErr w:type="spellStart"/>
+      <w:r>
+        <w:t>javascript</w:t>
+      </w:r>
+      <w:proofErr w:type="spellEnd"/>
+      <w:r>
+        <w:t xml:space="preserve"> behind the </w:t>
+      </w:r>
+      <w:proofErr w:type="spellStart"/>
+      <w:r>
+        <w:t>CHARMe</w:t>
+      </w:r>
+      <w:proofErr w:type="spellEnd"/>
+      <w:r>
+        <w:t xml:space="preserve"> plugin, it is organized into many sub-components.  External libraries have been used where possible to minimize the amount of boilerplate code </w:t>
       </w:r>
       <w:r>
         <w:lastRenderedPageBreak/>
-        <w:t>required, and to ensure cross-browser support. The most notable examples of this are the use of JQuery, which provides many convenience functions not natively provided by the javascript language, Angular which provides a framework for building rich Javascript applications, and json-ld which provides basic but essential JSON linked-data support. All required libraries are packaged and distributed with the CHARMe plugin. When deployed, the required libraries will reside in a CHARMe directory to avoid conflict with other existing libraries that the integrator might already be using. This is especially important in the case of JQuery which is used extensively. Because the CHARMe plugin operates within a completely isolated iFrame, there is no conflict with existing versions of the libraries on the integrator’s site.</w:t>
+        <w:t xml:space="preserve">required, and to ensure cross-browser support. The most notable examples of this are the use of JQuery, which provides many convenience functions not natively provided by the </w:t>
+      </w:r>
+      <w:proofErr w:type="spellStart"/>
+      <w:r>
+        <w:t>javascript</w:t>
+      </w:r>
+      <w:proofErr w:type="spellEnd"/>
+      <w:r>
+        <w:t xml:space="preserve"> language, Angular which provides a framework for building rich </w:t>
+      </w:r>
+      <w:proofErr w:type="spellStart"/>
+      <w:r>
+        <w:t>Javascript</w:t>
+      </w:r>
+      <w:proofErr w:type="spellEnd"/>
+      <w:r>
+        <w:t xml:space="preserve"> applications, and </w:t>
+      </w:r>
+      <w:proofErr w:type="spellStart"/>
+      <w:r>
+        <w:t>json-ld</w:t>
+      </w:r>
+      <w:proofErr w:type="spellEnd"/>
+      <w:r>
+        <w:t xml:space="preserve"> which provides basic but essential JSON linked-data support. All required libraries are packaged and distributed with the </w:t>
+      </w:r>
+      <w:proofErr w:type="spellStart"/>
+      <w:r>
+        <w:t>CHARMe</w:t>
+      </w:r>
+      <w:proofErr w:type="spellEnd"/>
+      <w:r>
+        <w:t xml:space="preserve"> plugin. When deployed, the required libraries will reside in a </w:t>
+      </w:r>
+      <w:proofErr w:type="spellStart"/>
+      <w:r>
+        <w:t>CHARMe</w:t>
+      </w:r>
+      <w:proofErr w:type="spellEnd"/>
+      <w:r>
+        <w:t xml:space="preserve"> directory to avoid conflict with other existing libraries that the integrator might already be using. This is especially important in the case of JQuery which is used extensively. Because the </w:t>
+      </w:r>
+      <w:proofErr w:type="spellStart"/>
+      <w:r>
+        <w:t>CHARMe</w:t>
+      </w:r>
+      <w:proofErr w:type="spellEnd"/>
+      <w:r>
+        <w:t xml:space="preserve"> plugin operates within a completely isolated </w:t>
+      </w:r>
+      <w:proofErr w:type="spellStart"/>
+      <w:r>
+        <w:t>iFrame</w:t>
+      </w:r>
+      <w:proofErr w:type="spellEnd"/>
+      <w:r>
+        <w:t>, there is no conflict with existing versions of the libraries on the integrator’s site.</w:t>
       </w:r>
     </w:p>
     <w:p>
@@ -1352,7 +1639,31 @@
               <w:cnfStyle w:val="000000000000" w:firstRow="0" w:lastRow="0" w:firstColumn="0" w:lastColumn="0" w:oddVBand="0" w:evenVBand="0" w:oddHBand="0" w:evenHBand="0" w:firstRowFirstColumn="0" w:firstRowLastColumn="0" w:lastRowFirstColumn="0" w:lastRowLastColumn="0"/>
             </w:pPr>
             <w:r>
-              <w:t>Angular is a javascript library provided by Google. It is a framework within which rich javascript applications can be developed following a prescriptive Model View Controller style approach. This results in cleaner, more modular javascript and HTML, with enforced separation of concerns.</w:t>
+              <w:t xml:space="preserve">Angular is a </w:t>
+            </w:r>
+            <w:proofErr w:type="spellStart"/>
+            <w:r>
+              <w:t>javascript</w:t>
+            </w:r>
+            <w:proofErr w:type="spellEnd"/>
+            <w:r>
+              <w:t xml:space="preserve"> library provided by Google. It is a framework within which rich </w:t>
+            </w:r>
+            <w:proofErr w:type="spellStart"/>
+            <w:r>
+              <w:t>javascript</w:t>
+            </w:r>
+            <w:proofErr w:type="spellEnd"/>
+            <w:r>
+              <w:t xml:space="preserve"> applications can be developed following a prescriptive Model View Controller style approach. This results in cleaner, more modular </w:t>
+            </w:r>
+            <w:proofErr w:type="spellStart"/>
+            <w:r>
+              <w:t>javascript</w:t>
+            </w:r>
+            <w:proofErr w:type="spellEnd"/>
+            <w:r>
+              <w:t xml:space="preserve"> and HTML, with enforced separation of concerns.</w:t>
             </w:r>
           </w:p>
         </w:tc>
@@ -1382,7 +1693,23 @@
               <w:cnfStyle w:val="000000000000" w:firstRow="0" w:lastRow="0" w:firstColumn="0" w:lastColumn="0" w:oddVBand="0" w:evenVBand="0" w:oddHBand="0" w:evenHBand="0" w:firstRowFirstColumn="0" w:firstRowLastColumn="0" w:lastRowFirstColumn="0" w:lastRowLastColumn="0"/>
             </w:pPr>
             <w:r>
-              <w:t>Bootstrap provides a number of commonly used user interface elements via CSS and javascript. This allows for a simple, clean, and attractive interface without having to define boilerplate CSS styles and javascript behavior for common use cases. The Bootstrap framework was developed by Twitter and is the foundation of that site’s user interface.</w:t>
+              <w:t xml:space="preserve">Bootstrap provides a number of commonly used user interface elements via CSS and </w:t>
+            </w:r>
+            <w:proofErr w:type="spellStart"/>
+            <w:r>
+              <w:t>javascript</w:t>
+            </w:r>
+            <w:proofErr w:type="spellEnd"/>
+            <w:r>
+              <w:t xml:space="preserve">. This allows for a simple, clean, and attractive interface without having to define boilerplate CSS styles and </w:t>
+            </w:r>
+            <w:proofErr w:type="spellStart"/>
+            <w:r>
+              <w:t>javascript</w:t>
+            </w:r>
+            <w:proofErr w:type="spellEnd"/>
+            <w:r>
+              <w:t xml:space="preserve"> behavior for common use cases. The Bootstrap framework was developed by Twitter and is the foundation of that site’s user interface.</w:t>
             </w:r>
           </w:p>
         </w:tc>
@@ -1412,7 +1739,15 @@
               <w:cnfStyle w:val="000000000000" w:firstRow="0" w:lastRow="0" w:firstColumn="0" w:lastColumn="0" w:oddVBand="0" w:evenVBand="0" w:oddHBand="0" w:evenHBand="0" w:firstRowFirstColumn="0" w:firstRowLastColumn="0" w:lastRowFirstColumn="0" w:lastRowLastColumn="0"/>
             </w:pPr>
             <w:r>
-              <w:t>JQuery provides convenience methods that extend the default functionality of the javascript language. In particular it allows for powerful querying of the DOM in a cross-browser way, making progressive enhancement much simpler.</w:t>
+              <w:t xml:space="preserve">JQuery provides convenience methods that extend the default functionality of the </w:t>
+            </w:r>
+            <w:proofErr w:type="spellStart"/>
+            <w:r>
+              <w:t>javascript</w:t>
+            </w:r>
+            <w:proofErr w:type="spellEnd"/>
+            <w:r>
+              <w:t xml:space="preserve"> language. In particular it allows for powerful querying of the DOM in a cross-browser way, making progressive enhancement much simpler.</w:t>
             </w:r>
           </w:p>
         </w:tc>
@@ -1545,7 +1880,39 @@
         <w:pStyle w:val="BodyText"/>
       </w:pPr>
       <w:r>
-        <w:t>The CHARMe plugin is distributed as a zip file, or can be built from source. Currently the source is available on the CHARMe Plugin github repository. The distributable zip file will also be made available from github in the future. The instructions below assume that you have the distributable zip file already via other means.</w:t>
+        <w:t xml:space="preserve">The </w:t>
+      </w:r>
+      <w:proofErr w:type="spellStart"/>
+      <w:r>
+        <w:t>CHARMe</w:t>
+      </w:r>
+      <w:proofErr w:type="spellEnd"/>
+      <w:r>
+        <w:t xml:space="preserve"> plugin is distributed as a zip file, or can be built from source. Currently the source is available on the </w:t>
+      </w:r>
+      <w:proofErr w:type="spellStart"/>
+      <w:r>
+        <w:t>CHARMe</w:t>
+      </w:r>
+      <w:proofErr w:type="spellEnd"/>
+      <w:r>
+        <w:t xml:space="preserve"> Plugin </w:t>
+      </w:r>
+      <w:proofErr w:type="spellStart"/>
+      <w:r>
+        <w:t>github</w:t>
+      </w:r>
+      <w:proofErr w:type="spellEnd"/>
+      <w:r>
+        <w:t xml:space="preserve"> repository. The distributable zip file will also be made available from </w:t>
+      </w:r>
+      <w:proofErr w:type="spellStart"/>
+      <w:r>
+        <w:t>github</w:t>
+      </w:r>
+      <w:proofErr w:type="spellEnd"/>
+      <w:r>
+        <w:t xml:space="preserve"> in the future. The instructions below assume that you have the distributable zip file already via other means.</w:t>
       </w:r>
     </w:p>
     <w:p>
@@ -1573,12 +1940,7 @@
         <w:t xml:space="preserve"> </w:t>
       </w:r>
       <w:r>
-        <w:t xml:space="preserve">All of the files will be unzipped into this base </w:t>
-      </w:r>
-      <w:bookmarkStart w:id="8" w:name="_GoBack"/>
-      <w:bookmarkEnd w:id="8"/>
-      <w:r>
-        <w:t>directory.</w:t>
+        <w:t>All of the files will be unzipped into this base directory.</w:t>
       </w:r>
     </w:p>
     <w:p>
@@ -1590,10 +1952,47 @@
         </w:numPr>
       </w:pPr>
       <w:r>
-        <w:t xml:space="preserve">The CHARMe plugin code now needs to be copied into the web application with which it will be integrated. This directory can be anywhere that is publicly accessible from the web server. For example, if your </w:t>
-      </w:r>
-      <w:r>
-        <w:t>javascript is in a directory called ‘js’, then you might copy the charme directory underneath it, eg.</w:t>
+        <w:t xml:space="preserve">The </w:t>
+      </w:r>
+      <w:proofErr w:type="spellStart"/>
+      <w:r>
+        <w:t>CHARMe</w:t>
+      </w:r>
+      <w:proofErr w:type="spellEnd"/>
+      <w:r>
+        <w:t xml:space="preserve"> plugin code now needs to be copied into the web application with which it will be integrated. This directory can be anywhere that is publicly accessible from the web server. For example, if your </w:t>
+      </w:r>
+      <w:proofErr w:type="spellStart"/>
+      <w:r>
+        <w:t>javascript</w:t>
+      </w:r>
+      <w:proofErr w:type="spellEnd"/>
+      <w:r>
+        <w:t xml:space="preserve"> is in a directory called ‘</w:t>
+      </w:r>
+      <w:proofErr w:type="spellStart"/>
+      <w:r>
+        <w:t>js</w:t>
+      </w:r>
+      <w:proofErr w:type="spellEnd"/>
+      <w:r>
+        <w:t xml:space="preserve">’, then you might copy the </w:t>
+      </w:r>
+      <w:proofErr w:type="spellStart"/>
+      <w:r>
+        <w:t>charme</w:t>
+      </w:r>
+      <w:proofErr w:type="spellEnd"/>
+      <w:r>
+        <w:t xml:space="preserve"> directory underneath it, </w:t>
+      </w:r>
+      <w:proofErr w:type="spellStart"/>
+      <w:r>
+        <w:t>eg</w:t>
+      </w:r>
+      <w:proofErr w:type="spellEnd"/>
+      <w:r>
+        <w:t>.</w:t>
       </w:r>
     </w:p>
     <w:p>
@@ -1649,12 +2048,21 @@
           <w:rFonts w:ascii="Courier New" w:hAnsi="Courier New" w:cs="Courier New"/>
         </w:rPr>
       </w:pPr>
+      <w:proofErr w:type="spellStart"/>
       <w:r>
         <w:rPr>
           <w:rFonts w:ascii="Courier New" w:hAnsi="Courier New" w:cs="Courier New"/>
         </w:rPr>
-        <w:t>js/</w:t>
-      </w:r>
+        <w:t>js</w:t>
+      </w:r>
+      <w:proofErr w:type="spellEnd"/>
+      <w:r>
+        <w:rPr>
+          <w:rFonts w:ascii="Courier New" w:hAnsi="Courier New" w:cs="Courier New"/>
+        </w:rPr>
+        <w:t>/</w:t>
+      </w:r>
+      <w:proofErr w:type="spellStart"/>
       <w:r>
         <w:rPr>
           <w:rFonts w:ascii="Courier New" w:hAnsi="Courier New" w:cs="Courier New"/>
@@ -1662,6 +2070,7 @@
         </w:rPr>
         <w:t>charme</w:t>
       </w:r>
+      <w:proofErr w:type="spellEnd"/>
     </w:p>
     <w:p>
       <w:pPr>
@@ -1687,7 +2096,15 @@
         <w:ind w:left="720"/>
       </w:pPr>
       <w:r>
-        <w:t>Alternatively, you might give it its own top level directory, eg:</w:t>
+        <w:t xml:space="preserve">Alternatively, you might give it its own top level directory, </w:t>
+      </w:r>
+      <w:proofErr w:type="spellStart"/>
+      <w:r>
+        <w:t>eg</w:t>
+      </w:r>
+      <w:proofErr w:type="spellEnd"/>
+      <w:r>
+        <w:t>:</w:t>
       </w:r>
     </w:p>
     <w:p>
@@ -1737,11 +2154,19 @@
           <w:rFonts w:ascii="Courier New" w:hAnsi="Courier New" w:cs="Courier New"/>
         </w:rPr>
       </w:pPr>
+      <w:proofErr w:type="spellStart"/>
       <w:r>
         <w:rPr>
           <w:rFonts w:ascii="Courier New" w:hAnsi="Courier New" w:cs="Courier New"/>
         </w:rPr>
-        <w:t>js/</w:t>
+        <w:t>js</w:t>
+      </w:r>
+      <w:proofErr w:type="spellEnd"/>
+      <w:r>
+        <w:rPr>
+          <w:rFonts w:ascii="Courier New" w:hAnsi="Courier New" w:cs="Courier New"/>
+        </w:rPr>
+        <w:t>/</w:t>
       </w:r>
     </w:p>
     <w:p>
@@ -1774,12 +2199,21 @@
           <w:b/>
         </w:rPr>
       </w:pPr>
+      <w:proofErr w:type="spellStart"/>
       <w:r>
         <w:rPr>
           <w:rFonts w:ascii="Courier New" w:hAnsi="Courier New" w:cs="Courier New"/>
           <w:b/>
         </w:rPr>
-        <w:t>charme/</w:t>
+        <w:t>charme</w:t>
+      </w:r>
+      <w:proofErr w:type="spellEnd"/>
+      <w:r>
+        <w:rPr>
+          <w:rFonts w:ascii="Courier New" w:hAnsi="Courier New" w:cs="Courier New"/>
+          <w:b/>
+        </w:rPr>
+        <w:t>/</w:t>
       </w:r>
     </w:p>
     <w:p>
@@ -1795,7 +2229,15 @@
         </w:rPr>
       </w:pPr>
       <w:r>
-        <w:t xml:space="preserve">The CHARMe plugin uses </w:t>
+        <w:t xml:space="preserve">The </w:t>
+      </w:r>
+      <w:proofErr w:type="spellStart"/>
+      <w:r>
+        <w:t>CHARMe</w:t>
+      </w:r>
+      <w:proofErr w:type="spellEnd"/>
+      <w:r>
+        <w:t xml:space="preserve"> plugin uses </w:t>
       </w:r>
       <w:r>
         <w:rPr>
@@ -1804,7 +2246,23 @@
         <w:t>OAUTH 2.0</w:t>
       </w:r>
       <w:r>
-        <w:t xml:space="preserve"> for authenticating with the CHARMe Node. This requires that each installation of the CHARMe plugin has a unique </w:t>
+        <w:t xml:space="preserve"> for authenticating with the </w:t>
+      </w:r>
+      <w:proofErr w:type="spellStart"/>
+      <w:r>
+        <w:t>CHARMe</w:t>
+      </w:r>
+      <w:proofErr w:type="spellEnd"/>
+      <w:r>
+        <w:t xml:space="preserve"> Node. This requires that each installation of the </w:t>
+      </w:r>
+      <w:proofErr w:type="spellStart"/>
+      <w:r>
+        <w:t>CHARMe</w:t>
+      </w:r>
+      <w:proofErr w:type="spellEnd"/>
+      <w:r>
+        <w:t xml:space="preserve"> plugin has a unique </w:t>
       </w:r>
       <w:r>
         <w:rPr>
@@ -1819,13 +2277,24 @@
         <w:t xml:space="preserve"> </w:t>
       </w:r>
       <w:r>
-        <w:t>The process of creating a new OAUTH client is outside of the scope of this document.</w:t>
-      </w:r>
-      <w:r>
-        <w:t xml:space="preserve"> Please note that when creating a new OAUTH client entity, you will be asked to provide a redirect URL.</w:t>
-      </w:r>
-      <w:r>
-        <w:t xml:space="preserve"> The URL used here should point to the </w:t>
+        <w:t xml:space="preserve">Please contact STFC if this is your first time integrating with the </w:t>
+      </w:r>
+      <w:proofErr w:type="spellStart"/>
+      <w:r>
+        <w:t>CHARMe</w:t>
+      </w:r>
+      <w:proofErr w:type="spellEnd"/>
+      <w:r>
+        <w:t xml:space="preserve"> node, as you will need to be provided with a client ID.</w:t>
+      </w:r>
+      <w:r>
+        <w:t xml:space="preserve"> Please note that when creating a new OAUTH client, you will be asked to provide a redirect URL.</w:t>
+      </w:r>
+      <w:r>
+        <w:t xml:space="preserve"> The URL used here should </w:t>
+      </w:r>
+      <w:r>
+        <w:t xml:space="preserve">be the externally accessible location of the </w:t>
       </w:r>
       <w:r>
         <w:rPr>
@@ -1849,7 +2318,15 @@
         <w:t xml:space="preserve"> </w:t>
       </w:r>
       <w:r>
-        <w:t>directory. Eg.</w:t>
+        <w:t xml:space="preserve">directory. </w:t>
+      </w:r>
+      <w:proofErr w:type="spellStart"/>
+      <w:r>
+        <w:t>Eg</w:t>
+      </w:r>
+      <w:proofErr w:type="spellEnd"/>
+      <w:r>
+        <w:t>.</w:t>
       </w:r>
     </w:p>
     <w:p>
@@ -1865,7 +2342,35 @@
         <w:rPr>
           <w:rFonts w:ascii="Courier New" w:hAnsi="Courier New" w:cs="Courier New"/>
         </w:rPr>
-        <w:t>http://&lt;host name&gt;/js/charme/plugin/redirect.html</w:t>
+        <w:t>http://&lt;host name&gt;/</w:t>
+      </w:r>
+      <w:proofErr w:type="spellStart"/>
+      <w:r>
+        <w:rPr>
+          <w:rFonts w:ascii="Courier New" w:hAnsi="Courier New" w:cs="Courier New"/>
+        </w:rPr>
+        <w:t>js</w:t>
+      </w:r>
+      <w:proofErr w:type="spellEnd"/>
+      <w:r>
+        <w:rPr>
+          <w:rFonts w:ascii="Courier New" w:hAnsi="Courier New" w:cs="Courier New"/>
+        </w:rPr>
+        <w:t>/</w:t>
+      </w:r>
+      <w:proofErr w:type="spellStart"/>
+      <w:r>
+        <w:rPr>
+          <w:rFonts w:ascii="Courier New" w:hAnsi="Courier New" w:cs="Courier New"/>
+        </w:rPr>
+        <w:t>charme</w:t>
+      </w:r>
+      <w:proofErr w:type="spellEnd"/>
+      <w:r>
+        <w:rPr>
+          <w:rFonts w:ascii="Courier New" w:hAnsi="Courier New" w:cs="Courier New"/>
+        </w:rPr>
+        <w:t>/plugin/redirect.html</w:t>
       </w:r>
     </w:p>
     <w:p>
@@ -1895,12 +2400,26 @@
         <w:rPr>
           <w:rFonts w:cstheme="minorHAnsi"/>
         </w:rPr>
-        <w:t xml:space="preserve"> CHARMe plugin</w:t>
-      </w:r>
+        <w:t xml:space="preserve"> </w:t>
+      </w:r>
+      <w:proofErr w:type="spellStart"/>
       <w:r>
         <w:rPr>
           <w:rFonts w:cstheme="minorHAnsi"/>
         </w:rPr>
+        <w:t>CHARMe</w:t>
+      </w:r>
+      <w:proofErr w:type="spellEnd"/>
+      <w:r>
+        <w:rPr>
+          <w:rFonts w:cstheme="minorHAnsi"/>
+        </w:rPr>
+        <w:t xml:space="preserve"> plugin</w:t>
+      </w:r>
+      <w:r>
+        <w:rPr>
+          <w:rFonts w:cstheme="minorHAnsi"/>
+        </w:rPr>
         <w:t>, to customize it to the deployment environment</w:t>
       </w:r>
       <w:r>
@@ -1915,24 +2434,47 @@
         </w:rPr>
         <w:t xml:space="preserve"> Under the root </w:t>
       </w:r>
+      <w:proofErr w:type="spellStart"/>
       <w:r>
         <w:rPr>
           <w:rFonts w:cstheme="minorHAnsi"/>
           <w:b/>
         </w:rPr>
-        <w:t xml:space="preserve">charme/ </w:t>
-      </w:r>
-      <w:r>
-        <w:rPr>
-          <w:rFonts w:cstheme="minorHAnsi"/>
-        </w:rPr>
-        <w:t xml:space="preserve">directory, there is a javascript source file called </w:t>
-      </w:r>
+        <w:t>charme</w:t>
+      </w:r>
+      <w:proofErr w:type="spellEnd"/>
       <w:r>
         <w:rPr>
           <w:rFonts w:cstheme="minorHAnsi"/>
           <w:b/>
         </w:rPr>
+        <w:t xml:space="preserve">/ </w:t>
+      </w:r>
+      <w:r>
+        <w:rPr>
+          <w:rFonts w:cstheme="minorHAnsi"/>
+        </w:rPr>
+        <w:t xml:space="preserve">directory, there is a </w:t>
+      </w:r>
+      <w:proofErr w:type="spellStart"/>
+      <w:r>
+        <w:rPr>
+          <w:rFonts w:cstheme="minorHAnsi"/>
+        </w:rPr>
+        <w:t>javascript</w:t>
+      </w:r>
+      <w:proofErr w:type="spellEnd"/>
+      <w:r>
+        <w:rPr>
+          <w:rFonts w:cstheme="minorHAnsi"/>
+        </w:rPr>
+        <w:t xml:space="preserve"> source file called </w:t>
+      </w:r>
+      <w:r>
+        <w:rPr>
+          <w:rFonts w:cstheme="minorHAnsi"/>
+          <w:b/>
+        </w:rPr>
         <w:t>charme.settings.js</w:t>
       </w:r>
       <w:r>
@@ -1941,24 +2483,80 @@
         </w:rPr>
         <w:t xml:space="preserve">. Open this file, and located the setting </w:t>
       </w:r>
+      <w:proofErr w:type="spellStart"/>
       <w:r>
         <w:rPr>
           <w:rFonts w:ascii="Courier New" w:hAnsi="Courier New" w:cs="Courier New"/>
         </w:rPr>
         <w:t>charme.settings.REMOTE_BASE_URL</w:t>
       </w:r>
+      <w:proofErr w:type="spellEnd"/>
       <w:r>
         <w:rPr>
           <w:rFonts w:cstheme="minorHAnsi"/>
         </w:rPr>
-        <w:t xml:space="preserve">. Set the value of this to the URL at the root of the CHARMe node web services. Next, locate </w:t>
+        <w:t xml:space="preserve">. Set the value of this to the URL at the root of the </w:t>
+      </w:r>
+      <w:proofErr w:type="spellStart"/>
+      <w:r>
+        <w:rPr>
+          <w:rFonts w:cstheme="minorHAnsi"/>
+        </w:rPr>
+        <w:t>CHARMe</w:t>
+      </w:r>
+      <w:proofErr w:type="spellEnd"/>
+      <w:r>
+        <w:rPr>
+          <w:rFonts w:cstheme="minorHAnsi"/>
+        </w:rPr>
+        <w:t xml:space="preserve"> node web services. </w:t>
+      </w:r>
+      <w:r>
+        <w:rPr>
+          <w:rFonts w:cstheme="minorHAnsi"/>
+        </w:rPr>
+        <w:t xml:space="preserve">During the testing phase, this will be </w:t>
       </w:r>
       <w:r>
         <w:rPr>
           <w:rFonts w:ascii="Courier New" w:hAnsi="Courier New" w:cs="Courier New"/>
+          <w:b/>
+          <w:color w:val="363534" w:themeColor="text1"/>
+          <w:szCs w:val="20"/>
+          <w:lang w:val="en-GB" w:eastAsia="fr-CA"/>
+        </w:rPr>
+        <w:t>https://charme-test.cems.rl.ac.uk/</w:t>
+      </w:r>
+      <w:r>
+        <w:rPr>
+          <w:rFonts w:ascii="Courier New" w:hAnsi="Courier New" w:cs="Courier New"/>
+          <w:b/>
+          <w:color w:val="363534" w:themeColor="text1"/>
+          <w:szCs w:val="20"/>
+          <w:lang w:val="en-GB" w:eastAsia="fr-CA"/>
+        </w:rPr>
+        <w:t>.</w:t>
+      </w:r>
+      <w:r>
+        <w:rPr>
+          <w:rFonts w:cstheme="minorHAnsi"/>
+        </w:rPr>
+        <w:t xml:space="preserve"> </w:t>
+      </w:r>
+      <w:r>
+        <w:rPr>
+          <w:rFonts w:cstheme="minorHAnsi"/>
+        </w:rPr>
+        <w:t xml:space="preserve">Next, locate </w:t>
+      </w:r>
+      <w:proofErr w:type="spellStart"/>
+      <w:r>
+        <w:rPr>
+          <w:rFonts w:ascii="Courier New" w:hAnsi="Courier New" w:cs="Courier New"/>
         </w:rPr>
         <w:t>charme.settings.AUTH_CLIENT_ID</w:t>
       </w:r>
+      <w:proofErr w:type="spellEnd"/>
       <w:r>
         <w:rPr>
           <w:rFonts w:asciiTheme="majorHAnsi" w:hAnsiTheme="majorHAnsi" w:cstheme="majorHAnsi"/>
@@ -1969,7 +2567,21 @@
         <w:rPr>
           <w:rFonts w:asciiTheme="majorHAnsi" w:hAnsiTheme="majorHAnsi" w:cstheme="majorHAnsi"/>
         </w:rPr>
-        <w:t xml:space="preserve"> Eg.</w:t>
+        <w:t xml:space="preserve"> </w:t>
+      </w:r>
+      <w:proofErr w:type="spellStart"/>
+      <w:r>
+        <w:rPr>
+          <w:rFonts w:asciiTheme="majorHAnsi" w:hAnsiTheme="majorHAnsi" w:cstheme="majorHAnsi"/>
+        </w:rPr>
+        <w:t>Eg</w:t>
+      </w:r>
+      <w:proofErr w:type="spellEnd"/>
+      <w:r>
+        <w:rPr>
+          <w:rFonts w:asciiTheme="majorHAnsi" w:hAnsiTheme="majorHAnsi" w:cstheme="majorHAnsi"/>
+        </w:rPr>
+        <w:t>.</w:t>
       </w:r>
     </w:p>
     <w:p>
@@ -2006,7 +2618,54 @@
           <w:szCs w:val="20"/>
           <w:lang w:val="en-GB" w:eastAsia="fr-CA"/>
         </w:rPr>
-        <w:t>'http://charme-dev.cems.rl.ac.uk:8027/'</w:t>
+        <w:t>'http</w:t>
+      </w:r>
+      <w:r>
+        <w:rPr>
+          <w:rFonts w:ascii="Courier New" w:hAnsi="Courier New" w:cs="Courier New"/>
+          <w:color w:val="2A00FF"/>
+          <w:szCs w:val="20"/>
+          <w:lang w:val="en-GB" w:eastAsia="fr-CA"/>
+        </w:rPr>
+        <w:t>s</w:t>
+      </w:r>
+      <w:proofErr w:type="gramStart"/>
+      <w:r>
+        <w:rPr>
+          <w:rFonts w:ascii="Courier New" w:hAnsi="Courier New" w:cs="Courier New"/>
+          <w:color w:val="2A00FF"/>
+          <w:szCs w:val="20"/>
+          <w:lang w:val="en-GB" w:eastAsia="fr-CA"/>
+        </w:rPr>
+        <w:t>:/</w:t>
+      </w:r>
+      <w:proofErr w:type="gramEnd"/>
+      <w:r>
+        <w:rPr>
+          <w:rFonts w:ascii="Courier New" w:hAnsi="Courier New" w:cs="Courier New"/>
+          <w:color w:val="2A00FF"/>
+          <w:szCs w:val="20"/>
+          <w:lang w:val="en-GB" w:eastAsia="fr-CA"/>
+        </w:rPr>
+        <w:t>/charme-</w:t>
+      </w:r>
+      <w:r>
+        <w:rPr>
+          <w:rFonts w:ascii="Courier New" w:hAnsi="Courier New" w:cs="Courier New"/>
+          <w:color w:val="2A00FF"/>
+          <w:szCs w:val="20"/>
+          <w:lang w:val="en-GB" w:eastAsia="fr-CA"/>
+        </w:rPr>
+        <w:t>test</w:t>
+      </w:r>
+      <w:r>
+        <w:rPr>
+          <w:rFonts w:ascii="Courier New" w:hAnsi="Courier New" w:cs="Courier New"/>
+          <w:color w:val="2A00FF"/>
+          <w:szCs w:val="20"/>
+          <w:lang w:val="en-GB" w:eastAsia="fr-CA"/>
+        </w:rPr>
+        <w:t>.cems.rl.ac.uk/'</w:t>
       </w:r>
       <w:r>
         <w:rPr>
@@ -2029,6 +2688,7 @@
           <w:lang w:val="en-GB" w:eastAsia="fr-CA"/>
         </w:rPr>
       </w:pPr>
+      <w:proofErr w:type="spellStart"/>
       <w:r>
         <w:rPr>
           <w:rFonts w:ascii="Courier New" w:hAnsi="Courier New" w:cs="Courier New"/>
@@ -2036,7 +2696,17 @@
           <w:szCs w:val="20"/>
           <w:lang w:val="en-GB" w:eastAsia="fr-CA"/>
         </w:rPr>
-        <w:t>charme.settings.AUTH_CLIENT_ID=</w:t>
+        <w:t>charme.settings.AUTH_CLIENT_ID</w:t>
+      </w:r>
+      <w:proofErr w:type="spellEnd"/>
+      <w:r>
+        <w:rPr>
+          <w:rFonts w:ascii="Courier New" w:hAnsi="Courier New" w:cs="Courier New"/>
+          <w:color w:val="000000"/>
+          <w:szCs w:val="20"/>
+          <w:lang w:val="en-GB" w:eastAsia="fr-CA"/>
+        </w:rPr>
+        <w:t>=</w:t>
       </w:r>
       <w:r>
         <w:rPr>
@@ -2064,31 +2734,121 @@
           <w:lang w:val="en-GB" w:eastAsia="fr-CA"/>
         </w:rPr>
       </w:pPr>
-      <w:bookmarkStart w:id="9" w:name="_Toc382230008"/>
+      <w:bookmarkStart w:id="8" w:name="_Toc382230008"/>
       <w:r>
         <w:rPr>
           <w:lang w:val="en-GB" w:eastAsia="fr-CA"/>
         </w:rPr>
         <w:lastRenderedPageBreak/>
         <w:t>Integration</w:t>
+      </w:r>
+      <w:bookmarkEnd w:id="8"/>
+    </w:p>
+    <w:p>
+      <w:pPr>
+        <w:pStyle w:val="Heading2"/>
+        <w:rPr>
+          <w:lang w:val="en-GB" w:eastAsia="fr-CA"/>
+        </w:rPr>
+      </w:pPr>
+      <w:bookmarkStart w:id="9" w:name="_Toc382230009"/>
+      <w:r>
+        <w:rPr>
+          <w:lang w:val="en-GB" w:eastAsia="fr-CA"/>
+        </w:rPr>
+        <w:t>Including charme.js</w:t>
       </w:r>
       <w:bookmarkEnd w:id="9"/>
     </w:p>
     <w:p>
       <w:pPr>
-        <w:pStyle w:val="Heading2"/>
-        <w:rPr>
-          <w:lang w:val="en-GB" w:eastAsia="fr-CA"/>
-        </w:rPr>
-      </w:pPr>
-      <w:bookmarkStart w:id="10" w:name="_Toc382230009"/>
-      <w:r>
-        <w:rPr>
-          <w:lang w:val="en-GB" w:eastAsia="fr-CA"/>
-        </w:rPr>
-        <w:t>Including charme.js</w:t>
-      </w:r>
-      <w:bookmarkEnd w:id="10"/>
+        <w:pStyle w:val="BodyText"/>
+        <w:rPr>
+          <w:lang w:val="en-GB" w:eastAsia="fr-CA"/>
+        </w:rPr>
+      </w:pPr>
+      <w:r>
+        <w:rPr>
+          <w:lang w:val="en-GB" w:eastAsia="fr-CA"/>
+        </w:rPr>
+        <w:t xml:space="preserve">Once installed, integration of the </w:t>
+      </w:r>
+      <w:proofErr w:type="spellStart"/>
+      <w:r>
+        <w:rPr>
+          <w:lang w:val="en-GB" w:eastAsia="fr-CA"/>
+        </w:rPr>
+        <w:t>CHARMe</w:t>
+      </w:r>
+      <w:proofErr w:type="spellEnd"/>
+      <w:r>
+        <w:rPr>
+          <w:lang w:val="en-GB" w:eastAsia="fr-CA"/>
+        </w:rPr>
+        <w:t xml:space="preserve"> Plugin with an existing site is relatively straightforward.</w:t>
+      </w:r>
+      <w:r>
+        <w:rPr>
+          <w:lang w:val="en-GB" w:eastAsia="fr-CA"/>
+        </w:rPr>
+        <w:t xml:space="preserve"> The </w:t>
+      </w:r>
+      <w:proofErr w:type="spellStart"/>
+      <w:r>
+        <w:rPr>
+          <w:lang w:val="en-GB" w:eastAsia="fr-CA"/>
+        </w:rPr>
+        <w:t>CHARMe</w:t>
+      </w:r>
+      <w:proofErr w:type="spellEnd"/>
+      <w:r>
+        <w:rPr>
+          <w:lang w:val="en-GB" w:eastAsia="fr-CA"/>
+        </w:rPr>
+        <w:t xml:space="preserve"> plugin bootstrap file will need to be included from any page from which the plugin will be available. This simply requires charme.js to be included wherever other </w:t>
+      </w:r>
+      <w:proofErr w:type="spellStart"/>
+      <w:r>
+        <w:rPr>
+          <w:lang w:val="en-GB" w:eastAsia="fr-CA"/>
+        </w:rPr>
+        <w:t>javascript</w:t>
+      </w:r>
+      <w:proofErr w:type="spellEnd"/>
+      <w:r>
+        <w:rPr>
+          <w:lang w:val="en-GB" w:eastAsia="fr-CA"/>
+        </w:rPr>
+        <w:t xml:space="preserve"> includes are in the HTML. This is typically in the &lt;head&gt; section of an HTML page, or toward the end of the &lt;body&gt; section. Although </w:t>
+      </w:r>
+      <w:proofErr w:type="spellStart"/>
+      <w:r>
+        <w:rPr>
+          <w:lang w:val="en-GB" w:eastAsia="fr-CA"/>
+        </w:rPr>
+        <w:t>CHARMe</w:t>
+      </w:r>
+      <w:proofErr w:type="spellEnd"/>
+      <w:r>
+        <w:rPr>
+          <w:lang w:val="en-GB" w:eastAsia="fr-CA"/>
+        </w:rPr>
+        <w:t xml:space="preserve"> is designed to be as efficient as possibly, it is recommended that in order to minimize the performance impact on the existing site that the </w:t>
+      </w:r>
+      <w:proofErr w:type="spellStart"/>
+      <w:r>
+        <w:rPr>
+          <w:lang w:val="en-GB" w:eastAsia="fr-CA"/>
+        </w:rPr>
+        <w:t>javascript</w:t>
+      </w:r>
+      <w:proofErr w:type="spellEnd"/>
+      <w:r>
+        <w:rPr>
+          <w:lang w:val="en-GB" w:eastAsia="fr-CA"/>
+        </w:rPr>
+        <w:t xml:space="preserve"> is included at the end of HTML pages.</w:t>
+      </w:r>
     </w:p>
     <w:p>
       <w:pPr>
@@ -2097,32 +2857,22 @@
           <w:lang w:val="en-GB" w:eastAsia="fr-CA"/>
         </w:rPr>
       </w:pPr>
-      <w:r>
-        <w:rPr>
-          <w:lang w:val="en-GB" w:eastAsia="fr-CA"/>
-        </w:rPr>
-        <w:t>Once installed, integration of the CHARMe Plugin with an existing site is relatively straightforward.</w:t>
-      </w:r>
-      <w:r>
-        <w:rPr>
-          <w:lang w:val="en-GB" w:eastAsia="fr-CA"/>
-        </w:rPr>
-        <w:t xml:space="preserve"> The CHARMe plugin bootstrap file will need to be included from any page from which the plugin will be available. This simply requires charme.js to be included wherever other javascript includes are in the HTML. This is typically in the &lt;head&gt; section of an HTML page, or toward the end of the &lt;body&gt; section. Although CHARMe is designed to be as efficient as possibly, it is recommended that in order to minimize the performance impact on the existing site that the javascript is included at the end of HTML pages.</w:t>
-      </w:r>
-    </w:p>
-    <w:p>
-      <w:pPr>
-        <w:pStyle w:val="BodyText"/>
-        <w:rPr>
-          <w:lang w:val="en-GB" w:eastAsia="fr-CA"/>
-        </w:rPr>
-      </w:pPr>
-      <w:r>
-        <w:rPr>
-          <w:lang w:val="en-GB" w:eastAsia="fr-CA"/>
-        </w:rPr>
-        <w:t>Eg.</w:t>
-      </w:r>
+      <w:proofErr w:type="spellStart"/>
+      <w:proofErr w:type="gramStart"/>
+      <w:r>
+        <w:rPr>
+          <w:lang w:val="en-GB" w:eastAsia="fr-CA"/>
+        </w:rPr>
+        <w:t>Eg</w:t>
+      </w:r>
+      <w:proofErr w:type="spellEnd"/>
+      <w:r>
+        <w:rPr>
+          <w:lang w:val="en-GB" w:eastAsia="fr-CA"/>
+        </w:rPr>
+        <w:t>.</w:t>
+      </w:r>
+      <w:proofErr w:type="gramEnd"/>
     </w:p>
     <w:p>
       <w:pPr>
@@ -2144,6 +2894,7 @@
           <w:lang w:val="en-GB" w:eastAsia="fr-CA"/>
         </w:rPr>
       </w:pPr>
+      <w:proofErr w:type="gramStart"/>
       <w:r>
         <w:rPr>
           <w:rFonts w:ascii="Consolas" w:hAnsi="Consolas" w:cs="Consolas"/>
@@ -2162,6 +2913,7 @@
         </w:rPr>
         <w:t>DOCTYPE</w:t>
       </w:r>
+      <w:proofErr w:type="gramEnd"/>
       <w:r>
         <w:rPr>
           <w:rFonts w:ascii="Consolas" w:hAnsi="Consolas" w:cs="Consolas"/>
@@ -2201,6 +2953,7 @@
         </w:rPr>
         <w:t>&lt;</w:t>
       </w:r>
+      <w:proofErr w:type="gramStart"/>
       <w:r>
         <w:rPr>
           <w:rFonts w:ascii="Consolas" w:hAnsi="Consolas" w:cs="Consolas"/>
@@ -2210,6 +2963,7 @@
         </w:rPr>
         <w:t>html</w:t>
       </w:r>
+      <w:proofErr w:type="gramEnd"/>
       <w:r>
         <w:rPr>
           <w:rFonts w:ascii="Consolas" w:hAnsi="Consolas" w:cs="Consolas"/>
@@ -2250,6 +3004,7 @@
         </w:rPr>
         <w:t>&lt;</w:t>
       </w:r>
+      <w:proofErr w:type="gramStart"/>
       <w:r>
         <w:rPr>
           <w:rFonts w:ascii="Consolas" w:hAnsi="Consolas" w:cs="Consolas"/>
@@ -2259,6 +3014,7 @@
         </w:rPr>
         <w:t>head</w:t>
       </w:r>
+      <w:proofErr w:type="gramEnd"/>
       <w:r>
         <w:rPr>
           <w:rFonts w:ascii="Consolas" w:hAnsi="Consolas" w:cs="Consolas"/>
@@ -2308,6 +3064,7 @@
         </w:rPr>
         <w:t>&lt;</w:t>
       </w:r>
+      <w:proofErr w:type="gramStart"/>
       <w:r>
         <w:rPr>
           <w:rFonts w:ascii="Consolas" w:hAnsi="Consolas" w:cs="Consolas"/>
@@ -2326,6 +3083,7 @@
         </w:rPr>
         <w:t>&gt;</w:t>
       </w:r>
+      <w:proofErr w:type="gramEnd"/>
       <w:r>
         <w:rPr>
           <w:rFonts w:ascii="Consolas" w:hAnsi="Consolas" w:cs="Consolas"/>
@@ -2406,7 +3164,27 @@
           <w:szCs w:val="20"/>
           <w:lang w:val="en-GB" w:eastAsia="fr-CA"/>
         </w:rPr>
-        <w:t>Scripts, styles, meta tags etc.</w:t>
+        <w:t xml:space="preserve">Scripts, styles, </w:t>
+      </w:r>
+      <w:proofErr w:type="gramStart"/>
+      <w:r>
+        <w:rPr>
+          <w:rFonts w:ascii="Consolas" w:hAnsi="Consolas" w:cs="Consolas"/>
+          <w:color w:val="3F5FBF"/>
+          <w:szCs w:val="20"/>
+          <w:lang w:val="en-GB" w:eastAsia="fr-CA"/>
+        </w:rPr>
+        <w:t>meta</w:t>
+      </w:r>
+      <w:proofErr w:type="gramEnd"/>
+      <w:r>
+        <w:rPr>
+          <w:rFonts w:ascii="Consolas" w:hAnsi="Consolas" w:cs="Consolas"/>
+          <w:color w:val="3F5FBF"/>
+          <w:szCs w:val="20"/>
+          <w:lang w:val="en-GB" w:eastAsia="fr-CA"/>
+        </w:rPr>
+        <w:t xml:space="preserve"> tags etc.</w:t>
       </w:r>
     </w:p>
     <w:p>
@@ -2505,6 +3283,7 @@
         </w:rPr>
         <w:t>&lt;</w:t>
       </w:r>
+      <w:proofErr w:type="gramStart"/>
       <w:r>
         <w:rPr>
           <w:rFonts w:ascii="Consolas" w:hAnsi="Consolas" w:cs="Consolas"/>
@@ -2514,6 +3293,7 @@
         </w:rPr>
         <w:t>body</w:t>
       </w:r>
+      <w:proofErr w:type="gramEnd"/>
       <w:r>
         <w:rPr>
           <w:rFonts w:ascii="Consolas" w:hAnsi="Consolas" w:cs="Consolas"/>
@@ -2634,6 +3414,7 @@
         </w:rPr>
         <w:t>&lt;</w:t>
       </w:r>
+      <w:proofErr w:type="gramStart"/>
       <w:r>
         <w:rPr>
           <w:rFonts w:ascii="Consolas" w:hAnsi="Consolas" w:cs="Consolas"/>
@@ -2643,6 +3424,7 @@
         </w:rPr>
         <w:t>script</w:t>
       </w:r>
+      <w:proofErr w:type="gramEnd"/>
       <w:r>
         <w:rPr>
           <w:rFonts w:ascii="Consolas" w:hAnsi="Consolas" w:cs="Consolas"/>
@@ -2651,6 +3433,7 @@
         </w:rPr>
         <w:t xml:space="preserve"> </w:t>
       </w:r>
+      <w:proofErr w:type="spellStart"/>
       <w:r>
         <w:rPr>
           <w:rFonts w:ascii="Consolas" w:hAnsi="Consolas" w:cs="Consolas"/>
@@ -2660,6 +3443,7 @@
         </w:rPr>
         <w:t>src</w:t>
       </w:r>
+      <w:proofErr w:type="spellEnd"/>
       <w:r>
         <w:rPr>
           <w:rFonts w:ascii="Consolas" w:hAnsi="Consolas" w:cs="Consolas"/>
@@ -2676,7 +3460,47 @@
           <w:szCs w:val="20"/>
           <w:lang w:val="en-GB" w:eastAsia="fr-CA"/>
         </w:rPr>
-        <w:t>"/js/charme/charme.js"</w:t>
+        <w:t>"/</w:t>
+      </w:r>
+      <w:proofErr w:type="spellStart"/>
+      <w:r>
+        <w:rPr>
+          <w:rFonts w:ascii="Consolas" w:hAnsi="Consolas" w:cs="Consolas"/>
+          <w:color w:val="2A00FF"/>
+          <w:szCs w:val="20"/>
+          <w:lang w:val="en-GB" w:eastAsia="fr-CA"/>
+        </w:rPr>
+        <w:t>js</w:t>
+      </w:r>
+      <w:proofErr w:type="spellEnd"/>
+      <w:r>
+        <w:rPr>
+          <w:rFonts w:ascii="Consolas" w:hAnsi="Consolas" w:cs="Consolas"/>
+          <w:color w:val="2A00FF"/>
+          <w:szCs w:val="20"/>
+          <w:lang w:val="en-GB" w:eastAsia="fr-CA"/>
+        </w:rPr>
+        <w:t>/</w:t>
+      </w:r>
+      <w:proofErr w:type="spellStart"/>
+      <w:r>
+        <w:rPr>
+          <w:rFonts w:ascii="Consolas" w:hAnsi="Consolas" w:cs="Consolas"/>
+          <w:color w:val="2A00FF"/>
+          <w:szCs w:val="20"/>
+          <w:lang w:val="en-GB" w:eastAsia="fr-CA"/>
+        </w:rPr>
+        <w:t>charme</w:t>
+      </w:r>
+      <w:proofErr w:type="spellEnd"/>
+      <w:r>
+        <w:rPr>
+          <w:rFonts w:ascii="Consolas" w:hAnsi="Consolas" w:cs="Consolas"/>
+          <w:color w:val="2A00FF"/>
+          <w:szCs w:val="20"/>
+          <w:lang w:val="en-GB" w:eastAsia="fr-CA"/>
+        </w:rPr>
+        <w:t>/charme.js"</w:t>
       </w:r>
       <w:r>
         <w:rPr>
@@ -2892,8 +3716,13 @@
                       <wps:txbx>
                         <w:txbxContent>
                           <w:p>
+                            <w:proofErr w:type="gramStart"/>
                             <w:r>
-                              <w:t>charme.js included here</w:t>
+                              <w:t>charme.js</w:t>
+                            </w:r>
+                            <w:proofErr w:type="gramEnd"/>
+                            <w:r>
+                              <w:t xml:space="preserve"> included here</w:t>
                             </w:r>
                           </w:p>
                         </w:txbxContent>
@@ -3018,14 +3847,26 @@
           <w:lang w:val="en-GB" w:eastAsia="fr-CA"/>
         </w:rPr>
       </w:pPr>
-      <w:bookmarkStart w:id="11" w:name="_Toc382230010"/>
-      <w:r>
-        <w:rPr>
-          <w:lang w:val="en-GB" w:eastAsia="fr-CA"/>
-        </w:rPr>
-        <w:t>Marking up the datasets</w:t>
-      </w:r>
-      <w:bookmarkEnd w:id="11"/>
+      <w:r>
+        <w:rPr>
+          <w:lang w:val="en-GB" w:eastAsia="fr-CA"/>
+        </w:rPr>
+        <w:t xml:space="preserve">Modifying Your HTML to Support the </w:t>
+      </w:r>
+      <w:proofErr w:type="spellStart"/>
+      <w:r>
+        <w:rPr>
+          <w:lang w:val="en-GB" w:eastAsia="fr-CA"/>
+        </w:rPr>
+        <w:t>CHARMe</w:t>
+      </w:r>
+      <w:proofErr w:type="spellEnd"/>
+      <w:r>
+        <w:rPr>
+          <w:lang w:val="en-GB" w:eastAsia="fr-CA"/>
+        </w:rPr>
+        <w:t xml:space="preserve"> Plugin</w:t>
+      </w:r>
     </w:p>
     <w:p>
       <w:pPr>
@@ -3038,7 +3879,21 @@
         <w:rPr>
           <w:lang w:val="en-GB" w:eastAsia="fr-CA"/>
         </w:rPr>
-        <w:t>The CHARMe plugin is used to view and create annotations associated with datasets.</w:t>
+        <w:t xml:space="preserve">The </w:t>
+      </w:r>
+      <w:proofErr w:type="spellStart"/>
+      <w:r>
+        <w:rPr>
+          <w:lang w:val="en-GB" w:eastAsia="fr-CA"/>
+        </w:rPr>
+        <w:t>CHARMe</w:t>
+      </w:r>
+      <w:proofErr w:type="spellEnd"/>
+      <w:r>
+        <w:rPr>
+          <w:lang w:val="en-GB" w:eastAsia="fr-CA"/>
+        </w:rPr>
+        <w:t xml:space="preserve"> plugin is used to view and create annotations associated with datasets.</w:t>
       </w:r>
       <w:r>
         <w:rPr>
@@ -3050,7 +3905,21 @@
         <w:rPr>
           <w:lang w:val="en-GB" w:eastAsia="fr-CA"/>
         </w:rPr>
-        <w:t xml:space="preserve">Typically, the way that this would work is that a small charme icon </w:t>
+        <w:t xml:space="preserve">Typically, the way that this would work is that a small </w:t>
+      </w:r>
+      <w:proofErr w:type="spellStart"/>
+      <w:r>
+        <w:rPr>
+          <w:lang w:val="en-GB" w:eastAsia="fr-CA"/>
+        </w:rPr>
+        <w:t>charme</w:t>
+      </w:r>
+      <w:proofErr w:type="spellEnd"/>
+      <w:r>
+        <w:rPr>
+          <w:lang w:val="en-GB" w:eastAsia="fr-CA"/>
+        </w:rPr>
+        <w:t xml:space="preserve"> icon </w:t>
       </w:r>
       <w:r>
         <w:rPr>
@@ -3110,7 +3979,59 @@
         <w:rPr>
           <w:lang w:val="en-GB" w:eastAsia="fr-CA"/>
         </w:rPr>
-        <w:t>appears next to the datasets where they are published on a data provider’s website. A clear icon indicates that the charme plugin is available to create annotations, but that none currently exist. A blue filled icon indicates that annotations already exist for the dataset. To integrate with an existing site, the CHARMe plugin needs to be told two things:</w:t>
+        <w:t xml:space="preserve">appears next to the datasets where they are published on a data provider’s website. A clear icon indicates that the </w:t>
+      </w:r>
+      <w:proofErr w:type="spellStart"/>
+      <w:r>
+        <w:rPr>
+          <w:lang w:val="en-GB" w:eastAsia="fr-CA"/>
+        </w:rPr>
+        <w:t>charme</w:t>
+      </w:r>
+      <w:proofErr w:type="spellEnd"/>
+      <w:r>
+        <w:rPr>
+          <w:lang w:val="en-GB" w:eastAsia="fr-CA"/>
+        </w:rPr>
+        <w:t xml:space="preserve"> plugin is available to create annotations, but that none currently exist. A blue filled icon indicates that annotations already exist for the dataset. To integrate with an existing site, the </w:t>
+      </w:r>
+      <w:proofErr w:type="spellStart"/>
+      <w:r>
+        <w:rPr>
+          <w:lang w:val="en-GB" w:eastAsia="fr-CA"/>
+        </w:rPr>
+        <w:t>CHARMe</w:t>
+      </w:r>
+      <w:proofErr w:type="spellEnd"/>
+      <w:r>
+        <w:rPr>
+          <w:lang w:val="en-GB" w:eastAsia="fr-CA"/>
+        </w:rPr>
+        <w:t xml:space="preserve"> plugin needs to be told </w:t>
+      </w:r>
+      <w:r>
+        <w:rPr>
+          <w:lang w:val="en-GB" w:eastAsia="fr-CA"/>
+        </w:rPr>
+        <w:t>three</w:t>
+      </w:r>
+      <w:r>
+        <w:rPr>
+          <w:lang w:val="en-GB" w:eastAsia="fr-CA"/>
+        </w:rPr>
+        <w:t xml:space="preserve"> things</w:t>
+      </w:r>
+      <w:r>
+        <w:rPr>
+          <w:lang w:val="en-GB" w:eastAsia="fr-CA"/>
+        </w:rPr>
+        <w:t xml:space="preserve"> about each dataset</w:t>
+      </w:r>
+      <w:r>
+        <w:rPr>
+          <w:lang w:val="en-GB" w:eastAsia="fr-CA"/>
+        </w:rPr>
+        <w:t>:</w:t>
       </w:r>
     </w:p>
     <w:p>
@@ -3128,7 +4049,27 @@
         <w:rPr>
           <w:lang w:val="en-GB" w:eastAsia="fr-CA"/>
         </w:rPr>
-        <w:t>Where in the page to insert a charme button</w:t>
+        <w:t xml:space="preserve">Where in the page to insert a </w:t>
+      </w:r>
+      <w:proofErr w:type="spellStart"/>
+      <w:r>
+        <w:rPr>
+          <w:lang w:val="en-GB" w:eastAsia="fr-CA"/>
+        </w:rPr>
+        <w:t>charme</w:t>
+      </w:r>
+      <w:proofErr w:type="spellEnd"/>
+      <w:r>
+        <w:rPr>
+          <w:lang w:val="en-GB" w:eastAsia="fr-CA"/>
+        </w:rPr>
+        <w:t xml:space="preserve"> button</w:t>
+      </w:r>
+      <w:r>
+        <w:rPr>
+          <w:lang w:val="en-GB" w:eastAsia="fr-CA"/>
+        </w:rPr>
+        <w:t>, and checkbox</w:t>
       </w:r>
     </w:p>
     <w:p>
@@ -3146,16 +4087,32 @@
         <w:rPr>
           <w:lang w:val="en-GB" w:eastAsia="fr-CA"/>
         </w:rPr>
-        <w:t>The URI of the dataset that this button will relate to.</w:t>
+        <w:t xml:space="preserve">The URI of the dataset </w:t>
+      </w:r>
+      <w:r>
+        <w:rPr>
+          <w:lang w:val="en-GB" w:eastAsia="fr-CA"/>
+        </w:rPr>
+        <w:t>that this button will relate to.</w:t>
       </w:r>
     </w:p>
     <w:p>
       <w:pPr>
         <w:pStyle w:val="BodyText"/>
-        <w:rPr>
-          <w:lang w:val="en-GB" w:eastAsia="fr-CA"/>
-        </w:rPr>
-      </w:pPr>
+        <w:numPr>
+          <w:ilvl w:val="0"/>
+          <w:numId w:val="14"/>
+        </w:numPr>
+        <w:rPr>
+          <w:lang w:val="en-GB" w:eastAsia="fr-CA"/>
+        </w:rPr>
+      </w:pPr>
+      <w:r>
+        <w:rPr>
+          <w:lang w:val="en-GB" w:eastAsia="fr-CA"/>
+        </w:rPr>
+        <w:t>The type of the dataset.</w:t>
+      </w:r>
     </w:p>
     <w:p>
       <w:pPr>
@@ -3168,25 +4125,144 @@
         <w:rPr>
           <w:lang w:val="en-GB" w:eastAsia="fr-CA"/>
         </w:rPr>
-        <w:t>This is achieved through the use of anchor tags. Wherever you wish a CHARMe icon to appear on the page, simply insert an anchor tag with a class attribute that includes the class “</w:t>
-      </w:r>
-      <w:r>
-        <w:rPr>
-          <w:lang w:val="en-GB" w:eastAsia="fr-CA"/>
-        </w:rPr>
-        <w:t>charme-dataset</w:t>
-      </w:r>
-      <w:r>
-        <w:rPr>
-          <w:lang w:val="en-GB" w:eastAsia="fr-CA"/>
-        </w:rPr>
-        <w:t>”</w:t>
-      </w:r>
-      <w:r>
-        <w:rPr>
-          <w:lang w:val="en-GB" w:eastAsia="fr-CA"/>
-        </w:rPr>
-        <w:t>. Set the “href” attribute to be the URI of the dataset. Eg.</w:t>
+        <w:t>Additionally, the location of a ‘select all’ button will need to be specified. This will only appear once per page.</w:t>
+      </w:r>
+    </w:p>
+    <w:p>
+      <w:pPr>
+        <w:pStyle w:val="BodyText"/>
+        <w:rPr>
+          <w:lang w:val="en-GB" w:eastAsia="fr-CA"/>
+        </w:rPr>
+      </w:pPr>
+      <w:r>
+        <w:rPr>
+          <w:lang w:val="en-GB" w:eastAsia="fr-CA"/>
+        </w:rPr>
+        <w:t>Dataset targets are specified</w:t>
+      </w:r>
+      <w:r>
+        <w:rPr>
+          <w:lang w:val="en-GB" w:eastAsia="fr-CA"/>
+        </w:rPr>
+        <w:t xml:space="preserve"> through the use of anchor tags. Wherever you wish a </w:t>
+      </w:r>
+      <w:proofErr w:type="spellStart"/>
+      <w:r>
+        <w:rPr>
+          <w:lang w:val="en-GB" w:eastAsia="fr-CA"/>
+        </w:rPr>
+        <w:t>CHARMe</w:t>
+      </w:r>
+      <w:proofErr w:type="spellEnd"/>
+      <w:r>
+        <w:rPr>
+          <w:lang w:val="en-GB" w:eastAsia="fr-CA"/>
+        </w:rPr>
+        <w:t xml:space="preserve"> icon to appear on the page, simply insert an anchor tag </w:t>
+      </w:r>
+      <w:r>
+        <w:rPr>
+          <w:lang w:val="en-GB" w:eastAsia="fr-CA"/>
+        </w:rPr>
+        <w:t xml:space="preserve">and set </w:t>
+      </w:r>
+      <w:r>
+        <w:rPr>
+          <w:lang w:val="en-GB" w:eastAsia="fr-CA"/>
+        </w:rPr>
+        <w:t>the “</w:t>
+      </w:r>
+      <w:proofErr w:type="spellStart"/>
+      <w:r>
+        <w:rPr>
+          <w:lang w:val="en-GB" w:eastAsia="fr-CA"/>
+        </w:rPr>
+        <w:t>href</w:t>
+      </w:r>
+      <w:proofErr w:type="spellEnd"/>
+      <w:r>
+        <w:rPr>
+          <w:lang w:val="en-GB" w:eastAsia="fr-CA"/>
+        </w:rPr>
+        <w:t xml:space="preserve">” attribute to be the URI of the dataset. </w:t>
+      </w:r>
+      <w:r>
+        <w:rPr>
+          <w:lang w:val="en-GB" w:eastAsia="fr-CA"/>
+        </w:rPr>
+        <w:t xml:space="preserve">Finally, the </w:t>
+      </w:r>
+      <w:r>
+        <w:rPr>
+          <w:lang w:val="en-GB" w:eastAsia="fr-CA"/>
+        </w:rPr>
+        <w:lastRenderedPageBreak/>
+        <w:t xml:space="preserve">type of the target should be specified using the appropriate type class. The supported type classes are enumerated in </w:t>
+      </w:r>
+      <w:r>
+        <w:rPr>
+          <w:lang w:val="en-GB" w:eastAsia="fr-CA"/>
+        </w:rPr>
+        <w:fldChar w:fldCharType="begin"/>
+      </w:r>
+      <w:r>
+        <w:rPr>
+          <w:lang w:val="en-GB" w:eastAsia="fr-CA"/>
+        </w:rPr>
+        <w:instrText xml:space="preserve"> REF _Ref398133923 \h </w:instrText>
+      </w:r>
+      <w:r>
+        <w:rPr>
+          <w:lang w:val="en-GB" w:eastAsia="fr-CA"/>
+        </w:rPr>
+      </w:r>
+      <w:r>
+        <w:rPr>
+          <w:lang w:val="en-GB" w:eastAsia="fr-CA"/>
+        </w:rPr>
+        <w:fldChar w:fldCharType="separate"/>
+      </w:r>
+      <w:r>
+        <w:t xml:space="preserve">Table </w:t>
+      </w:r>
+      <w:r>
+        <w:rPr>
+          <w:noProof/>
+        </w:rPr>
+        <w:t>I</w:t>
+      </w:r>
+      <w:r>
+        <w:rPr>
+          <w:lang w:val="en-GB" w:eastAsia="fr-CA"/>
+        </w:rPr>
+        <w:fldChar w:fldCharType="end"/>
+      </w:r>
+      <w:r>
+        <w:rPr>
+          <w:lang w:val="en-GB" w:eastAsia="fr-CA"/>
+        </w:rPr>
+        <w:t>.</w:t>
+      </w:r>
+      <w:r>
+        <w:rPr>
+          <w:lang w:val="en-GB" w:eastAsia="fr-CA"/>
+        </w:rPr>
+        <w:t xml:space="preserve"> </w:t>
+      </w:r>
+      <w:proofErr w:type="spellStart"/>
+      <w:r>
+        <w:rPr>
+          <w:lang w:val="en-GB" w:eastAsia="fr-CA"/>
+        </w:rPr>
+        <w:t>Eg</w:t>
+      </w:r>
+      <w:proofErr w:type="spellEnd"/>
+      <w:r>
+        <w:rPr>
+          <w:lang w:val="en-GB" w:eastAsia="fr-CA"/>
+        </w:rPr>
+        <w:t>.</w:t>
       </w:r>
     </w:p>
     <w:p>
@@ -3204,7 +4280,6 @@
           <w:szCs w:val="20"/>
           <w:lang w:val="en-GB" w:eastAsia="fr-CA"/>
         </w:rPr>
-        <w:lastRenderedPageBreak/>
         <w:t>&lt;</w:t>
       </w:r>
       <w:r>
@@ -3284,7 +4359,27 @@
           <w:szCs w:val="20"/>
           <w:lang w:val="en-GB" w:eastAsia="fr-CA"/>
         </w:rPr>
-        <w:t>"charme-dataset"</w:t>
+        <w:t>"</w:t>
+      </w:r>
+      <w:proofErr w:type="spellStart"/>
+      <w:r>
+        <w:rPr>
+          <w:rFonts w:ascii="Consolas" w:hAnsi="Consolas" w:cs="Consolas"/>
+          <w:color w:val="2A00FF"/>
+          <w:szCs w:val="20"/>
+          <w:lang w:val="en-GB" w:eastAsia="fr-CA"/>
+        </w:rPr>
+        <w:t>charme</w:t>
+      </w:r>
+      <w:proofErr w:type="spellEnd"/>
+      <w:r>
+        <w:rPr>
+          <w:rFonts w:ascii="Consolas" w:hAnsi="Consolas" w:cs="Consolas"/>
+          <w:color w:val="2A00FF"/>
+          <w:szCs w:val="20"/>
+          <w:lang w:val="en-GB" w:eastAsia="fr-CA"/>
+        </w:rPr>
+        <w:t>-dataset"</w:t>
       </w:r>
       <w:r>
         <w:rPr>
@@ -3319,11 +4414,589 @@
         <w:pStyle w:val="BodyText"/>
       </w:pPr>
       <w:r>
-        <w:t xml:space="preserve">These anchor tags can be inserted anywhere on the page that a CHARMe icon should appear. Ideally, this would be next to the dataset links themselves. </w:t>
+        <w:t xml:space="preserve">These anchor tags can be inserted anywhere on the page that a </w:t>
+      </w:r>
+      <w:proofErr w:type="spellStart"/>
+      <w:r>
+        <w:t>CHARMe</w:t>
+      </w:r>
+      <w:proofErr w:type="spellEnd"/>
+      <w:r>
+        <w:t xml:space="preserve"> icon should appear. Ideally, this would be next to the dataset links themselves. </w:t>
       </w:r>
     </w:p>
     <w:p>
       <w:pPr>
+        <w:pStyle w:val="BodyText"/>
+      </w:pPr>
+      <w:r>
+        <w:t xml:space="preserve">Finally, the location of the ‘select all’ checkbox is specified by inserting a div with an id of </w:t>
+      </w:r>
+      <w:proofErr w:type="spellStart"/>
+      <w:r>
+        <w:rPr>
+          <w:b/>
+        </w:rPr>
+        <w:t>charme</w:t>
+      </w:r>
+      <w:proofErr w:type="spellEnd"/>
+      <w:r>
+        <w:rPr>
+          <w:b/>
+        </w:rPr>
+        <w:t>-placeholder</w:t>
+      </w:r>
+      <w:r>
+        <w:t xml:space="preserve">. This step is important, as without this placeholder div, the </w:t>
+      </w:r>
+      <w:proofErr w:type="spellStart"/>
+      <w:r>
+        <w:t>charme</w:t>
+      </w:r>
+      <w:proofErr w:type="spellEnd"/>
+      <w:r>
+        <w:t xml:space="preserve"> plugin will not load</w:t>
+      </w:r>
+    </w:p>
+    <w:p>
+      <w:pPr>
+        <w:pStyle w:val="BodyText"/>
+      </w:pPr>
+      <w:proofErr w:type="spellStart"/>
+      <w:proofErr w:type="gramStart"/>
+      <w:r>
+        <w:t>Eg</w:t>
+      </w:r>
+      <w:proofErr w:type="spellEnd"/>
+      <w:r>
+        <w:t>.</w:t>
+      </w:r>
+      <w:proofErr w:type="gramEnd"/>
+      <w:r>
+        <w:t xml:space="preserve">  </w:t>
+      </w:r>
+    </w:p>
+    <w:p>
+      <w:pPr>
+        <w:pStyle w:val="BodyText"/>
+        <w:rPr>
+          <w:rFonts w:ascii="Consolas" w:hAnsi="Consolas" w:cs="Consolas"/>
+          <w:color w:val="008080"/>
+          <w:szCs w:val="20"/>
+          <w:lang w:val="en-GB" w:eastAsia="fr-CA"/>
+        </w:rPr>
+      </w:pPr>
+      <w:r>
+        <w:rPr>
+          <w:rFonts w:ascii="Consolas" w:hAnsi="Consolas" w:cs="Consolas"/>
+          <w:color w:val="008080"/>
+          <w:szCs w:val="20"/>
+          <w:lang w:val="en-GB" w:eastAsia="fr-CA"/>
+        </w:rPr>
+        <w:t>&lt;</w:t>
+      </w:r>
+      <w:r>
+        <w:rPr>
+          <w:rFonts w:ascii="Consolas" w:hAnsi="Consolas" w:cs="Consolas"/>
+          <w:color w:val="3F7F7F"/>
+          <w:szCs w:val="20"/>
+          <w:lang w:val="en-GB" w:eastAsia="fr-CA"/>
+        </w:rPr>
+        <w:t>div</w:t>
+      </w:r>
+      <w:r>
+        <w:rPr>
+          <w:rFonts w:ascii="Consolas" w:hAnsi="Consolas" w:cs="Consolas"/>
+          <w:szCs w:val="20"/>
+          <w:lang w:val="en-GB" w:eastAsia="fr-CA"/>
+        </w:rPr>
+        <w:t xml:space="preserve"> </w:t>
+      </w:r>
+      <w:r>
+        <w:rPr>
+          <w:rFonts w:ascii="Consolas" w:hAnsi="Consolas" w:cs="Consolas"/>
+          <w:color w:val="7F007F"/>
+          <w:szCs w:val="20"/>
+          <w:lang w:val="en-GB" w:eastAsia="fr-CA"/>
+        </w:rPr>
+        <w:t>id</w:t>
+      </w:r>
+      <w:r>
+        <w:rPr>
+          <w:rFonts w:ascii="Consolas" w:hAnsi="Consolas" w:cs="Consolas"/>
+          <w:color w:val="000000"/>
+          <w:szCs w:val="20"/>
+          <w:lang w:val="en-GB" w:eastAsia="fr-CA"/>
+        </w:rPr>
+        <w:t>=</w:t>
+      </w:r>
+      <w:r>
+        <w:rPr>
+          <w:rFonts w:ascii="Consolas" w:hAnsi="Consolas" w:cs="Consolas"/>
+          <w:i/>
+          <w:iCs/>
+          <w:color w:val="2A00FF"/>
+          <w:szCs w:val="20"/>
+          <w:lang w:val="en-GB" w:eastAsia="fr-CA"/>
+        </w:rPr>
+        <w:t>"</w:t>
+      </w:r>
+      <w:proofErr w:type="spellStart"/>
+      <w:r>
+        <w:rPr>
+          <w:rFonts w:ascii="Consolas" w:hAnsi="Consolas" w:cs="Consolas"/>
+          <w:i/>
+          <w:iCs/>
+          <w:color w:val="2A00FF"/>
+          <w:szCs w:val="20"/>
+          <w:lang w:val="en-GB" w:eastAsia="fr-CA"/>
+        </w:rPr>
+        <w:t>charme</w:t>
+      </w:r>
+      <w:proofErr w:type="spellEnd"/>
+      <w:r>
+        <w:rPr>
+          <w:rFonts w:ascii="Consolas" w:hAnsi="Consolas" w:cs="Consolas"/>
+          <w:i/>
+          <w:iCs/>
+          <w:color w:val="2A00FF"/>
+          <w:szCs w:val="20"/>
+          <w:lang w:val="en-GB" w:eastAsia="fr-CA"/>
+        </w:rPr>
+        <w:t>-placeholder"</w:t>
+      </w:r>
+      <w:r>
+        <w:rPr>
+          <w:rFonts w:ascii="Consolas" w:hAnsi="Consolas" w:cs="Consolas"/>
+          <w:color w:val="008080"/>
+          <w:szCs w:val="20"/>
+          <w:lang w:val="en-GB" w:eastAsia="fr-CA"/>
+        </w:rPr>
+        <w:t>&gt;&lt;/</w:t>
+      </w:r>
+      <w:r>
+        <w:rPr>
+          <w:rFonts w:ascii="Consolas" w:hAnsi="Consolas" w:cs="Consolas"/>
+          <w:color w:val="3F7F7F"/>
+          <w:szCs w:val="20"/>
+          <w:lang w:val="en-GB" w:eastAsia="fr-CA"/>
+        </w:rPr>
+        <w:t>div</w:t>
+      </w:r>
+      <w:r>
+        <w:rPr>
+          <w:rFonts w:ascii="Consolas" w:hAnsi="Consolas" w:cs="Consolas"/>
+          <w:color w:val="008080"/>
+          <w:szCs w:val="20"/>
+          <w:lang w:val="en-GB" w:eastAsia="fr-CA"/>
+        </w:rPr>
+        <w:t>&gt;</w:t>
+      </w:r>
+    </w:p>
+    <w:p>
+      <w:pPr>
+        <w:pStyle w:val="BodyText"/>
+        <w:rPr>
+          <w:rFonts w:ascii="Consolas" w:hAnsi="Consolas" w:cs="Consolas"/>
+          <w:color w:val="008080"/>
+          <w:szCs w:val="20"/>
+          <w:lang w:val="en-GB" w:eastAsia="fr-CA"/>
+        </w:rPr>
+      </w:pPr>
+    </w:p>
+    <w:tbl>
+      <w:tblPr>
+        <w:tblStyle w:val="CGI-Table"/>
+        <w:tblW w:w="0" w:type="auto"/>
+        <w:tblLook w:val="04A0" w:firstRow="1" w:lastRow="0" w:firstColumn="1" w:lastColumn="0" w:noHBand="0" w:noVBand="1"/>
+      </w:tblPr>
+      <w:tblGrid>
+        <w:gridCol w:w="2739"/>
+        <w:gridCol w:w="2800"/>
+        <w:gridCol w:w="4173"/>
+      </w:tblGrid>
+      <w:tr>
+        <w:trPr>
+          <w:cnfStyle w:val="100000000000" w:firstRow="1" w:lastRow="0" w:firstColumn="0" w:lastColumn="0" w:oddVBand="0" w:evenVBand="0" w:oddHBand="0" w:evenHBand="0" w:firstRowFirstColumn="0" w:firstRowLastColumn="0" w:lastRowFirstColumn="0" w:lastRowLastColumn="0"/>
+        </w:trPr>
+        <w:tc>
+          <w:tcPr>
+            <w:cnfStyle w:val="001000000100" w:firstRow="0" w:lastRow="0" w:firstColumn="1" w:lastColumn="0" w:oddVBand="0" w:evenVBand="0" w:oddHBand="0" w:evenHBand="0" w:firstRowFirstColumn="1" w:firstRowLastColumn="0" w:lastRowFirstColumn="0" w:lastRowLastColumn="0"/>
+            <w:tcW w:w="2739" w:type="dxa"/>
+          </w:tcPr>
+          <w:p>
+            <w:pPr>
+              <w:pStyle w:val="BodyText"/>
+            </w:pPr>
+            <w:r>
+              <w:t>Target Type</w:t>
+            </w:r>
+          </w:p>
+        </w:tc>
+        <w:tc>
+          <w:tcPr>
+            <w:tcW w:w="2800" w:type="dxa"/>
+          </w:tcPr>
+          <w:p>
+            <w:pPr>
+              <w:pStyle w:val="BodyText"/>
+              <w:cnfStyle w:val="100000000000" w:firstRow="1" w:lastRow="0" w:firstColumn="0" w:lastColumn="0" w:oddVBand="0" w:evenVBand="0" w:oddHBand="0" w:evenHBand="0" w:firstRowFirstColumn="0" w:firstRowLastColumn="0" w:lastRowFirstColumn="0" w:lastRowLastColumn="0"/>
+            </w:pPr>
+            <w:r>
+              <w:t>Target Class</w:t>
+            </w:r>
+          </w:p>
+        </w:tc>
+        <w:tc>
+          <w:tcPr>
+            <w:tcW w:w="4173" w:type="dxa"/>
+          </w:tcPr>
+          <w:p>
+            <w:pPr>
+              <w:pStyle w:val="BodyText"/>
+              <w:cnfStyle w:val="100000000000" w:firstRow="1" w:lastRow="0" w:firstColumn="0" w:lastColumn="0" w:oddVBand="0" w:evenVBand="0" w:oddHBand="0" w:evenHBand="0" w:firstRowFirstColumn="0" w:firstRowLastColumn="0" w:lastRowFirstColumn="0" w:lastRowLastColumn="0"/>
+            </w:pPr>
+            <w:r>
+              <w:t>Target Type URI</w:t>
+            </w:r>
+          </w:p>
+        </w:tc>
+      </w:tr>
+      <w:tr>
+        <w:tc>
+          <w:tcPr>
+            <w:cnfStyle w:val="001000000000" w:firstRow="0" w:lastRow="0" w:firstColumn="1" w:lastColumn="0" w:oddVBand="0" w:evenVBand="0" w:oddHBand="0" w:evenHBand="0" w:firstRowFirstColumn="0" w:firstRowLastColumn="0" w:lastRowFirstColumn="0" w:lastRowLastColumn="0"/>
+            <w:tcW w:w="2739" w:type="dxa"/>
+          </w:tcPr>
+          <w:p>
+            <w:pPr>
+              <w:pStyle w:val="BodyText"/>
+            </w:pPr>
+            <w:r>
+              <w:t>Dataset</w:t>
+            </w:r>
+          </w:p>
+        </w:tc>
+        <w:tc>
+          <w:tcPr>
+            <w:tcW w:w="2800" w:type="dxa"/>
+          </w:tcPr>
+          <w:p>
+            <w:pPr>
+              <w:pStyle w:val="BodyText"/>
+              <w:cnfStyle w:val="000000000000" w:firstRow="0" w:lastRow="0" w:firstColumn="0" w:lastColumn="0" w:oddVBand="0" w:evenVBand="0" w:oddHBand="0" w:evenHBand="0" w:firstRowFirstColumn="0" w:firstRowLastColumn="0" w:lastRowFirstColumn="0" w:lastRowLastColumn="0"/>
+              <w:rPr>
+                <w:b/>
+              </w:rPr>
+            </w:pPr>
+            <w:proofErr w:type="spellStart"/>
+            <w:r>
+              <w:rPr>
+                <w:b/>
+              </w:rPr>
+              <w:t>charme</w:t>
+            </w:r>
+            <w:proofErr w:type="spellEnd"/>
+            <w:r>
+              <w:rPr>
+                <w:b/>
+              </w:rPr>
+              <w:t>-dataset</w:t>
+            </w:r>
+          </w:p>
+        </w:tc>
+        <w:tc>
+          <w:tcPr>
+            <w:tcW w:w="4173" w:type="dxa"/>
+          </w:tcPr>
+          <w:p>
+            <w:pPr>
+              <w:pStyle w:val="BodyText"/>
+              <w:cnfStyle w:val="000000000000" w:firstRow="0" w:lastRow="0" w:firstColumn="0" w:lastColumn="0" w:oddVBand="0" w:evenVBand="0" w:oddHBand="0" w:evenHBand="0" w:firstRowFirstColumn="0" w:firstRowLastColumn="0" w:lastRowFirstColumn="0" w:lastRowLastColumn="0"/>
+            </w:pPr>
+            <w:r>
+              <w:t>http://purl.org/dc/dcmitype/Dataset</w:t>
+            </w:r>
+          </w:p>
+        </w:tc>
+      </w:tr>
+      <w:tr>
+        <w:tc>
+          <w:tcPr>
+            <w:cnfStyle w:val="001000000000" w:firstRow="0" w:lastRow="0" w:firstColumn="1" w:lastColumn="0" w:oddVBand="0" w:evenVBand="0" w:oddHBand="0" w:evenHBand="0" w:firstRowFirstColumn="0" w:firstRowLastColumn="0" w:lastRowFirstColumn="0" w:lastRowLastColumn="0"/>
+            <w:tcW w:w="2739" w:type="dxa"/>
+          </w:tcPr>
+          <w:p>
+            <w:pPr>
+              <w:pStyle w:val="BodyText"/>
+            </w:pPr>
+            <w:r>
+              <w:t>Technical Report</w:t>
+            </w:r>
+          </w:p>
+        </w:tc>
+        <w:tc>
+          <w:tcPr>
+            <w:tcW w:w="2800" w:type="dxa"/>
+          </w:tcPr>
+          <w:p>
+            <w:pPr>
+              <w:pStyle w:val="BodyText"/>
+              <w:cnfStyle w:val="000000000000" w:firstRow="0" w:lastRow="0" w:firstColumn="0" w:lastColumn="0" w:oddVBand="0" w:evenVBand="0" w:oddHBand="0" w:evenHBand="0" w:firstRowFirstColumn="0" w:firstRowLastColumn="0" w:lastRowFirstColumn="0" w:lastRowLastColumn="0"/>
+              <w:rPr>
+                <w:b/>
+              </w:rPr>
+            </w:pPr>
+            <w:proofErr w:type="spellStart"/>
+            <w:r>
+              <w:rPr>
+                <w:b/>
+              </w:rPr>
+              <w:t>charme</w:t>
+            </w:r>
+            <w:proofErr w:type="spellEnd"/>
+            <w:r>
+              <w:rPr>
+                <w:b/>
+              </w:rPr>
+              <w:t>-technical-report</w:t>
+            </w:r>
+          </w:p>
+        </w:tc>
+        <w:tc>
+          <w:tcPr>
+            <w:tcW w:w="4173" w:type="dxa"/>
+          </w:tcPr>
+          <w:p>
+            <w:pPr>
+              <w:pStyle w:val="BodyText"/>
+              <w:cnfStyle w:val="000000000000" w:firstRow="0" w:lastRow="0" w:firstColumn="0" w:lastColumn="0" w:oddVBand="0" w:evenVBand="0" w:oddHBand="0" w:evenHBand="0" w:firstRowFirstColumn="0" w:firstRowLastColumn="0" w:lastRowFirstColumn="0" w:lastRowLastColumn="0"/>
+            </w:pPr>
+            <w:r>
+              <w:t>http://purl.org/spar/fabio/TechnicalReport</w:t>
+            </w:r>
+          </w:p>
+        </w:tc>
+      </w:tr>
+      <w:tr>
+        <w:tc>
+          <w:tcPr>
+            <w:cnfStyle w:val="001000000000" w:firstRow="0" w:lastRow="0" w:firstColumn="1" w:lastColumn="0" w:oddVBand="0" w:evenVBand="0" w:oddHBand="0" w:evenHBand="0" w:firstRowFirstColumn="0" w:firstRowLastColumn="0" w:lastRowFirstColumn="0" w:lastRowLastColumn="0"/>
+            <w:tcW w:w="2739" w:type="dxa"/>
+          </w:tcPr>
+          <w:p>
+            <w:pPr>
+              <w:pStyle w:val="BodyText"/>
+            </w:pPr>
+            <w:r>
+              <w:t>Dataset Collection</w:t>
+            </w:r>
+          </w:p>
+        </w:tc>
+        <w:tc>
+          <w:tcPr>
+            <w:tcW w:w="2800" w:type="dxa"/>
+          </w:tcPr>
+          <w:p>
+            <w:pPr>
+              <w:pStyle w:val="BodyText"/>
+              <w:cnfStyle w:val="000000000000" w:firstRow="0" w:lastRow="0" w:firstColumn="0" w:lastColumn="0" w:oddVBand="0" w:evenVBand="0" w:oddHBand="0" w:evenHBand="0" w:firstRowFirstColumn="0" w:firstRowLastColumn="0" w:lastRowFirstColumn="0" w:lastRowLastColumn="0"/>
+              <w:rPr>
+                <w:b/>
+              </w:rPr>
+            </w:pPr>
+            <w:proofErr w:type="spellStart"/>
+            <w:r>
+              <w:rPr>
+                <w:b/>
+              </w:rPr>
+              <w:t>charme</w:t>
+            </w:r>
+            <w:proofErr w:type="spellEnd"/>
+            <w:r>
+              <w:rPr>
+                <w:b/>
+              </w:rPr>
+              <w:t>-dataset-collection</w:t>
+            </w:r>
+          </w:p>
+        </w:tc>
+        <w:tc>
+          <w:tcPr>
+            <w:tcW w:w="4173" w:type="dxa"/>
+          </w:tcPr>
+          <w:p>
+            <w:pPr>
+              <w:pStyle w:val="BodyText"/>
+              <w:cnfStyle w:val="000000000000" w:firstRow="0" w:lastRow="0" w:firstColumn="0" w:lastColumn="0" w:oddVBand="0" w:evenVBand="0" w:oddHBand="0" w:evenHBand="0" w:firstRowFirstColumn="0" w:firstRowLastColumn="0" w:lastRowFirstColumn="0" w:lastRowLastColumn="0"/>
+            </w:pPr>
+            <w:r>
+              <w:t>http://purl.org/spar/fabio/MetadataDocument</w:t>
+            </w:r>
+          </w:p>
+        </w:tc>
+      </w:tr>
+      <w:tr>
+        <w:tc>
+          <w:tcPr>
+            <w:cnfStyle w:val="001000000000" w:firstRow="0" w:lastRow="0" w:firstColumn="1" w:lastColumn="0" w:oddVBand="0" w:evenVBand="0" w:oddHBand="0" w:evenHBand="0" w:firstRowFirstColumn="0" w:firstRowLastColumn="0" w:lastRowFirstColumn="0" w:lastRowLastColumn="0"/>
+            <w:tcW w:w="2739" w:type="dxa"/>
+          </w:tcPr>
+          <w:p>
+            <w:pPr>
+              <w:pStyle w:val="BodyText"/>
+            </w:pPr>
+            <w:r>
+              <w:t>Discovery Metadata</w:t>
+            </w:r>
+          </w:p>
+        </w:tc>
+        <w:tc>
+          <w:tcPr>
+            <w:tcW w:w="2800" w:type="dxa"/>
+          </w:tcPr>
+          <w:p>
+            <w:pPr>
+              <w:pStyle w:val="BodyText"/>
+              <w:cnfStyle w:val="000000000000" w:firstRow="0" w:lastRow="0" w:firstColumn="0" w:lastColumn="0" w:oddVBand="0" w:evenVBand="0" w:oddHBand="0" w:evenHBand="0" w:firstRowFirstColumn="0" w:firstRowLastColumn="0" w:lastRowFirstColumn="0" w:lastRowLastColumn="0"/>
+              <w:rPr>
+                <w:b/>
+              </w:rPr>
+            </w:pPr>
+            <w:proofErr w:type="spellStart"/>
+            <w:r>
+              <w:rPr>
+                <w:b/>
+              </w:rPr>
+              <w:t>charme</w:t>
+            </w:r>
+            <w:proofErr w:type="spellEnd"/>
+            <w:r>
+              <w:rPr>
+                <w:b/>
+              </w:rPr>
+              <w:t>-discovery-metadata</w:t>
+            </w:r>
+          </w:p>
+        </w:tc>
+        <w:tc>
+          <w:tcPr>
+            <w:tcW w:w="4173" w:type="dxa"/>
+          </w:tcPr>
+          <w:p>
+            <w:pPr>
+              <w:pStyle w:val="BodyText"/>
+              <w:cnfStyle w:val="000000000000" w:firstRow="0" w:lastRow="0" w:firstColumn="0" w:lastColumn="0" w:oddVBand="0" w:evenVBand="0" w:oddHBand="0" w:evenHBand="0" w:firstRowFirstColumn="0" w:firstRowLastColumn="0" w:lastRowFirstColumn="0" w:lastRowLastColumn="0"/>
+            </w:pPr>
+            <w:r>
+              <w:t>http://purl.org/spar/fabio/MetadataDocument</w:t>
+            </w:r>
+          </w:p>
+        </w:tc>
+      </w:tr>
+      <w:tr>
+        <w:tc>
+          <w:tcPr>
+            <w:cnfStyle w:val="001000000000" w:firstRow="0" w:lastRow="0" w:firstColumn="1" w:lastColumn="0" w:oddVBand="0" w:evenVBand="0" w:oddHBand="0" w:evenHBand="0" w:firstRowFirstColumn="0" w:firstRowLastColumn="0" w:lastRowFirstColumn="0" w:lastRowLastColumn="0"/>
+            <w:tcW w:w="2739" w:type="dxa"/>
+          </w:tcPr>
+          <w:p>
+            <w:pPr>
+              <w:pStyle w:val="BodyText"/>
+            </w:pPr>
+            <w:r>
+              <w:t>Browse Metadata</w:t>
+            </w:r>
+          </w:p>
+        </w:tc>
+        <w:tc>
+          <w:tcPr>
+            <w:tcW w:w="2800" w:type="dxa"/>
+          </w:tcPr>
+          <w:p>
+            <w:pPr>
+              <w:pStyle w:val="BodyText"/>
+              <w:cnfStyle w:val="000000000000" w:firstRow="0" w:lastRow="0" w:firstColumn="0" w:lastColumn="0" w:oddVBand="0" w:evenVBand="0" w:oddHBand="0" w:evenHBand="0" w:firstRowFirstColumn="0" w:firstRowLastColumn="0" w:lastRowFirstColumn="0" w:lastRowLastColumn="0"/>
+              <w:rPr>
+                <w:b/>
+              </w:rPr>
+            </w:pPr>
+            <w:proofErr w:type="spellStart"/>
+            <w:r>
+              <w:rPr>
+                <w:b/>
+              </w:rPr>
+              <w:t>charme</w:t>
+            </w:r>
+            <w:proofErr w:type="spellEnd"/>
+            <w:r>
+              <w:rPr>
+                <w:b/>
+              </w:rPr>
+              <w:t>-browse-metadata</w:t>
+            </w:r>
+          </w:p>
+        </w:tc>
+        <w:tc>
+          <w:tcPr>
+            <w:tcW w:w="4173" w:type="dxa"/>
+          </w:tcPr>
+          <w:p>
+            <w:pPr>
+              <w:pStyle w:val="BodyText"/>
+              <w:keepNext/>
+              <w:cnfStyle w:val="000000000000" w:firstRow="0" w:lastRow="0" w:firstColumn="0" w:lastColumn="0" w:oddVBand="0" w:evenVBand="0" w:oddHBand="0" w:evenHBand="0" w:firstRowFirstColumn="0" w:firstRowLastColumn="0" w:lastRowFirstColumn="0" w:lastRowLastColumn="0"/>
+            </w:pPr>
+            <w:r>
+              <w:t>http://purl.org/spar/fabio/MetadataDocument</w:t>
+            </w:r>
+          </w:p>
+        </w:tc>
+      </w:tr>
+    </w:tbl>
+    <w:p>
+      <w:pPr>
+        <w:pStyle w:val="Caption"/>
+      </w:pPr>
+      <w:bookmarkStart w:id="10" w:name="_Ref398133923"/>
+      <w:r>
+        <w:t xml:space="preserve">Table </w:t>
+      </w:r>
+      <w:r>
+        <w:fldChar w:fldCharType="begin"/>
+      </w:r>
+      <w:r>
+        <w:instrText xml:space="preserve"> SEQ Table \* ROMAN </w:instrText>
+      </w:r>
+      <w:r>
+        <w:fldChar w:fldCharType="separate"/>
+      </w:r>
+      <w:r>
+        <w:rPr>
+          <w:noProof/>
+        </w:rPr>
+        <w:t>I</w:t>
+      </w:r>
+      <w:r>
+        <w:fldChar w:fldCharType="end"/>
+      </w:r>
+      <w:bookmarkEnd w:id="10"/>
+      <w:r>
+        <w:t xml:space="preserve">: Supported </w:t>
+      </w:r>
+      <w:proofErr w:type="spellStart"/>
+      <w:r>
+        <w:t>CHARMe</w:t>
+      </w:r>
+      <w:proofErr w:type="spellEnd"/>
+      <w:r>
+        <w:t xml:space="preserve"> annotation target types. The 'Target Class' should be used as the class of the anchor tag in order to specify the type of the target</w:t>
+      </w:r>
+      <w:bookmarkStart w:id="11" w:name="_GoBack"/>
+      <w:bookmarkEnd w:id="11"/>
+    </w:p>
+    <w:p>
+      <w:pPr>
         <w:pStyle w:val="Heading1"/>
       </w:pPr>
       <w:r>
@@ -3344,7 +5017,23 @@
         <w:pStyle w:val="BodyText"/>
       </w:pPr>
       <w:r>
-        <w:t>In order for the CHARMe plugin to appear on top of the other contents of the screen it will need to have the highest  ‘z-index’. This has been set to a very high value, however it’s possible that if the site that you are integrating with has elements with the same or higher z-index that these may overlap and partly obscure the plugin. The only workaround for this is to decrease the z-index of the other elements on the screen.</w:t>
+        <w:t xml:space="preserve">In order for the </w:t>
+      </w:r>
+      <w:proofErr w:type="spellStart"/>
+      <w:r>
+        <w:t>CHARMe</w:t>
+      </w:r>
+      <w:proofErr w:type="spellEnd"/>
+      <w:r>
+        <w:t xml:space="preserve"> plugin to appear on top of the other contents of the screen it will need to have the </w:t>
+      </w:r>
+      <w:proofErr w:type="gramStart"/>
+      <w:r>
+        <w:t>highest  ‘z</w:t>
+      </w:r>
+      <w:proofErr w:type="gramEnd"/>
+      <w:r>
+        <w:t>-index’. This has been set to a very high value, however it’s possible that if the site that you are integrating with has elements with the same or higher z-index that these may overlap and partly obscure the plugin. The only workaround for this is to decrease the z-index of the other elements on the screen.</w:t>
       </w:r>
     </w:p>
     <w:sectPr>
@@ -3571,7 +5260,7 @@
             <w:rPr>
               <w:noProof/>
             </w:rPr>
-            <w:t>3</w:t>
+            <w:t>5</w:t>
           </w:r>
           <w:r>
             <w:rPr>
@@ -7168,7 +8857,6 @@
       <w:spacing w:line="240" w:lineRule="auto"/>
     </w:pPr>
     <w:tblPr>
-      <w:tblInd w:w="0" w:type="dxa"/>
       <w:tblBorders>
         <w:top w:val="single" w:sz="4" w:space="0" w:color="auto"/>
         <w:left w:val="single" w:sz="4" w:space="0" w:color="auto"/>
@@ -7177,12 +8865,6 @@
         <w:insideH w:val="single" w:sz="4" w:space="0" w:color="auto"/>
         <w:insideV w:val="single" w:sz="4" w:space="0" w:color="auto"/>
       </w:tblBorders>
-      <w:tblCellMar>
-        <w:top w:w="0" w:type="dxa"/>
-        <w:left w:w="108" w:type="dxa"/>
-        <w:bottom w:w="0" w:type="dxa"/>
-        <w:right w:w="108" w:type="dxa"/>
-      </w:tblCellMar>
     </w:tblPr>
   </w:style>
   <w:style w:type="table" w:customStyle="1" w:styleId="CGI-Table">
@@ -7271,17 +8953,10 @@
     <w:tblPr>
       <w:tblStyleRowBandSize w:val="1"/>
       <w:tblStyleColBandSize w:val="1"/>
-      <w:tblInd w:w="0" w:type="dxa"/>
       <w:tblBorders>
         <w:top w:val="single" w:sz="8" w:space="0" w:color="363534" w:themeColor="text1"/>
         <w:bottom w:val="single" w:sz="8" w:space="0" w:color="363534" w:themeColor="text1"/>
       </w:tblBorders>
-      <w:tblCellMar>
-        <w:top w:w="0" w:type="dxa"/>
-        <w:left w:w="108" w:type="dxa"/>
-        <w:bottom w:w="0" w:type="dxa"/>
-        <w:right w:w="108" w:type="dxa"/>
-      </w:tblCellMar>
     </w:tblPr>
     <w:tblStylePr w:type="firstRow">
       <w:pPr>
@@ -7374,17 +9049,10 @@
     <w:tblPr>
       <w:tblStyleRowBandSize w:val="1"/>
       <w:tblStyleColBandSize w:val="1"/>
-      <w:tblInd w:w="0" w:type="dxa"/>
       <w:tblBorders>
         <w:top w:val="single" w:sz="8" w:space="0" w:color="E31937" w:themeColor="accent1"/>
         <w:bottom w:val="single" w:sz="8" w:space="0" w:color="E31937" w:themeColor="accent1"/>
       </w:tblBorders>
-      <w:tblCellMar>
-        <w:top w:w="0" w:type="dxa"/>
-        <w:left w:w="108" w:type="dxa"/>
-        <w:bottom w:w="0" w:type="dxa"/>
-        <w:right w:w="108" w:type="dxa"/>
-      </w:tblCellMar>
     </w:tblPr>
     <w:tblStylePr w:type="firstRow">
       <w:pPr>
@@ -7498,17 +9166,10 @@
     <w:tblPr>
       <w:tblStyleRowBandSize w:val="1"/>
       <w:tblStyleColBandSize w:val="1"/>
-      <w:tblInd w:w="0" w:type="dxa"/>
       <w:tblBorders>
         <w:top w:val="single" w:sz="8" w:space="0" w:color="991F3D" w:themeColor="accent2"/>
         <w:bottom w:val="single" w:sz="8" w:space="0" w:color="991F3D" w:themeColor="accent2"/>
       </w:tblBorders>
-      <w:tblCellMar>
-        <w:top w:w="0" w:type="dxa"/>
-        <w:left w:w="108" w:type="dxa"/>
-        <w:bottom w:w="0" w:type="dxa"/>
-        <w:right w:w="108" w:type="dxa"/>
-      </w:tblCellMar>
     </w:tblPr>
     <w:tblStylePr w:type="firstRow">
       <w:pPr>
@@ -7760,23 +9421,11 @@
     <w:qFormat/>
     <w:rsid w:val="007E138D"/>
     <w:tblPr>
-      <w:tblInd w:w="120" w:type="dxa"/>
       <w:tblBorders>
-        <w:top w:val="single" w:sz="4" w:space="0" w:color="363534" w:themeColor="text1"/>
-        <w:left w:val="single" w:sz="4" w:space="0" w:color="363534" w:themeColor="text1"/>
-        <w:bottom w:val="single" w:sz="4" w:space="0" w:color="363534" w:themeColor="text1"/>
-        <w:insideH w:val="single" w:sz="4" w:space="0" w:color="363534" w:themeColor="text1"/>
+        <w:right w:val="none" w:sz="0" w:space="0" w:color="auto"/>
+        <w:insideV w:val="none" w:sz="0" w:space="0" w:color="auto"/>
       </w:tblBorders>
-      <w:tblCellMar>
-        <w:top w:w="40" w:type="dxa"/>
-        <w:left w:w="100" w:type="dxa"/>
-        <w:bottom w:w="40" w:type="dxa"/>
-        <w:right w:w="0" w:type="dxa"/>
-      </w:tblCellMar>
     </w:tblPr>
-    <w:tcPr>
-      <w:vAlign w:val="center"/>
-    </w:tcPr>
     <w:tblStylePr w:type="firstRow">
       <w:pPr>
         <w:wordWrap/>
@@ -7855,7 +9504,6 @@
     <w:tblPr>
       <w:tblStyleRowBandSize w:val="1"/>
       <w:tblStyleColBandSize w:val="1"/>
-      <w:tblInd w:w="0" w:type="dxa"/>
       <w:tblBorders>
         <w:top w:val="single" w:sz="8" w:space="0" w:color="FFFFFF" w:themeColor="background1"/>
         <w:left w:val="single" w:sz="8" w:space="0" w:color="FFFFFF" w:themeColor="background1"/>
@@ -7864,12 +9512,6 @@
         <w:insideH w:val="single" w:sz="6" w:space="0" w:color="FFFFFF" w:themeColor="background1"/>
         <w:insideV w:val="single" w:sz="6" w:space="0" w:color="FFFFFF" w:themeColor="background1"/>
       </w:tblBorders>
-      <w:tblCellMar>
-        <w:top w:w="0" w:type="dxa"/>
-        <w:left w:w="108" w:type="dxa"/>
-        <w:bottom w:w="0" w:type="dxa"/>
-        <w:right w:w="108" w:type="dxa"/>
-      </w:tblCellMar>
     </w:tblPr>
     <w:tcPr>
       <w:shd w:val="clear" w:color="auto" w:fill="F8C5CC" w:themeFill="accent1" w:themeFillTint="3F"/>
@@ -7996,7 +9638,6 @@
     <w:tblPr>
       <w:tblStyleRowBandSize w:val="1"/>
       <w:tblStyleColBandSize w:val="1"/>
-      <w:tblInd w:w="0" w:type="dxa"/>
       <w:tblBorders>
         <w:top w:val="single" w:sz="8" w:space="0" w:color="FFFFFF" w:themeColor="background1"/>
         <w:left w:val="single" w:sz="8" w:space="0" w:color="FFFFFF" w:themeColor="background1"/>
@@ -8005,12 +9646,6 @@
         <w:insideH w:val="single" w:sz="6" w:space="0" w:color="FFFFFF" w:themeColor="background1"/>
         <w:insideV w:val="single" w:sz="6" w:space="0" w:color="FFFFFF" w:themeColor="background1"/>
       </w:tblBorders>
-      <w:tblCellMar>
-        <w:top w:w="0" w:type="dxa"/>
-        <w:left w:w="108" w:type="dxa"/>
-        <w:bottom w:w="0" w:type="dxa"/>
-        <w:right w:w="108" w:type="dxa"/>
-      </w:tblCellMar>
     </w:tblPr>
     <w:tcPr>
       <w:shd w:val="clear" w:color="auto" w:fill="CECCCC" w:themeFill="text1" w:themeFillTint="3F"/>
@@ -8137,7 +9772,6 @@
     <w:tblPr>
       <w:tblStyleRowBandSize w:val="1"/>
       <w:tblStyleColBandSize w:val="1"/>
-      <w:tblInd w:w="0" w:type="dxa"/>
       <w:tblBorders>
         <w:top w:val="single" w:sz="8" w:space="0" w:color="363534" w:themeColor="text1"/>
         <w:left w:val="single" w:sz="8" w:space="0" w:color="363534" w:themeColor="text1"/>
@@ -8146,12 +9780,6 @@
         <w:insideH w:val="single" w:sz="8" w:space="0" w:color="363534" w:themeColor="text1"/>
         <w:insideV w:val="single" w:sz="8" w:space="0" w:color="363534" w:themeColor="text1"/>
       </w:tblBorders>
-      <w:tblCellMar>
-        <w:top w:w="0" w:type="dxa"/>
-        <w:left w:w="108" w:type="dxa"/>
-        <w:bottom w:w="0" w:type="dxa"/>
-        <w:right w:w="108" w:type="dxa"/>
-      </w:tblCellMar>
     </w:tblPr>
     <w:tblStylePr w:type="firstRow">
       <w:pPr>
@@ -8270,17 +9898,10 @@
     <w:tblPr>
       <w:tblStyleRowBandSize w:val="1"/>
       <w:tblStyleColBandSize w:val="1"/>
-      <w:tblInd w:w="0" w:type="dxa"/>
       <w:tblBorders>
         <w:top w:val="single" w:sz="8" w:space="0" w:color="E31937" w:themeColor="accent1"/>
         <w:bottom w:val="single" w:sz="8" w:space="0" w:color="E31937" w:themeColor="accent1"/>
       </w:tblBorders>
-      <w:tblCellMar>
-        <w:top w:w="0" w:type="dxa"/>
-        <w:left w:w="108" w:type="dxa"/>
-        <w:bottom w:w="0" w:type="dxa"/>
-        <w:right w:w="108" w:type="dxa"/>
-      </w:tblCellMar>
     </w:tblPr>
     <w:tblStylePr w:type="firstRow">
       <w:pPr>
@@ -9650,7 +11271,6 @@
       <w:spacing w:line="240" w:lineRule="auto"/>
     </w:pPr>
     <w:tblPr>
-      <w:tblInd w:w="0" w:type="dxa"/>
       <w:tblBorders>
         <w:top w:val="single" w:sz="4" w:space="0" w:color="auto"/>
         <w:left w:val="single" w:sz="4" w:space="0" w:color="auto"/>
@@ -9659,12 +11279,6 @@
         <w:insideH w:val="single" w:sz="4" w:space="0" w:color="auto"/>
         <w:insideV w:val="single" w:sz="4" w:space="0" w:color="auto"/>
       </w:tblBorders>
-      <w:tblCellMar>
-        <w:top w:w="0" w:type="dxa"/>
-        <w:left w:w="108" w:type="dxa"/>
-        <w:bottom w:w="0" w:type="dxa"/>
-        <w:right w:w="108" w:type="dxa"/>
-      </w:tblCellMar>
     </w:tblPr>
   </w:style>
   <w:style w:type="table" w:customStyle="1" w:styleId="CGI-Table">
@@ -9753,17 +11367,10 @@
     <w:tblPr>
       <w:tblStyleRowBandSize w:val="1"/>
       <w:tblStyleColBandSize w:val="1"/>
-      <w:tblInd w:w="0" w:type="dxa"/>
       <w:tblBorders>
         <w:top w:val="single" w:sz="8" w:space="0" w:color="363534" w:themeColor="text1"/>
         <w:bottom w:val="single" w:sz="8" w:space="0" w:color="363534" w:themeColor="text1"/>
       </w:tblBorders>
-      <w:tblCellMar>
-        <w:top w:w="0" w:type="dxa"/>
-        <w:left w:w="108" w:type="dxa"/>
-        <w:bottom w:w="0" w:type="dxa"/>
-        <w:right w:w="108" w:type="dxa"/>
-      </w:tblCellMar>
     </w:tblPr>
     <w:tblStylePr w:type="firstRow">
       <w:pPr>
@@ -9856,17 +11463,10 @@
     <w:tblPr>
       <w:tblStyleRowBandSize w:val="1"/>
       <w:tblStyleColBandSize w:val="1"/>
-      <w:tblInd w:w="0" w:type="dxa"/>
       <w:tblBorders>
         <w:top w:val="single" w:sz="8" w:space="0" w:color="E31937" w:themeColor="accent1"/>
         <w:bottom w:val="single" w:sz="8" w:space="0" w:color="E31937" w:themeColor="accent1"/>
       </w:tblBorders>
-      <w:tblCellMar>
-        <w:top w:w="0" w:type="dxa"/>
-        <w:left w:w="108" w:type="dxa"/>
-        <w:bottom w:w="0" w:type="dxa"/>
-        <w:right w:w="108" w:type="dxa"/>
-      </w:tblCellMar>
     </w:tblPr>
     <w:tblStylePr w:type="firstRow">
       <w:pPr>
@@ -9980,17 +11580,10 @@
     <w:tblPr>
       <w:tblStyleRowBandSize w:val="1"/>
       <w:tblStyleColBandSize w:val="1"/>
-      <w:tblInd w:w="0" w:type="dxa"/>
       <w:tblBorders>
         <w:top w:val="single" w:sz="8" w:space="0" w:color="991F3D" w:themeColor="accent2"/>
         <w:bottom w:val="single" w:sz="8" w:space="0" w:color="991F3D" w:themeColor="accent2"/>
       </w:tblBorders>
-      <w:tblCellMar>
-        <w:top w:w="0" w:type="dxa"/>
-        <w:left w:w="108" w:type="dxa"/>
-        <w:bottom w:w="0" w:type="dxa"/>
-        <w:right w:w="108" w:type="dxa"/>
-      </w:tblCellMar>
     </w:tblPr>
     <w:tblStylePr w:type="firstRow">
       <w:pPr>
@@ -10242,23 +11835,11 @@
     <w:qFormat/>
     <w:rsid w:val="007E138D"/>
     <w:tblPr>
-      <w:tblInd w:w="120" w:type="dxa"/>
       <w:tblBorders>
-        <w:top w:val="single" w:sz="4" w:space="0" w:color="363534" w:themeColor="text1"/>
-        <w:left w:val="single" w:sz="4" w:space="0" w:color="363534" w:themeColor="text1"/>
-        <w:bottom w:val="single" w:sz="4" w:space="0" w:color="363534" w:themeColor="text1"/>
-        <w:insideH w:val="single" w:sz="4" w:space="0" w:color="363534" w:themeColor="text1"/>
+        <w:right w:val="none" w:sz="0" w:space="0" w:color="auto"/>
+        <w:insideV w:val="none" w:sz="0" w:space="0" w:color="auto"/>
       </w:tblBorders>
-      <w:tblCellMar>
-        <w:top w:w="40" w:type="dxa"/>
-        <w:left w:w="100" w:type="dxa"/>
-        <w:bottom w:w="40" w:type="dxa"/>
-        <w:right w:w="0" w:type="dxa"/>
-      </w:tblCellMar>
     </w:tblPr>
-    <w:tcPr>
-      <w:vAlign w:val="center"/>
-    </w:tcPr>
     <w:tblStylePr w:type="firstRow">
       <w:pPr>
         <w:wordWrap/>
@@ -10337,7 +11918,6 @@
     <w:tblPr>
       <w:tblStyleRowBandSize w:val="1"/>
       <w:tblStyleColBandSize w:val="1"/>
-      <w:tblInd w:w="0" w:type="dxa"/>
       <w:tblBorders>
         <w:top w:val="single" w:sz="8" w:space="0" w:color="FFFFFF" w:themeColor="background1"/>
         <w:left w:val="single" w:sz="8" w:space="0" w:color="FFFFFF" w:themeColor="background1"/>
@@ -10346,12 +11926,6 @@
         <w:insideH w:val="single" w:sz="6" w:space="0" w:color="FFFFFF" w:themeColor="background1"/>
         <w:insideV w:val="single" w:sz="6" w:space="0" w:color="FFFFFF" w:themeColor="background1"/>
       </w:tblBorders>
-      <w:tblCellMar>
-        <w:top w:w="0" w:type="dxa"/>
-        <w:left w:w="108" w:type="dxa"/>
-        <w:bottom w:w="0" w:type="dxa"/>
-        <w:right w:w="108" w:type="dxa"/>
-      </w:tblCellMar>
     </w:tblPr>
     <w:tcPr>
       <w:shd w:val="clear" w:color="auto" w:fill="F8C5CC" w:themeFill="accent1" w:themeFillTint="3F"/>
@@ -10478,7 +12052,6 @@
     <w:tblPr>
       <w:tblStyleRowBandSize w:val="1"/>
       <w:tblStyleColBandSize w:val="1"/>
-      <w:tblInd w:w="0" w:type="dxa"/>
       <w:tblBorders>
         <w:top w:val="single" w:sz="8" w:space="0" w:color="FFFFFF" w:themeColor="background1"/>
         <w:left w:val="single" w:sz="8" w:space="0" w:color="FFFFFF" w:themeColor="background1"/>
@@ -10487,12 +12060,6 @@
         <w:insideH w:val="single" w:sz="6" w:space="0" w:color="FFFFFF" w:themeColor="background1"/>
         <w:insideV w:val="single" w:sz="6" w:space="0" w:color="FFFFFF" w:themeColor="background1"/>
       </w:tblBorders>
-      <w:tblCellMar>
-        <w:top w:w="0" w:type="dxa"/>
-        <w:left w:w="108" w:type="dxa"/>
-        <w:bottom w:w="0" w:type="dxa"/>
-        <w:right w:w="108" w:type="dxa"/>
-      </w:tblCellMar>
     </w:tblPr>
     <w:tcPr>
       <w:shd w:val="clear" w:color="auto" w:fill="CECCCC" w:themeFill="text1" w:themeFillTint="3F"/>
@@ -10619,7 +12186,6 @@
     <w:tblPr>
       <w:tblStyleRowBandSize w:val="1"/>
       <w:tblStyleColBandSize w:val="1"/>
-      <w:tblInd w:w="0" w:type="dxa"/>
       <w:tblBorders>
         <w:top w:val="single" w:sz="8" w:space="0" w:color="363534" w:themeColor="text1"/>
         <w:left w:val="single" w:sz="8" w:space="0" w:color="363534" w:themeColor="text1"/>
@@ -10628,12 +12194,6 @@
         <w:insideH w:val="single" w:sz="8" w:space="0" w:color="363534" w:themeColor="text1"/>
         <w:insideV w:val="single" w:sz="8" w:space="0" w:color="363534" w:themeColor="text1"/>
       </w:tblBorders>
-      <w:tblCellMar>
-        <w:top w:w="0" w:type="dxa"/>
-        <w:left w:w="108" w:type="dxa"/>
-        <w:bottom w:w="0" w:type="dxa"/>
-        <w:right w:w="108" w:type="dxa"/>
-      </w:tblCellMar>
     </w:tblPr>
     <w:tblStylePr w:type="firstRow">
       <w:pPr>
@@ -10752,17 +12312,10 @@
     <w:tblPr>
       <w:tblStyleRowBandSize w:val="1"/>
       <w:tblStyleColBandSize w:val="1"/>
-      <w:tblInd w:w="0" w:type="dxa"/>
       <w:tblBorders>
         <w:top w:val="single" w:sz="8" w:space="0" w:color="E31937" w:themeColor="accent1"/>
         <w:bottom w:val="single" w:sz="8" w:space="0" w:color="E31937" w:themeColor="accent1"/>
       </w:tblBorders>
-      <w:tblCellMar>
-        <w:top w:w="0" w:type="dxa"/>
-        <w:left w:w="108" w:type="dxa"/>
-        <w:bottom w:w="0" w:type="dxa"/>
-        <w:right w:w="108" w:type="dxa"/>
-      </w:tblCellMar>
     </w:tblPr>
     <w:tblStylePr w:type="firstRow">
       <w:pPr>
@@ -11082,6 +12635,15 @@
 
 <file path=customXml/item2.xml><?xml version="1.0" encoding="utf-8"?>
 <?mso-contentType ?>
+<FormTemplates xmlns="http://schemas.microsoft.com/sharepoint/v3/contenttype/forms">
+  <Display>DocumentLibraryForm</Display>
+  <Edit>DocumentLibraryForm</Edit>
+  <New>DocumentLibraryForm</New>
+</FormTemplates>
+</file>
+
+<file path=customXml/item3.xml><?xml version="1.0" encoding="utf-8"?>
+<?mso-contentType ?>
 <spe:Receivers xmlns:spe="http://schemas.microsoft.com/sharepoint/events">
   <Receiver>
     <Name>ItemUpdatedEventHandlerForConceptSearch</Name>
@@ -11206,16 +12768,60 @@
 </spe:Receivers>
 </file>
 
-<file path=customXml/item3.xml><?xml version="1.0" encoding="utf-8"?>
-<?mso-contentType ?>
-<FormTemplates xmlns="http://schemas.microsoft.com/sharepoint/v3/contenttype/forms">
-  <Display>DocumentLibraryForm</Display>
-  <Edit>DocumentLibraryForm</Edit>
-  <New>DocumentLibraryForm</New>
-</FormTemplates>
+<file path=customXml/item4.xml><?xml version="1.0" encoding="utf-8"?>
+<p:properties xmlns:p="http://schemas.microsoft.com/office/2006/metadata/properties" xmlns:xsi="http://www.w3.org/2001/XMLSchema-instance" xmlns:pc="http://schemas.microsoft.com/office/infopath/2007/PartnerControls">
+  <documentManagement>
+    <c5aebc35b3e840e5912c276ffe755dcf xmlns="d95a5b16-1b8d-4c7c-9ebf-89c0983b6970">
+      <Terms xmlns="http://schemas.microsoft.com/office/infopath/2007/PartnerControls"/>
+    </c5aebc35b3e840e5912c276ffe755dcf>
+    <Subjects_x0020_and_x0020_Keywords xmlns="d95a5b16-1b8d-4c7c-9ebf-89c0983b6970" xsi:nil="true"/>
+    <Abstract xmlns="d95a5b16-1b8d-4c7c-9ebf-89c0983b6970">Internal-document_long_EN_A4</Abstract>
+    <Published_x0020_By xmlns="d95a5b16-1b8d-4c7c-9ebf-89c0983b6970">
+      <UserInfo>
+        <DisplayName>Stiller, Regina C</DisplayName>
+        <AccountId>55167</AccountId>
+        <AccountType/>
+      </UserInfo>
+    </Published_x0020_By>
+    <Language xmlns="http://schemas.microsoft.com/sharepoint/v3">EN</Language>
+    <Geographic_x0020_Region xmlns="d95a5b16-1b8d-4c7c-9ebf-89c0983b6970"/>
+    <Owner_x0020_Organisation xmlns="d95a5b16-1b8d-4c7c-9ebf-89c0983b6970">Group</Owner_x0020_Organisation>
+    <Market xmlns="d95a5b16-1b8d-4c7c-9ebf-89c0983b6970"/>
+    <c79d12643ffc4d60ab657aaa1718cc32 xmlns="d95a5b16-1b8d-4c7c-9ebf-89c0983b6970">
+      <Terms xmlns="http://schemas.microsoft.com/office/infopath/2007/PartnerControls">
+        <TermInfo xmlns="http://schemas.microsoft.com/office/infopath/2007/PartnerControls">
+          <TermName xmlns="http://schemas.microsoft.com/office/infopath/2007/PartnerControls">Group</TermName>
+          <TermId xmlns="http://schemas.microsoft.com/office/infopath/2007/PartnerControls">43ac7042-3752-4f1b-8a93-43b36e65d3e5</TermId>
+        </TermInfo>
+      </Terms>
+    </c79d12643ffc4d60ab657aaa1718cc32>
+    <h4c66fbf292e4125b0e390af25f11c04 xmlns="d95a5b16-1b8d-4c7c-9ebf-89c0983b6970">
+      <Terms xmlns="http://schemas.microsoft.com/office/infopath/2007/PartnerControls"/>
+    </h4c66fbf292e4125b0e390af25f11c04>
+    <eafb632c3f5c40ba98242be6bbd6bb17 xmlns="d95a5b16-1b8d-4c7c-9ebf-89c0983b6970">
+      <Terms xmlns="http://schemas.microsoft.com/office/infopath/2007/PartnerControls"/>
+    </eafb632c3f5c40ba98242be6bbd6bb17>
+    <p43f7bb208e443c9b50eb304fe6606a3 xmlns="d95a5b16-1b8d-4c7c-9ebf-89c0983b6970">
+      <Terms xmlns="http://schemas.microsoft.com/office/infopath/2007/PartnerControls"/>
+    </p43f7bb208e443c9b50eb304fe6606a3>
+    <TaxCatchAll xmlns="d95a5b16-1b8d-4c7c-9ebf-89c0983b6970">
+      <Value>260</Value>
+    </TaxCatchAll>
+    <Creator xmlns="d95a5b16-1b8d-4c7c-9ebf-89c0983b6970" xsi:nil="true"/>
+    <Proposition xmlns="d95a5b16-1b8d-4c7c-9ebf-89c0983b6970"/>
+    <Publication_x0020_Date xmlns="d95a5b16-1b8d-4c7c-9ebf-89c0983b6970">2013-04-02T23:00:00+00:00</Publication_x0020_Date>
+    <Best_x0020_Before_x0020_Date xmlns="d95a5b16-1b8d-4c7c-9ebf-89c0983b6970">2018-04-02T23:00:00+00:00</Best_x0020_Before_x0020_Date>
+    <BS_x0020_Document_x0020_Sub_x0020_Type xmlns="d95a5b16-1b8d-4c7c-9ebf-89c0983b6970">Pro Forma</BS_x0020_Document_x0020_Sub_x0020_Type>
+    <CSMeta2010Field xmlns="http://schemas.microsoft.com/sharepoint/v3">fdc8395f-2756-4794-bd18-1f08ff1ac77a;2013-12-07 22:45:33;AUTOCLASSIFIED;Business theme:2013-12-07 22:45:33|False||AUTOCLASSIFIED|2013-12-07 22:45:33|UNDEFINED;Organization:2013-12-07 22:45:33|False||AUTOCLASSIFIED|2013-12-07 22:45:33|UNDEFINED;Sector:2013-12-07 22:45:33|False||AUTOCLASSIFIED|2013-12-07 22:45:33|UNDEFINED;Proposition:2013-12-07 22:45:33|False||AUTOCLASSIFIED|2013-12-07 22:45:33|UNDEFINED;Service line:2013-12-07 22:45:33|False||AUTOCLASSIFIED|2013-12-07 22:45:33|UNDEFINED;False</CSMeta2010Field>
+    <External_x0020_Use xmlns="d95a5b16-1b8d-4c7c-9ebf-89c0983b6970">No</External_x0020_Use>
+    <TaxKeywordTaxHTField xmlns="d95a5b16-1b8d-4c7c-9ebf-89c0983b6970">
+      <Terms xmlns="http://schemas.microsoft.com/office/infopath/2007/PartnerControls"/>
+    </TaxKeywordTaxHTField>
+  </documentManagement>
+</p:properties>
 </file>
 
-<file path=customXml/item4.xml><?xml version="1.0" encoding="utf-8"?>
+<file path=customXml/item5.xml><?xml version="1.0" encoding="utf-8"?>
 <ct:contentTypeSchema xmlns:ct="http://schemas.microsoft.com/office/2006/metadata/contentType" xmlns:ma="http://schemas.microsoft.com/office/2006/metadata/properties/metaAttributes" ct:_="" ma:_="" ma:contentTypeName="Business Support" ma:contentTypeID="0x010100DCE5D5DBCBA6844C95AAA11EB3A32719002FF8385B8572694FA7ACC1CC37F60277" ma:contentTypeVersion="26" ma:contentTypeDescription="" ma:contentTypeScope="" ma:versionID="91b5eb1b268958bd1313f81a1430a1c3">
   <xsd:schema xmlns:xsd="http://www.w3.org/2001/XMLSchema" xmlns:xs="http://www.w3.org/2001/XMLSchema" xmlns:p="http://schemas.microsoft.com/office/2006/metadata/properties" xmlns:ns1="http://schemas.microsoft.com/sharepoint/v3" xmlns:ns2="d95a5b16-1b8d-4c7c-9ebf-89c0983b6970" targetNamespace="http://schemas.microsoft.com/office/2006/metadata/properties" ma:root="true" ma:fieldsID="00317ffa23b5acf12d407bd04191a777" ns1:_="" ns2:_="">
     <xsd:import namespace="http://schemas.microsoft.com/sharepoint/v3"/>
@@ -11653,59 +13259,6 @@
 </ct:contentTypeSchema>
 </file>
 
-<file path=customXml/item5.xml><?xml version="1.0" encoding="utf-8"?>
-<p:properties xmlns:p="http://schemas.microsoft.com/office/2006/metadata/properties" xmlns:xsi="http://www.w3.org/2001/XMLSchema-instance" xmlns:pc="http://schemas.microsoft.com/office/infopath/2007/PartnerControls">
-  <documentManagement>
-    <c5aebc35b3e840e5912c276ffe755dcf xmlns="d95a5b16-1b8d-4c7c-9ebf-89c0983b6970">
-      <Terms xmlns="http://schemas.microsoft.com/office/infopath/2007/PartnerControls"/>
-    </c5aebc35b3e840e5912c276ffe755dcf>
-    <Subjects_x0020_and_x0020_Keywords xmlns="d95a5b16-1b8d-4c7c-9ebf-89c0983b6970" xsi:nil="true"/>
-    <Abstract xmlns="d95a5b16-1b8d-4c7c-9ebf-89c0983b6970">Internal-document_long_EN_A4</Abstract>
-    <Published_x0020_By xmlns="d95a5b16-1b8d-4c7c-9ebf-89c0983b6970">
-      <UserInfo>
-        <DisplayName>Stiller, Regina C</DisplayName>
-        <AccountId>55167</AccountId>
-        <AccountType/>
-      </UserInfo>
-    </Published_x0020_By>
-    <Language xmlns="http://schemas.microsoft.com/sharepoint/v3">EN</Language>
-    <Geographic_x0020_Region xmlns="d95a5b16-1b8d-4c7c-9ebf-89c0983b6970"/>
-    <Owner_x0020_Organisation xmlns="d95a5b16-1b8d-4c7c-9ebf-89c0983b6970">Group</Owner_x0020_Organisation>
-    <Market xmlns="d95a5b16-1b8d-4c7c-9ebf-89c0983b6970"/>
-    <c79d12643ffc4d60ab657aaa1718cc32 xmlns="d95a5b16-1b8d-4c7c-9ebf-89c0983b6970">
-      <Terms xmlns="http://schemas.microsoft.com/office/infopath/2007/PartnerControls">
-        <TermInfo xmlns="http://schemas.microsoft.com/office/infopath/2007/PartnerControls">
-          <TermName xmlns="http://schemas.microsoft.com/office/infopath/2007/PartnerControls">Group</TermName>
-          <TermId xmlns="http://schemas.microsoft.com/office/infopath/2007/PartnerControls">43ac7042-3752-4f1b-8a93-43b36e65d3e5</TermId>
-        </TermInfo>
-      </Terms>
-    </c79d12643ffc4d60ab657aaa1718cc32>
-    <h4c66fbf292e4125b0e390af25f11c04 xmlns="d95a5b16-1b8d-4c7c-9ebf-89c0983b6970">
-      <Terms xmlns="http://schemas.microsoft.com/office/infopath/2007/PartnerControls"/>
-    </h4c66fbf292e4125b0e390af25f11c04>
-    <eafb632c3f5c40ba98242be6bbd6bb17 xmlns="d95a5b16-1b8d-4c7c-9ebf-89c0983b6970">
-      <Terms xmlns="http://schemas.microsoft.com/office/infopath/2007/PartnerControls"/>
-    </eafb632c3f5c40ba98242be6bbd6bb17>
-    <p43f7bb208e443c9b50eb304fe6606a3 xmlns="d95a5b16-1b8d-4c7c-9ebf-89c0983b6970">
-      <Terms xmlns="http://schemas.microsoft.com/office/infopath/2007/PartnerControls"/>
-    </p43f7bb208e443c9b50eb304fe6606a3>
-    <TaxCatchAll xmlns="d95a5b16-1b8d-4c7c-9ebf-89c0983b6970">
-      <Value>260</Value>
-    </TaxCatchAll>
-    <Creator xmlns="d95a5b16-1b8d-4c7c-9ebf-89c0983b6970" xsi:nil="true"/>
-    <Proposition xmlns="d95a5b16-1b8d-4c7c-9ebf-89c0983b6970"/>
-    <Publication_x0020_Date xmlns="d95a5b16-1b8d-4c7c-9ebf-89c0983b6970">2013-04-02T23:00:00+00:00</Publication_x0020_Date>
-    <Best_x0020_Before_x0020_Date xmlns="d95a5b16-1b8d-4c7c-9ebf-89c0983b6970">2018-04-02T23:00:00+00:00</Best_x0020_Before_x0020_Date>
-    <BS_x0020_Document_x0020_Sub_x0020_Type xmlns="d95a5b16-1b8d-4c7c-9ebf-89c0983b6970">Pro Forma</BS_x0020_Document_x0020_Sub_x0020_Type>
-    <CSMeta2010Field xmlns="http://schemas.microsoft.com/sharepoint/v3">fdc8395f-2756-4794-bd18-1f08ff1ac77a;2013-12-07 22:45:33;AUTOCLASSIFIED;Business theme:2013-12-07 22:45:33|False||AUTOCLASSIFIED|2013-12-07 22:45:33|UNDEFINED;Organization:2013-12-07 22:45:33|False||AUTOCLASSIFIED|2013-12-07 22:45:33|UNDEFINED;Sector:2013-12-07 22:45:33|False||AUTOCLASSIFIED|2013-12-07 22:45:33|UNDEFINED;Proposition:2013-12-07 22:45:33|False||AUTOCLASSIFIED|2013-12-07 22:45:33|UNDEFINED;Service line:2013-12-07 22:45:33|False||AUTOCLASSIFIED|2013-12-07 22:45:33|UNDEFINED;False</CSMeta2010Field>
-    <External_x0020_Use xmlns="d95a5b16-1b8d-4c7c-9ebf-89c0983b6970">No</External_x0020_Use>
-    <TaxKeywordTaxHTField xmlns="d95a5b16-1b8d-4c7c-9ebf-89c0983b6970">
-      <Terms xmlns="http://schemas.microsoft.com/office/infopath/2007/PartnerControls"/>
-    </TaxKeywordTaxHTField>
-  </documentManagement>
-</p:properties>
-</file>
-
 <file path=customXml/item6.xml><?xml version="1.0" encoding="utf-8"?>
 <b:Sources xmlns:b="http://schemas.openxmlformats.org/officeDocument/2006/bibliography" xmlns="http://schemas.openxmlformats.org/officeDocument/2006/bibliography" SelectedStyle="\APA.XSL" StyleName="APA"/>
 </file>
@@ -11719,6 +13272,14 @@
 </file>
 
 <file path=customXml/itemProps2.xml><?xml version="1.0" encoding="utf-8"?>
+<ds:datastoreItem xmlns:ds="http://schemas.openxmlformats.org/officeDocument/2006/customXml" ds:itemID="{7F4AB933-3948-4391-9A73-7982C14DFAE2}">
+  <ds:schemaRefs>
+    <ds:schemaRef ds:uri="http://schemas.microsoft.com/sharepoint/v3/contenttype/forms"/>
+  </ds:schemaRefs>
+</ds:datastoreItem>
+</file>
+
+<file path=customXml/itemProps3.xml><?xml version="1.0" encoding="utf-8"?>
 <ds:datastoreItem xmlns:ds="http://schemas.openxmlformats.org/officeDocument/2006/customXml" ds:itemID="{63569F6C-5D2A-4B59-8BE3-E3DA65B4476C}">
   <ds:schemaRefs>
     <ds:schemaRef ds:uri="http://schemas.microsoft.com/sharepoint/events"/>
@@ -11726,15 +13287,18 @@
 </ds:datastoreItem>
 </file>
 
-<file path=customXml/itemProps3.xml><?xml version="1.0" encoding="utf-8"?>
-<ds:datastoreItem xmlns:ds="http://schemas.openxmlformats.org/officeDocument/2006/customXml" ds:itemID="{7F4AB933-3948-4391-9A73-7982C14DFAE2}">
+<file path=customXml/itemProps4.xml><?xml version="1.0" encoding="utf-8"?>
+<ds:datastoreItem xmlns:ds="http://schemas.openxmlformats.org/officeDocument/2006/customXml" ds:itemID="{AB7384A0-DBFF-4BB9-B029-989781A0FF37}">
   <ds:schemaRefs>
-    <ds:schemaRef ds:uri="http://schemas.microsoft.com/sharepoint/v3/contenttype/forms"/>
+    <ds:schemaRef ds:uri="http://schemas.microsoft.com/office/2006/metadata/properties"/>
+    <ds:schemaRef ds:uri="http://schemas.microsoft.com/office/infopath/2007/PartnerControls"/>
+    <ds:schemaRef ds:uri="d95a5b16-1b8d-4c7c-9ebf-89c0983b6970"/>
+    <ds:schemaRef ds:uri="http://schemas.microsoft.com/sharepoint/v3"/>
   </ds:schemaRefs>
 </ds:datastoreItem>
 </file>
 
-<file path=customXml/itemProps4.xml><?xml version="1.0" encoding="utf-8"?>
+<file path=customXml/itemProps5.xml><?xml version="1.0" encoding="utf-8"?>
 <ds:datastoreItem xmlns:ds="http://schemas.openxmlformats.org/officeDocument/2006/customXml" ds:itemID="{97B8BF52-D97F-4FEE-A13E-50FD38E16E3F}">
   <ds:schemaRefs>
     <ds:schemaRef ds:uri="http://schemas.microsoft.com/office/2006/metadata/contentType"/>
@@ -11753,19 +13317,8 @@
 </ds:datastoreItem>
 </file>
 
-<file path=customXml/itemProps5.xml><?xml version="1.0" encoding="utf-8"?>
-<ds:datastoreItem xmlns:ds="http://schemas.openxmlformats.org/officeDocument/2006/customXml" ds:itemID="{AB7384A0-DBFF-4BB9-B029-989781A0FF37}">
-  <ds:schemaRefs>
-    <ds:schemaRef ds:uri="http://schemas.microsoft.com/office/2006/metadata/properties"/>
-    <ds:schemaRef ds:uri="http://schemas.microsoft.com/office/infopath/2007/PartnerControls"/>
-    <ds:schemaRef ds:uri="d95a5b16-1b8d-4c7c-9ebf-89c0983b6970"/>
-    <ds:schemaRef ds:uri="http://schemas.microsoft.com/sharepoint/v3"/>
-  </ds:schemaRefs>
-</ds:datastoreItem>
-</file>
-
 <file path=customXml/itemProps6.xml><?xml version="1.0" encoding="utf-8"?>
-<ds:datastoreItem xmlns:ds="http://schemas.openxmlformats.org/officeDocument/2006/customXml" ds:itemID="{4B8F3CC2-0104-4FD0-A26C-A3C5AFDB3E44}">
+<ds:datastoreItem xmlns:ds="http://schemas.openxmlformats.org/officeDocument/2006/customXml" ds:itemID="{4C76140E-7920-4F4A-BCED-638205B5513E}">
   <ds:schemaRefs>
     <ds:schemaRef ds:uri="http://schemas.openxmlformats.org/officeDocument/2006/bibliography"/>
   </ds:schemaRefs>

</xml_diff>